<commit_message>
atualizando o diagrama de solucao
</commit_message>
<xml_diff>
--- a/Tecnologia da Informação/Documentação - Projeto-FLux.docx
+++ b/Tecnologia da Informação/Documentação - Projeto-FLux.docx
@@ -689,206 +689,229 @@
       <w:pPr>
         <w:jc w:val="both"/>
         <w:rPr>
-          <w:color w:val="D0CECE" w:themeColor="background2" w:themeShade="E6"/>
-          <w:sz w:val="24"/>
-          <w:szCs w:val="24"/>
+          <w:color w:val="000000" w:themeColor="text1"/>
+          <w:sz w:val="24"/>
+          <w:szCs w:val="24"/>
+          <w:u w:val="single"/>
         </w:rPr>
       </w:pPr>
       <w:r>
         <w:rPr>
           <w:rFonts w:eastAsia="Simplon Mono" w:cs="Simplon Mono"/>
-          <w:color w:val="D0CECE" w:themeColor="background2" w:themeShade="E6"/>
-          <w:sz w:val="24"/>
-          <w:szCs w:val="24"/>
+          <w:color w:val="000000" w:themeColor="text1"/>
+          <w:sz w:val="24"/>
+          <w:szCs w:val="24"/>
+          <w:u w:val="single"/>
         </w:rPr>
         <w:t>Atualmente</w:t>
       </w:r>
       <w:r>
         <w:rPr>
           <w:rFonts w:eastAsia="Simplon Mono" w:cs="Simplon Mono"/>
-          <w:color w:val="D0CECE" w:themeColor="background2" w:themeShade="E6"/>
-          <w:sz w:val="24"/>
-          <w:szCs w:val="24"/>
+          <w:color w:val="000000" w:themeColor="text1"/>
+          <w:sz w:val="24"/>
+          <w:szCs w:val="24"/>
+          <w:u w:val="single"/>
         </w:rPr>
         <w:t xml:space="preserve">, os shopping centers se tornaram centros movimentados de atividade, oferecendo uma variedade de serviços, lojas e entretenimento para os clientes. Para melhorar a experiência dos </w:t>
       </w:r>
       <w:r>
         <w:rPr>
           <w:rFonts w:eastAsia="Simplon Mono" w:cs="Simplon Mono"/>
-          <w:color w:val="D0CECE" w:themeColor="background2" w:themeShade="E6"/>
-          <w:sz w:val="24"/>
-          <w:szCs w:val="24"/>
+          <w:color w:val="000000" w:themeColor="text1"/>
+          <w:sz w:val="24"/>
+          <w:szCs w:val="24"/>
+          <w:u w:val="single"/>
         </w:rPr>
         <w:t>frequentadores, otimizar</w:t>
       </w:r>
       <w:r>
         <w:rPr>
           <w:rFonts w:eastAsia="Simplon Mono" w:cs="Simplon Mono"/>
-          <w:color w:val="D0CECE" w:themeColor="background2" w:themeShade="E6"/>
-          <w:sz w:val="24"/>
-          <w:szCs w:val="24"/>
+          <w:color w:val="000000" w:themeColor="text1"/>
+          <w:sz w:val="24"/>
+          <w:szCs w:val="24"/>
+          <w:u w:val="single"/>
         </w:rPr>
         <w:t xml:space="preserve"> a gestão do shopping</w:t>
       </w:r>
       <w:r>
         <w:rPr>
           <w:rFonts w:eastAsia="Simplon Mono" w:cs="Simplon Mono"/>
-          <w:color w:val="D0CECE" w:themeColor="background2" w:themeShade="E6"/>
-          <w:sz w:val="24"/>
-          <w:szCs w:val="24"/>
+          <w:color w:val="000000" w:themeColor="text1"/>
+          <w:sz w:val="24"/>
+          <w:szCs w:val="24"/>
+          <w:u w:val="single"/>
         </w:rPr>
         <w:t xml:space="preserve"> e </w:t>
       </w:r>
       <w:r>
         <w:rPr>
           <w:rFonts w:eastAsia="Simplon Mono" w:cs="Simplon Mono"/>
-          <w:color w:val="D0CECE" w:themeColor="background2" w:themeShade="E6"/>
-          <w:sz w:val="24"/>
-          <w:szCs w:val="24"/>
+          <w:color w:val="000000" w:themeColor="text1"/>
+          <w:sz w:val="24"/>
+          <w:szCs w:val="24"/>
+          <w:u w:val="single"/>
         </w:rPr>
         <w:t xml:space="preserve">melhorar na distribuição de </w:t>
       </w:r>
       <w:r>
         <w:rPr>
           <w:rFonts w:eastAsia="Simplon Mono" w:cs="Simplon Mono"/>
-          <w:color w:val="D0CECE" w:themeColor="background2" w:themeShade="E6"/>
-          <w:sz w:val="24"/>
-          <w:szCs w:val="24"/>
+          <w:color w:val="000000" w:themeColor="text1"/>
+          <w:sz w:val="24"/>
+          <w:szCs w:val="24"/>
+          <w:u w:val="single"/>
         </w:rPr>
         <w:t>lojas</w:t>
       </w:r>
       <w:r>
         <w:rPr>
           <w:rFonts w:eastAsia="Simplon Mono" w:cs="Simplon Mono"/>
-          <w:color w:val="D0CECE" w:themeColor="background2" w:themeShade="E6"/>
-          <w:sz w:val="24"/>
-          <w:szCs w:val="24"/>
+          <w:color w:val="000000" w:themeColor="text1"/>
+          <w:sz w:val="24"/>
+          <w:szCs w:val="24"/>
+          <w:u w:val="single"/>
         </w:rPr>
         <w:t>,</w:t>
       </w:r>
       <w:r>
         <w:rPr>
           <w:rFonts w:eastAsia="Simplon Mono" w:cs="Simplon Mono"/>
-          <w:color w:val="D0CECE" w:themeColor="background2" w:themeShade="E6"/>
-          <w:sz w:val="24"/>
-          <w:szCs w:val="24"/>
+          <w:color w:val="000000" w:themeColor="text1"/>
+          <w:sz w:val="24"/>
+          <w:szCs w:val="24"/>
+          <w:u w:val="single"/>
         </w:rPr>
         <w:t xml:space="preserve"> um</w:t>
       </w:r>
       <w:r>
         <w:rPr>
           <w:rFonts w:eastAsia="Simplon Mono" w:cs="Simplon Mono"/>
-          <w:color w:val="D0CECE" w:themeColor="background2" w:themeShade="E6"/>
-          <w:sz w:val="24"/>
-          <w:szCs w:val="24"/>
+          <w:color w:val="000000" w:themeColor="text1"/>
+          <w:sz w:val="24"/>
+          <w:szCs w:val="24"/>
+          <w:u w:val="single"/>
         </w:rPr>
         <w:t xml:space="preserve"> projeto de </w:t>
       </w:r>
       <w:r>
         <w:rPr>
           <w:rFonts w:eastAsia="Simplon Mono" w:cs="Simplon Mono"/>
-          <w:color w:val="D0CECE" w:themeColor="background2" w:themeShade="E6"/>
-          <w:sz w:val="24"/>
-          <w:szCs w:val="24"/>
+          <w:color w:val="000000" w:themeColor="text1"/>
+          <w:sz w:val="24"/>
+          <w:szCs w:val="24"/>
+          <w:u w:val="single"/>
         </w:rPr>
         <w:t xml:space="preserve">controle </w:t>
       </w:r>
       <w:r>
         <w:rPr>
           <w:rFonts w:eastAsia="Simplon Mono" w:cs="Simplon Mono"/>
-          <w:color w:val="D0CECE" w:themeColor="background2" w:themeShade="E6"/>
-          <w:sz w:val="24"/>
-          <w:szCs w:val="24"/>
+          <w:color w:val="000000" w:themeColor="text1"/>
+          <w:sz w:val="24"/>
+          <w:szCs w:val="24"/>
+          <w:u w:val="single"/>
         </w:rPr>
         <w:t>do fluxo de pessoas torna-se essencial.</w:t>
       </w:r>
       <w:r>
         <w:rPr>
           <w:rFonts w:eastAsia="Simplon Mono" w:cs="Simplon Mono"/>
-          <w:color w:val="D0CECE" w:themeColor="background2" w:themeShade="E6"/>
-          <w:sz w:val="24"/>
-          <w:szCs w:val="24"/>
+          <w:color w:val="000000" w:themeColor="text1"/>
+          <w:sz w:val="24"/>
+          <w:szCs w:val="24"/>
+          <w:u w:val="single"/>
         </w:rPr>
         <w:t xml:space="preserve"> </w:t>
       </w:r>
       <w:r>
         <w:rPr>
           <w:rFonts w:eastAsia="Simplon Mono" w:cs="Simplon Mono"/>
-          <w:color w:val="D0CECE" w:themeColor="background2" w:themeShade="E6"/>
-          <w:sz w:val="24"/>
-          <w:szCs w:val="24"/>
+          <w:color w:val="000000" w:themeColor="text1"/>
+          <w:sz w:val="24"/>
+          <w:szCs w:val="24"/>
+          <w:u w:val="single"/>
         </w:rPr>
         <w:t xml:space="preserve">Este projeto visa implementar um sistema de </w:t>
       </w:r>
       <w:r>
         <w:rPr>
           <w:rFonts w:eastAsia="Simplon Mono" w:cs="Simplon Mono"/>
-          <w:color w:val="D0CECE" w:themeColor="background2" w:themeShade="E6"/>
-          <w:sz w:val="24"/>
-          <w:szCs w:val="24"/>
+          <w:color w:val="000000" w:themeColor="text1"/>
+          <w:sz w:val="24"/>
+          <w:szCs w:val="24"/>
+          <w:u w:val="single"/>
         </w:rPr>
         <w:t>sensores</w:t>
       </w:r>
       <w:r>
         <w:rPr>
           <w:rFonts w:eastAsia="Simplon Mono" w:cs="Simplon Mono"/>
-          <w:color w:val="D0CECE" w:themeColor="background2" w:themeShade="E6"/>
-          <w:sz w:val="24"/>
-          <w:szCs w:val="24"/>
+          <w:color w:val="000000" w:themeColor="text1"/>
+          <w:sz w:val="24"/>
+          <w:szCs w:val="24"/>
+          <w:u w:val="single"/>
         </w:rPr>
         <w:t xml:space="preserve"> </w:t>
       </w:r>
       <w:r>
         <w:rPr>
           <w:rFonts w:eastAsia="Simplon Mono" w:cs="Simplon Mono"/>
-          <w:color w:val="D0CECE" w:themeColor="background2" w:themeShade="E6"/>
-          <w:sz w:val="24"/>
-          <w:szCs w:val="24"/>
+          <w:color w:val="000000" w:themeColor="text1"/>
+          <w:sz w:val="24"/>
+          <w:szCs w:val="24"/>
+          <w:u w:val="single"/>
         </w:rPr>
         <w:t>de movimento</w:t>
       </w:r>
       <w:r>
         <w:rPr>
           <w:rFonts w:eastAsia="Simplon Mono" w:cs="Simplon Mono"/>
-          <w:color w:val="D0CECE" w:themeColor="background2" w:themeShade="E6"/>
-          <w:sz w:val="24"/>
-          <w:szCs w:val="24"/>
+          <w:color w:val="000000" w:themeColor="text1"/>
+          <w:sz w:val="24"/>
+          <w:szCs w:val="24"/>
+          <w:u w:val="single"/>
         </w:rPr>
         <w:t xml:space="preserve"> para </w:t>
       </w:r>
       <w:r>
         <w:rPr>
           <w:rFonts w:eastAsia="Simplon Mono" w:cs="Simplon Mono"/>
-          <w:color w:val="D0CECE" w:themeColor="background2" w:themeShade="E6"/>
-          <w:sz w:val="24"/>
-          <w:szCs w:val="24"/>
+          <w:color w:val="000000" w:themeColor="text1"/>
+          <w:sz w:val="24"/>
+          <w:szCs w:val="24"/>
+          <w:u w:val="single"/>
         </w:rPr>
         <w:t>mapea</w:t>
       </w:r>
       <w:r>
         <w:rPr>
           <w:rFonts w:eastAsia="Simplon Mono" w:cs="Simplon Mono"/>
-          <w:color w:val="D0CECE" w:themeColor="background2" w:themeShade="E6"/>
-          <w:sz w:val="24"/>
-          <w:szCs w:val="24"/>
+          <w:color w:val="000000" w:themeColor="text1"/>
+          <w:sz w:val="24"/>
+          <w:szCs w:val="24"/>
+          <w:u w:val="single"/>
         </w:rPr>
         <w:t xml:space="preserve">r e analisar o movimento de visitantes em áreas específicas do shopping. </w:t>
       </w:r>
       <w:r>
         <w:rPr>
           <w:rFonts w:eastAsia="Simplon Mono" w:cs="Simplon Mono"/>
-          <w:color w:val="D0CECE" w:themeColor="background2" w:themeShade="E6"/>
-          <w:sz w:val="24"/>
-          <w:szCs w:val="24"/>
+          <w:color w:val="000000" w:themeColor="text1"/>
+          <w:sz w:val="24"/>
+          <w:szCs w:val="24"/>
+          <w:u w:val="single"/>
         </w:rPr>
         <w:t xml:space="preserve"> </w:t>
       </w:r>
       <w:r>
         <w:rPr>
           <w:rFonts w:eastAsia="Simplon Mono" w:cs="Simplon Mono"/>
-          <w:color w:val="D0CECE" w:themeColor="background2" w:themeShade="E6"/>
-          <w:sz w:val="24"/>
-          <w:szCs w:val="24"/>
+          <w:color w:val="000000" w:themeColor="text1"/>
+          <w:sz w:val="24"/>
+          <w:szCs w:val="24"/>
+          <w:u w:val="single"/>
         </w:rPr>
         <w:t xml:space="preserve">Segundo pesquisas do Grupo </w:t>
       </w:r>
@@ -896,9 +919,10 @@
       <w:r>
         <w:rPr>
           <w:rFonts w:eastAsia="Simplon Mono" w:cs="Simplon Mono"/>
-          <w:color w:val="D0CECE" w:themeColor="background2" w:themeShade="E6"/>
-          <w:sz w:val="24"/>
-          <w:szCs w:val="24"/>
+          <w:color w:val="000000" w:themeColor="text1"/>
+          <w:sz w:val="24"/>
+          <w:szCs w:val="24"/>
+          <w:u w:val="single"/>
         </w:rPr>
         <w:t>Ease</w:t>
       </w:r>
@@ -906,191 +930,213 @@
       <w:r>
         <w:rPr>
           <w:rFonts w:eastAsia="Simplon Mono" w:cs="Simplon Mono"/>
-          <w:color w:val="D0CECE" w:themeColor="background2" w:themeShade="E6"/>
-          <w:sz w:val="24"/>
-          <w:szCs w:val="24"/>
+          <w:color w:val="000000" w:themeColor="text1"/>
+          <w:sz w:val="24"/>
+          <w:szCs w:val="24"/>
+          <w:u w:val="single"/>
         </w:rPr>
         <w:t>,</w:t>
       </w:r>
       <w:r>
         <w:rPr>
           <w:rFonts w:eastAsia="Simplon Mono" w:cs="Simplon Mono"/>
-          <w:color w:val="D0CECE" w:themeColor="background2" w:themeShade="E6"/>
-          <w:sz w:val="24"/>
-          <w:szCs w:val="24"/>
+          <w:color w:val="000000" w:themeColor="text1"/>
+          <w:sz w:val="24"/>
+          <w:szCs w:val="24"/>
+          <w:u w:val="single"/>
         </w:rPr>
         <w:t xml:space="preserve"> de que adianta o Shopping Center contar com opções incríveis de lojas e atrair um alto número de clientes</w:t>
       </w:r>
       <w:r>
         <w:rPr>
           <w:rFonts w:eastAsia="Simplon Mono" w:cs="Simplon Mono"/>
-          <w:color w:val="D0CECE" w:themeColor="background2" w:themeShade="E6"/>
-          <w:sz w:val="24"/>
-          <w:szCs w:val="24"/>
+          <w:color w:val="000000" w:themeColor="text1"/>
+          <w:sz w:val="24"/>
+          <w:szCs w:val="24"/>
+          <w:u w:val="single"/>
         </w:rPr>
         <w:t>,</w:t>
       </w:r>
       <w:r>
         <w:rPr>
           <w:rFonts w:eastAsia="Simplon Mono" w:cs="Simplon Mono"/>
-          <w:color w:val="D0CECE" w:themeColor="background2" w:themeShade="E6"/>
-          <w:sz w:val="24"/>
-          <w:szCs w:val="24"/>
+          <w:color w:val="000000" w:themeColor="text1"/>
+          <w:sz w:val="24"/>
+          <w:szCs w:val="24"/>
+          <w:u w:val="single"/>
         </w:rPr>
         <w:t xml:space="preserve"> se todas as pessoas não puderem circular com conforto e facilidade pelo estabelecimento. Corredores pequenos e não projetados adequadamente, escadas mal espalhadas pelo Shopping</w:t>
       </w:r>
       <w:r>
         <w:rPr>
           <w:rFonts w:eastAsia="Simplon Mono" w:cs="Simplon Mono"/>
-          <w:color w:val="D0CECE" w:themeColor="background2" w:themeShade="E6"/>
-          <w:sz w:val="24"/>
-          <w:szCs w:val="24"/>
+          <w:color w:val="000000" w:themeColor="text1"/>
+          <w:sz w:val="24"/>
+          <w:szCs w:val="24"/>
+          <w:u w:val="single"/>
         </w:rPr>
         <w:t>,</w:t>
       </w:r>
       <w:r>
         <w:rPr>
           <w:rFonts w:eastAsia="Simplon Mono" w:cs="Simplon Mono"/>
-          <w:color w:val="D0CECE" w:themeColor="background2" w:themeShade="E6"/>
-          <w:sz w:val="24"/>
-          <w:szCs w:val="24"/>
+          <w:color w:val="000000" w:themeColor="text1"/>
+          <w:sz w:val="24"/>
+          <w:szCs w:val="24"/>
+          <w:u w:val="single"/>
         </w:rPr>
         <w:t xml:space="preserve"> e a necessidade de dar voltas e mais voltas em busca de um determinado lugar ou loja, </w:t>
       </w:r>
       <w:r>
         <w:rPr>
           <w:rFonts w:eastAsia="Simplon Mono" w:cs="Simplon Mono"/>
-          <w:color w:val="D0CECE" w:themeColor="background2" w:themeShade="E6"/>
-          <w:sz w:val="24"/>
-          <w:szCs w:val="24"/>
+          <w:color w:val="000000" w:themeColor="text1"/>
+          <w:sz w:val="24"/>
+          <w:szCs w:val="24"/>
+          <w:u w:val="single"/>
         </w:rPr>
         <w:t>esses</w:t>
       </w:r>
       <w:r>
         <w:rPr>
           <w:rFonts w:eastAsia="Simplon Mono" w:cs="Simplon Mono"/>
-          <w:color w:val="D0CECE" w:themeColor="background2" w:themeShade="E6"/>
-          <w:sz w:val="24"/>
-          <w:szCs w:val="24"/>
+          <w:color w:val="000000" w:themeColor="text1"/>
+          <w:sz w:val="24"/>
+          <w:szCs w:val="24"/>
+          <w:u w:val="single"/>
         </w:rPr>
         <w:t xml:space="preserve"> são alguns dos principais problemas de circulação que podem afetar o estabelecimento. Esse é um grande exemplo do que as pessoas não gostam em Shopping, afinal, a circulação difícil torna o passeio incômodo e menos dinâmico, fazendo com que o público passe menos tempo no estabelecimento e até retorne para visitas com menos frequência. Além disso, o fluxo complicado também atrapalha o consumidor na busca pelas lojas, podendo levá-lo a desistir de uma possível compra</w:t>
       </w:r>
       <w:r>
         <w:rPr>
           <w:rFonts w:eastAsia="Simplon Mono" w:cs="Simplon Mono"/>
-          <w:color w:val="D0CECE" w:themeColor="background2" w:themeShade="E6"/>
-          <w:sz w:val="24"/>
-          <w:szCs w:val="24"/>
+          <w:color w:val="000000" w:themeColor="text1"/>
+          <w:sz w:val="24"/>
+          <w:szCs w:val="24"/>
+          <w:u w:val="single"/>
         </w:rPr>
         <w:t xml:space="preserve"> diminuindo a taxa de vendas</w:t>
       </w:r>
       <w:r>
         <w:rPr>
           <w:rFonts w:eastAsia="Simplon Mono" w:cs="Simplon Mono"/>
-          <w:color w:val="D0CECE" w:themeColor="background2" w:themeShade="E6"/>
-          <w:sz w:val="24"/>
-          <w:szCs w:val="24"/>
+          <w:color w:val="000000" w:themeColor="text1"/>
+          <w:sz w:val="24"/>
+          <w:szCs w:val="24"/>
+          <w:u w:val="single"/>
         </w:rPr>
         <w:t xml:space="preserve">. Nesse contexto, o mapeamento do fluxo de pessoas torna tudo isso melhor </w:t>
       </w:r>
       <w:r>
         <w:rPr>
           <w:rFonts w:eastAsia="Simplon Mono" w:cs="Simplon Mono"/>
-          <w:color w:val="D0CECE" w:themeColor="background2" w:themeShade="E6"/>
-          <w:sz w:val="24"/>
-          <w:szCs w:val="24"/>
+          <w:color w:val="000000" w:themeColor="text1"/>
+          <w:sz w:val="24"/>
+          <w:szCs w:val="24"/>
+          <w:u w:val="single"/>
         </w:rPr>
         <w:t>para circulação de</w:t>
       </w:r>
       <w:r>
         <w:rPr>
           <w:rFonts w:eastAsia="Simplon Mono" w:cs="Simplon Mono"/>
-          <w:color w:val="D0CECE" w:themeColor="background2" w:themeShade="E6"/>
-          <w:sz w:val="24"/>
-          <w:szCs w:val="24"/>
+          <w:color w:val="000000" w:themeColor="text1"/>
+          <w:sz w:val="24"/>
+          <w:szCs w:val="24"/>
+          <w:u w:val="single"/>
         </w:rPr>
         <w:t xml:space="preserve"> pessoas dentro do Shopping.</w:t>
       </w:r>
       <w:r>
         <w:rPr>
           <w:rFonts w:eastAsia="Simplon Mono" w:cs="Simplon Mono"/>
-          <w:color w:val="D0CECE" w:themeColor="background2" w:themeShade="E6"/>
-          <w:sz w:val="24"/>
-          <w:szCs w:val="24"/>
+          <w:color w:val="000000" w:themeColor="text1"/>
+          <w:sz w:val="24"/>
+          <w:szCs w:val="24"/>
+          <w:u w:val="single"/>
         </w:rPr>
         <w:t xml:space="preserve"> Este projeto oferece vantagens </w:t>
       </w:r>
       <w:r>
         <w:rPr>
-          <w:color w:val="D0CECE" w:themeColor="background2" w:themeShade="E6"/>
-          <w:sz w:val="24"/>
-          <w:szCs w:val="24"/>
+          <w:color w:val="000000" w:themeColor="text1"/>
+          <w:sz w:val="24"/>
+          <w:szCs w:val="24"/>
+          <w:u w:val="single"/>
         </w:rPr>
         <w:t>B2B (Business-</w:t>
       </w:r>
       <w:proofErr w:type="spellStart"/>
       <w:r>
         <w:rPr>
-          <w:color w:val="D0CECE" w:themeColor="background2" w:themeShade="E6"/>
-          <w:sz w:val="24"/>
-          <w:szCs w:val="24"/>
+          <w:color w:val="000000" w:themeColor="text1"/>
+          <w:sz w:val="24"/>
+          <w:szCs w:val="24"/>
+          <w:u w:val="single"/>
         </w:rPr>
         <w:t>to</w:t>
       </w:r>
       <w:proofErr w:type="spellEnd"/>
       <w:r>
         <w:rPr>
-          <w:color w:val="D0CECE" w:themeColor="background2" w:themeShade="E6"/>
-          <w:sz w:val="24"/>
-          <w:szCs w:val="24"/>
+          <w:color w:val="000000" w:themeColor="text1"/>
+          <w:sz w:val="24"/>
+          <w:szCs w:val="24"/>
+          <w:u w:val="single"/>
         </w:rPr>
         <w:t>-business), ou seja, tanto o shopping quanto as lojas terão vantagens estratégicas especificas para otimização de vendas. Ao compreender os padrões de tráfego, os administradores podem direcionar visitantes para áreas menos movimentadas, melhorando a experiência do cliente e reduzindo o congestionamento. Essa visão detalhada também informa decisões estratégicas, como promoções e alocação de campanhas, impulsionando o desempenho de lojas e otimizando a eficiência operacional</w:t>
       </w:r>
       <w:r>
         <w:rPr>
-          <w:color w:val="D0CECE" w:themeColor="background2" w:themeShade="E6"/>
-          <w:sz w:val="24"/>
-          <w:szCs w:val="24"/>
+          <w:color w:val="000000" w:themeColor="text1"/>
+          <w:sz w:val="24"/>
+          <w:szCs w:val="24"/>
+          <w:u w:val="single"/>
         </w:rPr>
         <w:t xml:space="preserve"> do shopping</w:t>
       </w:r>
       <w:r>
         <w:rPr>
-          <w:color w:val="D0CECE" w:themeColor="background2" w:themeShade="E6"/>
-          <w:sz w:val="24"/>
-          <w:szCs w:val="24"/>
+          <w:color w:val="000000" w:themeColor="text1"/>
+          <w:sz w:val="24"/>
+          <w:szCs w:val="24"/>
+          <w:u w:val="single"/>
         </w:rPr>
         <w:t>. Além disso, dados quantitativos sobre o tráfego capacitam a tomada de decisões embasadas sobre locação de lojas, publicidade e estratégias de marketing. Isso, por sua vez, atrai inquilinos interessados em locais de alta visibilidade, fortalecendo a relevância do shopping</w:t>
       </w:r>
       <w:r>
         <w:rPr>
-          <w:color w:val="D0CECE" w:themeColor="background2" w:themeShade="E6"/>
-          <w:sz w:val="24"/>
-          <w:szCs w:val="24"/>
+          <w:color w:val="000000" w:themeColor="text1"/>
+          <w:sz w:val="24"/>
+          <w:szCs w:val="24"/>
+          <w:u w:val="single"/>
         </w:rPr>
         <w:t xml:space="preserve"> e o proprietário do shopping justificar o valor do aluguel</w:t>
       </w:r>
       <w:r>
         <w:rPr>
-          <w:color w:val="D0CECE" w:themeColor="background2" w:themeShade="E6"/>
-          <w:sz w:val="24"/>
-          <w:szCs w:val="24"/>
+          <w:color w:val="000000" w:themeColor="text1"/>
+          <w:sz w:val="24"/>
+          <w:szCs w:val="24"/>
+          <w:u w:val="single"/>
         </w:rPr>
         <w:t>.</w:t>
       </w:r>
       <w:r>
         <w:rPr>
-          <w:color w:val="D0CECE" w:themeColor="background2" w:themeShade="E6"/>
-          <w:sz w:val="24"/>
-          <w:szCs w:val="24"/>
+          <w:color w:val="000000" w:themeColor="text1"/>
+          <w:sz w:val="24"/>
+          <w:szCs w:val="24"/>
+          <w:u w:val="single"/>
         </w:rPr>
         <w:t xml:space="preserve"> E</w:t>
       </w:r>
       <w:r>
         <w:rPr>
-          <w:color w:val="D0CECE" w:themeColor="background2" w:themeShade="E6"/>
-          <w:sz w:val="24"/>
-          <w:szCs w:val="24"/>
+          <w:color w:val="000000" w:themeColor="text1"/>
+          <w:sz w:val="24"/>
+          <w:szCs w:val="24"/>
+          <w:u w:val="single"/>
         </w:rPr>
         <w:t>ssa implementação tecnológica não só aumentaria a eficácia, mas também posiciona o shopping como um espaço inovador, alinhado com as tendências modernas.</w:t>
       </w:r>
@@ -1226,12 +1272,12 @@
         <w:pStyle w:val="Ttulo1"/>
         <w:jc w:val="both"/>
         <w:rPr>
-          <w:color w:val="D0CECE" w:themeColor="background2" w:themeShade="E6"/>
-        </w:rPr>
-      </w:pPr>
-      <w:r>
-        <w:rPr>
-          <w:color w:val="D0CECE" w:themeColor="background2" w:themeShade="E6"/>
+          <w:color w:val="44546A" w:themeColor="text2"/>
+        </w:rPr>
+      </w:pPr>
+      <w:r>
+        <w:rPr>
+          <w:color w:val="44546A" w:themeColor="text2"/>
         </w:rPr>
         <w:lastRenderedPageBreak/>
         <w:t>Objetivo</w:t>
@@ -1248,32 +1294,14 @@
       <w:pPr>
         <w:jc w:val="both"/>
         <w:rPr>
-          <w:color w:val="D0CECE" w:themeColor="background2" w:themeShade="E6"/>
-        </w:rPr>
-      </w:pPr>
-      <w:r>
-        <w:rPr>
-          <w:color w:val="D0CECE" w:themeColor="background2" w:themeShade="E6"/>
-        </w:rPr>
-        <w:t>O</w:t>
-      </w:r>
-      <w:r>
-        <w:rPr>
-          <w:color w:val="D0CECE" w:themeColor="background2" w:themeShade="E6"/>
-        </w:rPr>
-        <w:t xml:space="preserve"> objetivo </w:t>
-      </w:r>
-      <w:r>
-        <w:rPr>
-          <w:color w:val="D0CECE" w:themeColor="background2" w:themeShade="E6"/>
-        </w:rPr>
-        <w:t>consiste em</w:t>
-      </w:r>
-      <w:r>
-        <w:rPr>
-          <w:color w:val="D0CECE" w:themeColor="background2" w:themeShade="E6"/>
-        </w:rPr>
-        <w:t xml:space="preserve"> aprimorar significativamente a eficiência operacional e elevar a satisfação do cliente por meio de um gerenciamento proativo e estratégico do fluxo de pessoas. Isso será alcançado através do mapeamento estratégico, reduzindo os tempos de espera e evitando congestionamentos de visitantes, aprimorando a orientação dos clientes e otimizando a utilização do espaço comercial. </w:t>
+          <w:color w:val="000000" w:themeColor="text1"/>
+        </w:rPr>
+      </w:pPr>
+      <w:r>
+        <w:rPr>
+          <w:color w:val="000000" w:themeColor="text1"/>
+        </w:rPr>
+        <w:t xml:space="preserve">O objetivo consiste em aprimorar significativamente a eficiência operacional e elevar a satisfação do cliente por meio de um gerenciamento proativo e estratégico do fluxo de pessoas. Isso será alcançado através do mapeamento estratégico, reduzindo os tempos de espera e evitando congestionamentos de visitantes, aprimorando a orientação dos clientes e otimizando a utilização do espaço comercial. </w:t>
       </w:r>
     </w:p>
     <w:p>
@@ -1560,12 +1588,12 @@
       <w:pPr>
         <w:pStyle w:val="Ttulo1"/>
         <w:rPr>
-          <w:color w:val="D0CECE" w:themeColor="background2" w:themeShade="E6"/>
-        </w:rPr>
-      </w:pPr>
-      <w:r>
-        <w:rPr>
-          <w:color w:val="D0CECE" w:themeColor="background2" w:themeShade="E6"/>
+          <w:color w:val="44546A" w:themeColor="text2"/>
+        </w:rPr>
+      </w:pPr>
+      <w:r>
+        <w:rPr>
+          <w:color w:val="44546A" w:themeColor="text2"/>
         </w:rPr>
         <w:lastRenderedPageBreak/>
         <w:t>Justificativa</w:t>
@@ -1582,14 +1610,14 @@
       <w:pPr>
         <w:jc w:val="both"/>
         <w:rPr>
-          <w:color w:val="D0CECE" w:themeColor="background2" w:themeShade="E6"/>
-          <w:sz w:val="24"/>
-          <w:szCs w:val="24"/>
-        </w:rPr>
-      </w:pPr>
-      <w:r>
-        <w:rPr>
-          <w:color w:val="D0CECE" w:themeColor="background2" w:themeShade="E6"/>
+          <w:color w:val="000000" w:themeColor="text1"/>
+          <w:sz w:val="24"/>
+          <w:szCs w:val="24"/>
+        </w:rPr>
+      </w:pPr>
+      <w:r>
+        <w:rPr>
+          <w:color w:val="000000" w:themeColor="text1"/>
           <w:sz w:val="24"/>
           <w:szCs w:val="24"/>
         </w:rPr>
@@ -1597,7 +1625,7 @@
       </w:r>
       <w:r>
         <w:rPr>
-          <w:color w:val="D0CECE" w:themeColor="background2" w:themeShade="E6"/>
+          <w:color w:val="000000" w:themeColor="text1"/>
           <w:sz w:val="24"/>
           <w:szCs w:val="24"/>
         </w:rPr>
@@ -1605,7 +1633,7 @@
       </w:r>
       <w:r>
         <w:rPr>
-          <w:color w:val="D0CECE" w:themeColor="background2" w:themeShade="E6"/>
+          <w:color w:val="000000" w:themeColor="text1"/>
           <w:sz w:val="24"/>
           <w:szCs w:val="24"/>
         </w:rPr>
@@ -1613,7 +1641,7 @@
       </w:r>
       <w:r>
         <w:rPr>
-          <w:color w:val="D0CECE" w:themeColor="background2" w:themeShade="E6"/>
+          <w:color w:val="000000" w:themeColor="text1"/>
           <w:sz w:val="24"/>
           <w:szCs w:val="24"/>
         </w:rPr>
@@ -1621,7 +1649,7 @@
       </w:r>
       <w:r>
         <w:rPr>
-          <w:color w:val="D0CECE" w:themeColor="background2" w:themeShade="E6"/>
+          <w:color w:val="000000" w:themeColor="text1"/>
           <w:sz w:val="24"/>
           <w:szCs w:val="24"/>
         </w:rPr>
@@ -1629,7 +1657,7 @@
       </w:r>
       <w:r>
         <w:rPr>
-          <w:color w:val="D0CECE" w:themeColor="background2" w:themeShade="E6"/>
+          <w:color w:val="000000" w:themeColor="text1"/>
           <w:sz w:val="24"/>
           <w:szCs w:val="24"/>
         </w:rPr>
@@ -1637,7 +1665,7 @@
       </w:r>
       <w:r>
         <w:rPr>
-          <w:color w:val="D0CECE" w:themeColor="background2" w:themeShade="E6"/>
+          <w:color w:val="000000" w:themeColor="text1"/>
           <w:sz w:val="24"/>
           <w:szCs w:val="24"/>
         </w:rPr>
@@ -1645,7 +1673,7 @@
       </w:r>
       <w:r>
         <w:rPr>
-          <w:color w:val="D0CECE" w:themeColor="background2" w:themeShade="E6"/>
+          <w:color w:val="000000" w:themeColor="text1"/>
           <w:sz w:val="24"/>
           <w:szCs w:val="24"/>
         </w:rPr>
@@ -1653,7 +1681,7 @@
       </w:r>
       <w:r>
         <w:rPr>
-          <w:color w:val="D0CECE" w:themeColor="background2" w:themeShade="E6"/>
+          <w:color w:val="000000" w:themeColor="text1"/>
           <w:sz w:val="24"/>
           <w:szCs w:val="24"/>
         </w:rPr>
@@ -1661,7 +1689,7 @@
       </w:r>
       <w:r>
         <w:rPr>
-          <w:color w:val="D0CECE" w:themeColor="background2" w:themeShade="E6"/>
+          <w:color w:val="000000" w:themeColor="text1"/>
           <w:sz w:val="24"/>
           <w:szCs w:val="24"/>
         </w:rPr>
@@ -1669,7 +1697,7 @@
       </w:r>
       <w:r>
         <w:rPr>
-          <w:color w:val="D0CECE" w:themeColor="background2" w:themeShade="E6"/>
+          <w:color w:val="000000" w:themeColor="text1"/>
           <w:sz w:val="24"/>
           <w:szCs w:val="24"/>
         </w:rPr>
@@ -1677,7 +1705,7 @@
       </w:r>
       <w:r>
         <w:rPr>
-          <w:color w:val="D0CECE" w:themeColor="background2" w:themeShade="E6"/>
+          <w:color w:val="000000" w:themeColor="text1"/>
           <w:sz w:val="24"/>
           <w:szCs w:val="24"/>
         </w:rPr>
@@ -1685,7 +1713,7 @@
       </w:r>
       <w:r>
         <w:rPr>
-          <w:color w:val="D0CECE" w:themeColor="background2" w:themeShade="E6"/>
+          <w:color w:val="000000" w:themeColor="text1"/>
           <w:sz w:val="24"/>
           <w:szCs w:val="24"/>
         </w:rPr>
@@ -1693,7 +1721,7 @@
       </w:r>
       <w:r>
         <w:rPr>
-          <w:color w:val="D0CECE" w:themeColor="background2" w:themeShade="E6"/>
+          <w:color w:val="000000" w:themeColor="text1"/>
           <w:sz w:val="24"/>
           <w:szCs w:val="24"/>
         </w:rPr>
@@ -1701,7 +1729,7 @@
       </w:r>
       <w:r>
         <w:rPr>
-          <w:color w:val="D0CECE" w:themeColor="background2" w:themeShade="E6"/>
+          <w:color w:val="000000" w:themeColor="text1"/>
           <w:sz w:val="24"/>
           <w:szCs w:val="24"/>
         </w:rPr>
@@ -1709,7 +1737,7 @@
       </w:r>
       <w:r>
         <w:rPr>
-          <w:color w:val="D0CECE" w:themeColor="background2" w:themeShade="E6"/>
+          <w:color w:val="000000" w:themeColor="text1"/>
           <w:sz w:val="24"/>
           <w:szCs w:val="24"/>
         </w:rPr>
@@ -1717,7 +1745,7 @@
       </w:r>
       <w:r>
         <w:rPr>
-          <w:color w:val="D0CECE" w:themeColor="background2" w:themeShade="E6"/>
+          <w:color w:val="000000" w:themeColor="text1"/>
           <w:sz w:val="24"/>
           <w:szCs w:val="24"/>
         </w:rPr>
@@ -1725,7 +1753,7 @@
       </w:r>
       <w:r>
         <w:rPr>
-          <w:color w:val="D0CECE" w:themeColor="background2" w:themeShade="E6"/>
+          <w:color w:val="000000" w:themeColor="text1"/>
           <w:sz w:val="24"/>
           <w:szCs w:val="24"/>
         </w:rPr>
@@ -1737,7 +1765,7 @@
         <w:jc w:val="both"/>
         <w:rPr>
           <w:rFonts w:ascii="Roboto" w:eastAsia="Roboto" w:hAnsi="Roboto" w:cs="Roboto"/>
-          <w:color w:val="D0CECE" w:themeColor="background2" w:themeShade="E6"/>
+          <w:color w:val="000000" w:themeColor="text1"/>
           <w:sz w:val="24"/>
           <w:szCs w:val="24"/>
         </w:rPr>
@@ -1745,7 +1773,7 @@
       <w:r>
         <w:rPr>
           <w:rFonts w:ascii="Roboto" w:eastAsia="Roboto" w:hAnsi="Roboto" w:cs="Roboto"/>
-          <w:color w:val="D0CECE" w:themeColor="background2" w:themeShade="E6"/>
+          <w:color w:val="000000" w:themeColor="text1"/>
           <w:sz w:val="24"/>
           <w:szCs w:val="24"/>
         </w:rPr>
@@ -1754,7 +1782,7 @@
       <w:r>
         <w:rPr>
           <w:rFonts w:ascii="Roboto" w:eastAsia="Roboto" w:hAnsi="Roboto" w:cs="Roboto"/>
-          <w:color w:val="D0CECE" w:themeColor="background2" w:themeShade="E6"/>
+          <w:color w:val="000000" w:themeColor="text1"/>
           <w:sz w:val="24"/>
           <w:szCs w:val="24"/>
         </w:rPr>
@@ -1763,7 +1791,7 @@
       <w:r>
         <w:rPr>
           <w:rFonts w:ascii="Roboto" w:eastAsia="Roboto" w:hAnsi="Roboto" w:cs="Roboto"/>
-          <w:color w:val="D0CECE" w:themeColor="background2" w:themeShade="E6"/>
+          <w:color w:val="000000" w:themeColor="text1"/>
           <w:sz w:val="24"/>
           <w:szCs w:val="24"/>
         </w:rPr>
@@ -1772,7 +1800,7 @@
       <w:r>
         <w:rPr>
           <w:rFonts w:ascii="Roboto" w:eastAsia="Roboto" w:hAnsi="Roboto" w:cs="Roboto"/>
-          <w:color w:val="D0CECE" w:themeColor="background2" w:themeShade="E6"/>
+          <w:color w:val="000000" w:themeColor="text1"/>
           <w:sz w:val="24"/>
           <w:szCs w:val="24"/>
         </w:rPr>
@@ -1781,7 +1809,7 @@
       <w:r>
         <w:rPr>
           <w:rFonts w:ascii="Roboto" w:eastAsia="Roboto" w:hAnsi="Roboto" w:cs="Roboto"/>
-          <w:color w:val="D0CECE" w:themeColor="background2" w:themeShade="E6"/>
+          <w:color w:val="000000" w:themeColor="text1"/>
           <w:sz w:val="24"/>
           <w:szCs w:val="24"/>
         </w:rPr>
@@ -1790,7 +1818,7 @@
       <w:r>
         <w:rPr>
           <w:rFonts w:ascii="Roboto" w:eastAsia="Roboto" w:hAnsi="Roboto" w:cs="Roboto"/>
-          <w:color w:val="D0CECE" w:themeColor="background2" w:themeShade="E6"/>
+          <w:color w:val="000000" w:themeColor="text1"/>
           <w:sz w:val="24"/>
           <w:szCs w:val="24"/>
         </w:rPr>
@@ -1799,7 +1827,7 @@
       <w:r>
         <w:rPr>
           <w:rFonts w:ascii="Roboto" w:eastAsia="Roboto" w:hAnsi="Roboto" w:cs="Roboto"/>
-          <w:color w:val="D0CECE" w:themeColor="background2" w:themeShade="E6"/>
+          <w:color w:val="000000" w:themeColor="text1"/>
           <w:sz w:val="24"/>
           <w:szCs w:val="24"/>
         </w:rPr>
@@ -1808,7 +1836,7 @@
       <w:r>
         <w:rPr>
           <w:rFonts w:ascii="Roboto" w:eastAsia="Roboto" w:hAnsi="Roboto" w:cs="Roboto"/>
-          <w:color w:val="D0CECE" w:themeColor="background2" w:themeShade="E6"/>
+          <w:color w:val="000000" w:themeColor="text1"/>
           <w:sz w:val="24"/>
           <w:szCs w:val="24"/>
         </w:rPr>
@@ -2026,12 +2054,12 @@
       <w:pPr>
         <w:pStyle w:val="Ttulo1"/>
         <w:rPr>
-          <w:color w:val="D0CECE" w:themeColor="background2" w:themeShade="E6"/>
-        </w:rPr>
-      </w:pPr>
-      <w:r>
-        <w:rPr>
-          <w:color w:val="D0CECE" w:themeColor="background2" w:themeShade="E6"/>
+          <w:color w:val="44546A" w:themeColor="text2"/>
+        </w:rPr>
+      </w:pPr>
+      <w:r>
+        <w:rPr>
+          <w:color w:val="44546A" w:themeColor="text2"/>
         </w:rPr>
         <w:lastRenderedPageBreak/>
         <w:t>Escopo</w:t>
@@ -2040,7 +2068,7 @@
     <w:p>
       <w:pPr>
         <w:rPr>
-          <w:color w:val="D0CECE" w:themeColor="background2" w:themeShade="E6"/>
+          <w:color w:val="000000" w:themeColor="text1"/>
         </w:rPr>
       </w:pPr>
     </w:p>
@@ -2054,15 +2082,15 @@
         <w:jc w:val="both"/>
         <w:rPr>
           <w:rFonts w:eastAsia="Calibri"/>
-          <w:color w:val="D0CECE" w:themeColor="background2" w:themeShade="E6"/>
-          <w:sz w:val="24"/>
-          <w:szCs w:val="24"/>
-        </w:rPr>
-      </w:pPr>
-      <w:r>
-        <w:rPr>
-          <w:rFonts w:eastAsia="Calibri"/>
-          <w:color w:val="D0CECE" w:themeColor="background2" w:themeShade="E6"/>
+          <w:color w:val="000000" w:themeColor="text1"/>
+          <w:sz w:val="24"/>
+          <w:szCs w:val="24"/>
+        </w:rPr>
+      </w:pPr>
+      <w:r>
+        <w:rPr>
+          <w:rFonts w:eastAsia="Calibri"/>
+          <w:color w:val="000000" w:themeColor="text1"/>
           <w:sz w:val="24"/>
           <w:szCs w:val="24"/>
         </w:rPr>
@@ -2079,15 +2107,15 @@
         <w:jc w:val="both"/>
         <w:rPr>
           <w:rFonts w:eastAsia="Calibri"/>
-          <w:color w:val="D0CECE" w:themeColor="background2" w:themeShade="E6"/>
-          <w:sz w:val="24"/>
-          <w:szCs w:val="24"/>
-        </w:rPr>
-      </w:pPr>
-      <w:r>
-        <w:rPr>
-          <w:rFonts w:eastAsia="Calibri"/>
-          <w:color w:val="D0CECE" w:themeColor="background2" w:themeShade="E6"/>
+          <w:color w:val="000000" w:themeColor="text1"/>
+          <w:sz w:val="24"/>
+          <w:szCs w:val="24"/>
+        </w:rPr>
+      </w:pPr>
+      <w:r>
+        <w:rPr>
+          <w:rFonts w:eastAsia="Calibri"/>
+          <w:color w:val="000000" w:themeColor="text1"/>
           <w:sz w:val="24"/>
           <w:szCs w:val="24"/>
         </w:rPr>
@@ -2104,55 +2132,19 @@
         <w:jc w:val="both"/>
         <w:rPr>
           <w:rFonts w:eastAsia="Calibri"/>
-          <w:color w:val="D0CECE" w:themeColor="background2" w:themeShade="E6"/>
-          <w:sz w:val="24"/>
-          <w:szCs w:val="24"/>
-        </w:rPr>
-      </w:pPr>
-      <w:r>
-        <w:rPr>
-          <w:rFonts w:eastAsia="Calibri"/>
-          <w:color w:val="D0CECE" w:themeColor="background2" w:themeShade="E6"/>
-          <w:sz w:val="24"/>
-          <w:szCs w:val="24"/>
-        </w:rPr>
-        <w:t xml:space="preserve">Configurar API coleta de dados do </w:t>
-      </w:r>
-      <w:r>
-        <w:rPr>
-          <w:rFonts w:eastAsia="Calibri"/>
-          <w:color w:val="D0CECE" w:themeColor="background2" w:themeShade="E6"/>
-          <w:sz w:val="24"/>
-          <w:szCs w:val="24"/>
-        </w:rPr>
-        <w:t>Arduino</w:t>
-      </w:r>
-      <w:r>
-        <w:rPr>
-          <w:rFonts w:eastAsia="Calibri"/>
-          <w:color w:val="D0CECE" w:themeColor="background2" w:themeShade="E6"/>
-          <w:sz w:val="24"/>
-          <w:szCs w:val="24"/>
-        </w:rPr>
-        <w:t xml:space="preserve"> para </w:t>
-      </w:r>
-      <w:r>
-        <w:rPr>
-          <w:rFonts w:eastAsia="Calibri"/>
-          <w:color w:val="D0CECE" w:themeColor="background2" w:themeShade="E6"/>
-          <w:sz w:val="24"/>
-          <w:szCs w:val="24"/>
-        </w:rPr>
-        <w:t>o Banco de Dados</w:t>
-      </w:r>
-      <w:r>
-        <w:rPr>
-          <w:rFonts w:eastAsia="Calibri"/>
-          <w:color w:val="D0CECE" w:themeColor="background2" w:themeShade="E6"/>
-          <w:sz w:val="24"/>
-          <w:szCs w:val="24"/>
-        </w:rPr>
-        <w:t>;</w:t>
+          <w:color w:val="000000" w:themeColor="text1"/>
+          <w:sz w:val="24"/>
+          <w:szCs w:val="24"/>
+        </w:rPr>
+      </w:pPr>
+      <w:r>
+        <w:rPr>
+          <w:rFonts w:eastAsia="Calibri"/>
+          <w:color w:val="000000" w:themeColor="text1"/>
+          <w:sz w:val="24"/>
+          <w:szCs w:val="24"/>
+        </w:rPr>
+        <w:t>Configurar API coleta de dados do Arduino para o Banco de Dados;</w:t>
       </w:r>
     </w:p>
     <w:p>
@@ -2165,15 +2157,15 @@
         <w:jc w:val="both"/>
         <w:rPr>
           <w:rFonts w:eastAsia="Calibri"/>
-          <w:color w:val="D0CECE" w:themeColor="background2" w:themeShade="E6"/>
-          <w:sz w:val="24"/>
-          <w:szCs w:val="24"/>
-        </w:rPr>
-      </w:pPr>
-      <w:r>
-        <w:rPr>
-          <w:rFonts w:eastAsia="Calibri"/>
-          <w:color w:val="D0CECE" w:themeColor="background2" w:themeShade="E6"/>
+          <w:color w:val="000000" w:themeColor="text1"/>
+          <w:sz w:val="24"/>
+          <w:szCs w:val="24"/>
+        </w:rPr>
+      </w:pPr>
+      <w:r>
+        <w:rPr>
+          <w:rFonts w:eastAsia="Calibri"/>
+          <w:color w:val="000000" w:themeColor="text1"/>
           <w:sz w:val="24"/>
           <w:szCs w:val="24"/>
         </w:rPr>
@@ -2190,15 +2182,15 @@
         <w:jc w:val="both"/>
         <w:rPr>
           <w:rFonts w:eastAsia="Calibri"/>
-          <w:color w:val="D0CECE" w:themeColor="background2" w:themeShade="E6"/>
-          <w:sz w:val="24"/>
-          <w:szCs w:val="24"/>
-        </w:rPr>
-      </w:pPr>
-      <w:r>
-        <w:rPr>
-          <w:rFonts w:eastAsia="Calibri"/>
-          <w:color w:val="D0CECE" w:themeColor="background2" w:themeShade="E6"/>
+          <w:color w:val="000000" w:themeColor="text1"/>
+          <w:sz w:val="24"/>
+          <w:szCs w:val="24"/>
+        </w:rPr>
+      </w:pPr>
+      <w:r>
+        <w:rPr>
+          <w:rFonts w:eastAsia="Calibri"/>
+          <w:color w:val="000000" w:themeColor="text1"/>
           <w:sz w:val="24"/>
           <w:szCs w:val="24"/>
         </w:rPr>
@@ -2207,7 +2199,7 @@
       <w:r>
         <w:rPr>
           <w:rFonts w:eastAsia="Calibri"/>
-          <w:color w:val="D0CECE" w:themeColor="background2" w:themeShade="E6"/>
+          <w:color w:val="000000" w:themeColor="text1"/>
           <w:sz w:val="24"/>
           <w:szCs w:val="24"/>
         </w:rPr>
@@ -2224,15 +2216,15 @@
         <w:jc w:val="both"/>
         <w:rPr>
           <w:rFonts w:eastAsia="Calibri"/>
-          <w:color w:val="D0CECE" w:themeColor="background2" w:themeShade="E6"/>
-          <w:sz w:val="24"/>
-          <w:szCs w:val="24"/>
-        </w:rPr>
-      </w:pPr>
-      <w:r>
-        <w:rPr>
-          <w:rFonts w:eastAsia="Calibri"/>
-          <w:color w:val="D0CECE" w:themeColor="background2" w:themeShade="E6"/>
+          <w:color w:val="000000" w:themeColor="text1"/>
+          <w:sz w:val="24"/>
+          <w:szCs w:val="24"/>
+        </w:rPr>
+      </w:pPr>
+      <w:r>
+        <w:rPr>
+          <w:rFonts w:eastAsia="Calibri"/>
+          <w:color w:val="000000" w:themeColor="text1"/>
           <w:sz w:val="24"/>
           <w:szCs w:val="24"/>
         </w:rPr>
@@ -2241,7 +2233,7 @@
       <w:r>
         <w:rPr>
           <w:rFonts w:eastAsia="Calibri"/>
-          <w:color w:val="D0CECE" w:themeColor="background2" w:themeShade="E6"/>
+          <w:color w:val="000000" w:themeColor="text1"/>
           <w:sz w:val="24"/>
           <w:szCs w:val="24"/>
         </w:rPr>
@@ -2250,7 +2242,7 @@
       <w:r>
         <w:rPr>
           <w:rFonts w:eastAsia="Calibri"/>
-          <w:color w:val="D0CECE" w:themeColor="background2" w:themeShade="E6"/>
+          <w:color w:val="000000" w:themeColor="text1"/>
           <w:sz w:val="24"/>
           <w:szCs w:val="24"/>
         </w:rPr>
@@ -2259,7 +2251,7 @@
       <w:r>
         <w:rPr>
           <w:rFonts w:eastAsia="Calibri"/>
-          <w:color w:val="D0CECE" w:themeColor="background2" w:themeShade="E6"/>
+          <w:color w:val="000000" w:themeColor="text1"/>
           <w:sz w:val="24"/>
           <w:szCs w:val="24"/>
         </w:rPr>
@@ -2268,7 +2260,7 @@
       <w:r>
         <w:rPr>
           <w:rFonts w:eastAsia="Calibri"/>
-          <w:color w:val="D0CECE" w:themeColor="background2" w:themeShade="E6"/>
+          <w:color w:val="000000" w:themeColor="text1"/>
           <w:sz w:val="24"/>
           <w:szCs w:val="24"/>
         </w:rPr>
@@ -2285,15 +2277,15 @@
         <w:jc w:val="both"/>
         <w:rPr>
           <w:rFonts w:eastAsia="Calibri"/>
-          <w:color w:val="D0CECE" w:themeColor="background2" w:themeShade="E6"/>
-          <w:sz w:val="24"/>
-          <w:szCs w:val="24"/>
-        </w:rPr>
-      </w:pPr>
-      <w:r>
-        <w:rPr>
-          <w:rFonts w:eastAsia="Calibri"/>
-          <w:color w:val="D0CECE" w:themeColor="background2" w:themeShade="E6"/>
+          <w:color w:val="000000" w:themeColor="text1"/>
+          <w:sz w:val="24"/>
+          <w:szCs w:val="24"/>
+        </w:rPr>
+      </w:pPr>
+      <w:r>
+        <w:rPr>
+          <w:rFonts w:eastAsia="Calibri"/>
+          <w:color w:val="000000" w:themeColor="text1"/>
           <w:sz w:val="24"/>
           <w:szCs w:val="24"/>
         </w:rPr>
@@ -2310,15 +2302,15 @@
         <w:jc w:val="both"/>
         <w:rPr>
           <w:rFonts w:eastAsia="Calibri"/>
-          <w:color w:val="D0CECE" w:themeColor="background2" w:themeShade="E6"/>
-          <w:sz w:val="24"/>
-          <w:szCs w:val="24"/>
-        </w:rPr>
-      </w:pPr>
-      <w:r>
-        <w:rPr>
-          <w:rFonts w:eastAsia="Calibri"/>
-          <w:color w:val="D0CECE" w:themeColor="background2" w:themeShade="E6"/>
+          <w:color w:val="000000" w:themeColor="text1"/>
+          <w:sz w:val="24"/>
+          <w:szCs w:val="24"/>
+        </w:rPr>
+      </w:pPr>
+      <w:r>
+        <w:rPr>
+          <w:rFonts w:eastAsia="Calibri"/>
+          <w:color w:val="000000" w:themeColor="text1"/>
           <w:sz w:val="24"/>
           <w:szCs w:val="24"/>
         </w:rPr>
@@ -2335,15 +2327,15 @@
         <w:jc w:val="both"/>
         <w:rPr>
           <w:rFonts w:eastAsia="Calibri"/>
-          <w:color w:val="D0CECE" w:themeColor="background2" w:themeShade="E6"/>
-          <w:sz w:val="24"/>
-          <w:szCs w:val="24"/>
-        </w:rPr>
-      </w:pPr>
-      <w:r>
-        <w:rPr>
-          <w:rFonts w:eastAsia="Calibri"/>
-          <w:color w:val="D0CECE" w:themeColor="background2" w:themeShade="E6"/>
+          <w:color w:val="000000" w:themeColor="text1"/>
+          <w:sz w:val="24"/>
+          <w:szCs w:val="24"/>
+        </w:rPr>
+      </w:pPr>
+      <w:r>
+        <w:rPr>
+          <w:rFonts w:eastAsia="Calibri"/>
+          <w:color w:val="000000" w:themeColor="text1"/>
           <w:sz w:val="24"/>
           <w:szCs w:val="24"/>
         </w:rPr>
@@ -2352,7 +2344,7 @@
       <w:r>
         <w:rPr>
           <w:rFonts w:eastAsia="Calibri"/>
-          <w:color w:val="D0CECE" w:themeColor="background2" w:themeShade="E6"/>
+          <w:color w:val="000000" w:themeColor="text1"/>
           <w:sz w:val="24"/>
           <w:szCs w:val="24"/>
         </w:rPr>
@@ -2361,7 +2353,7 @@
       <w:r>
         <w:rPr>
           <w:rFonts w:eastAsia="Calibri"/>
-          <w:color w:val="D0CECE" w:themeColor="background2" w:themeShade="E6"/>
+          <w:color w:val="000000" w:themeColor="text1"/>
           <w:sz w:val="24"/>
           <w:szCs w:val="24"/>
         </w:rPr>
@@ -2370,7 +2362,7 @@
       <w:r>
         <w:rPr>
           <w:rFonts w:eastAsia="Calibri"/>
-          <w:color w:val="D0CECE" w:themeColor="background2" w:themeShade="E6"/>
+          <w:color w:val="000000" w:themeColor="text1"/>
           <w:sz w:val="24"/>
           <w:szCs w:val="24"/>
         </w:rPr>
@@ -2379,7 +2371,7 @@
       <w:r>
         <w:rPr>
           <w:rFonts w:eastAsia="Calibri"/>
-          <w:color w:val="D0CECE" w:themeColor="background2" w:themeShade="E6"/>
+          <w:color w:val="000000" w:themeColor="text1"/>
           <w:sz w:val="24"/>
           <w:szCs w:val="24"/>
         </w:rPr>
@@ -2389,7 +2381,7 @@
       <w:r>
         <w:rPr>
           <w:rFonts w:eastAsia="Calibri"/>
-          <w:color w:val="D0CECE" w:themeColor="background2" w:themeShade="E6"/>
+          <w:color w:val="000000" w:themeColor="text1"/>
           <w:sz w:val="24"/>
           <w:szCs w:val="24"/>
         </w:rPr>
@@ -2398,7 +2390,7 @@
       <w:r>
         <w:rPr>
           <w:rFonts w:eastAsia="Calibri"/>
-          <w:color w:val="D0CECE" w:themeColor="background2" w:themeShade="E6"/>
+          <w:color w:val="000000" w:themeColor="text1"/>
           <w:sz w:val="24"/>
           <w:szCs w:val="24"/>
         </w:rPr>
@@ -2407,7 +2399,7 @@
       <w:r>
         <w:rPr>
           <w:rFonts w:eastAsia="Calibri"/>
-          <w:color w:val="D0CECE" w:themeColor="background2" w:themeShade="E6"/>
+          <w:color w:val="000000" w:themeColor="text1"/>
           <w:sz w:val="24"/>
           <w:szCs w:val="24"/>
         </w:rPr>
@@ -2416,7 +2408,7 @@
       <w:r>
         <w:rPr>
           <w:rFonts w:eastAsia="Calibri"/>
-          <w:color w:val="D0CECE" w:themeColor="background2" w:themeShade="E6"/>
+          <w:color w:val="000000" w:themeColor="text1"/>
           <w:sz w:val="24"/>
           <w:szCs w:val="24"/>
         </w:rPr>
@@ -2425,7 +2417,7 @@
       <w:r>
         <w:rPr>
           <w:rFonts w:eastAsia="Calibri"/>
-          <w:color w:val="D0CECE" w:themeColor="background2" w:themeShade="E6"/>
+          <w:color w:val="000000" w:themeColor="text1"/>
           <w:sz w:val="24"/>
           <w:szCs w:val="24"/>
         </w:rPr>
@@ -2435,7 +2427,7 @@
       <w:r>
         <w:rPr>
           <w:rFonts w:eastAsia="Calibri"/>
-          <w:color w:val="D0CECE" w:themeColor="background2" w:themeShade="E6"/>
+          <w:color w:val="000000" w:themeColor="text1"/>
           <w:sz w:val="24"/>
           <w:szCs w:val="24"/>
         </w:rPr>
@@ -2444,7 +2436,7 @@
       <w:r>
         <w:rPr>
           <w:rFonts w:eastAsia="Calibri"/>
-          <w:color w:val="D0CECE" w:themeColor="background2" w:themeShade="E6"/>
+          <w:color w:val="000000" w:themeColor="text1"/>
           <w:sz w:val="24"/>
           <w:szCs w:val="24"/>
         </w:rPr>
@@ -2453,7 +2445,7 @@
       <w:r>
         <w:rPr>
           <w:rFonts w:eastAsia="Calibri"/>
-          <w:color w:val="D0CECE" w:themeColor="background2" w:themeShade="E6"/>
+          <w:color w:val="000000" w:themeColor="text1"/>
           <w:sz w:val="24"/>
           <w:szCs w:val="24"/>
         </w:rPr>
@@ -2462,7 +2454,7 @@
       <w:r>
         <w:rPr>
           <w:rFonts w:eastAsia="Calibri"/>
-          <w:color w:val="D0CECE" w:themeColor="background2" w:themeShade="E6"/>
+          <w:color w:val="000000" w:themeColor="text1"/>
           <w:sz w:val="24"/>
           <w:szCs w:val="24"/>
         </w:rPr>
@@ -2471,7 +2463,7 @@
       <w:r>
         <w:rPr>
           <w:rFonts w:eastAsia="Calibri"/>
-          <w:color w:val="D0CECE" w:themeColor="background2" w:themeShade="E6"/>
+          <w:color w:val="000000" w:themeColor="text1"/>
           <w:sz w:val="24"/>
           <w:szCs w:val="24"/>
         </w:rPr>
@@ -2480,7 +2472,7 @@
       <w:r>
         <w:rPr>
           <w:rFonts w:eastAsia="Calibri"/>
-          <w:color w:val="D0CECE" w:themeColor="background2" w:themeShade="E6"/>
+          <w:color w:val="000000" w:themeColor="text1"/>
           <w:sz w:val="24"/>
           <w:szCs w:val="24"/>
         </w:rPr>
@@ -2489,7 +2481,7 @@
       <w:r>
         <w:rPr>
           <w:rFonts w:eastAsia="Calibri"/>
-          <w:color w:val="D0CECE" w:themeColor="background2" w:themeShade="E6"/>
+          <w:color w:val="000000" w:themeColor="text1"/>
           <w:sz w:val="24"/>
           <w:szCs w:val="24"/>
         </w:rPr>
@@ -2498,7 +2490,7 @@
       <w:r>
         <w:rPr>
           <w:rFonts w:eastAsia="Calibri"/>
-          <w:color w:val="D0CECE" w:themeColor="background2" w:themeShade="E6"/>
+          <w:color w:val="000000" w:themeColor="text1"/>
           <w:sz w:val="24"/>
           <w:szCs w:val="24"/>
         </w:rPr>
@@ -2507,7 +2499,7 @@
       <w:r>
         <w:rPr>
           <w:rFonts w:eastAsia="Calibri"/>
-          <w:color w:val="D0CECE" w:themeColor="background2" w:themeShade="E6"/>
+          <w:color w:val="000000" w:themeColor="text1"/>
           <w:sz w:val="24"/>
           <w:szCs w:val="24"/>
         </w:rPr>
@@ -2516,7 +2508,7 @@
       <w:r>
         <w:rPr>
           <w:rFonts w:eastAsia="Calibri"/>
-          <w:color w:val="D0CECE" w:themeColor="background2" w:themeShade="E6"/>
+          <w:color w:val="000000" w:themeColor="text1"/>
           <w:sz w:val="24"/>
           <w:szCs w:val="24"/>
         </w:rPr>
@@ -2533,33 +2525,24 @@
         <w:jc w:val="both"/>
         <w:rPr>
           <w:rFonts w:eastAsia="Calibri"/>
-          <w:color w:val="D0CECE" w:themeColor="background2" w:themeShade="E6"/>
-          <w:sz w:val="24"/>
-          <w:szCs w:val="24"/>
-        </w:rPr>
-      </w:pPr>
-      <w:r>
-        <w:rPr>
-          <w:rFonts w:eastAsia="Calibri"/>
-          <w:color w:val="D0CECE" w:themeColor="background2" w:themeShade="E6"/>
-          <w:sz w:val="24"/>
-          <w:szCs w:val="24"/>
-        </w:rPr>
-        <w:t xml:space="preserve">Compatível com </w:t>
-      </w:r>
-      <w:r>
-        <w:rPr>
-          <w:rFonts w:eastAsia="Calibri"/>
-          <w:color w:val="D0CECE" w:themeColor="background2" w:themeShade="E6"/>
-          <w:sz w:val="24"/>
-          <w:szCs w:val="24"/>
-        </w:rPr>
-        <w:t>Safari, Firefox</w:t>
-      </w:r>
-      <w:r>
-        <w:rPr>
-          <w:rFonts w:eastAsia="Calibri"/>
-          <w:color w:val="D0CECE" w:themeColor="background2" w:themeShade="E6"/>
+          <w:color w:val="000000" w:themeColor="text1"/>
+          <w:sz w:val="24"/>
+          <w:szCs w:val="24"/>
+        </w:rPr>
+      </w:pPr>
+      <w:r>
+        <w:rPr>
+          <w:rFonts w:eastAsia="Calibri"/>
+          <w:color w:val="000000" w:themeColor="text1"/>
+          <w:sz w:val="24"/>
+          <w:szCs w:val="24"/>
+        </w:rPr>
+        <w:t>Compatível com Safari, Firefox</w:t>
+      </w:r>
+      <w:r>
+        <w:rPr>
+          <w:rFonts w:eastAsia="Calibri"/>
+          <w:color w:val="000000" w:themeColor="text1"/>
           <w:sz w:val="24"/>
           <w:szCs w:val="24"/>
         </w:rPr>
@@ -2568,7 +2551,7 @@
       <w:r>
         <w:rPr>
           <w:rFonts w:eastAsia="Calibri"/>
-          <w:color w:val="D0CECE" w:themeColor="background2" w:themeShade="E6"/>
+          <w:color w:val="000000" w:themeColor="text1"/>
           <w:sz w:val="24"/>
           <w:szCs w:val="24"/>
         </w:rPr>
@@ -2577,7 +2560,7 @@
       <w:r>
         <w:rPr>
           <w:rFonts w:eastAsia="Calibri"/>
-          <w:color w:val="D0CECE" w:themeColor="background2" w:themeShade="E6"/>
+          <w:color w:val="000000" w:themeColor="text1"/>
           <w:sz w:val="24"/>
           <w:szCs w:val="24"/>
         </w:rPr>
@@ -2586,7 +2569,7 @@
       <w:r>
         <w:rPr>
           <w:rFonts w:eastAsia="Calibri"/>
-          <w:color w:val="D0CECE" w:themeColor="background2" w:themeShade="E6"/>
+          <w:color w:val="000000" w:themeColor="text1"/>
           <w:sz w:val="24"/>
           <w:szCs w:val="24"/>
         </w:rPr>
@@ -2595,7 +2578,7 @@
       <w:r>
         <w:rPr>
           <w:rFonts w:eastAsia="Calibri"/>
-          <w:color w:val="D0CECE" w:themeColor="background2" w:themeShade="E6"/>
+          <w:color w:val="000000" w:themeColor="text1"/>
           <w:sz w:val="24"/>
           <w:szCs w:val="24"/>
         </w:rPr>
@@ -2612,15 +2595,15 @@
         <w:jc w:val="both"/>
         <w:rPr>
           <w:rFonts w:eastAsia="Calibri"/>
-          <w:color w:val="D0CECE" w:themeColor="background2" w:themeShade="E6"/>
-          <w:sz w:val="24"/>
-          <w:szCs w:val="24"/>
-        </w:rPr>
-      </w:pPr>
-      <w:r>
-        <w:rPr>
-          <w:rFonts w:eastAsia="Calibri"/>
-          <w:color w:val="D0CECE" w:themeColor="background2" w:themeShade="E6"/>
+          <w:color w:val="000000" w:themeColor="text1"/>
+          <w:sz w:val="24"/>
+          <w:szCs w:val="24"/>
+        </w:rPr>
+      </w:pPr>
+      <w:r>
+        <w:rPr>
+          <w:rFonts w:eastAsia="Calibri"/>
+          <w:color w:val="000000" w:themeColor="text1"/>
           <w:sz w:val="24"/>
           <w:szCs w:val="24"/>
         </w:rPr>
@@ -2637,15 +2620,15 @@
         <w:jc w:val="both"/>
         <w:rPr>
           <w:rFonts w:eastAsia="Calibri"/>
-          <w:color w:val="D0CECE" w:themeColor="background2" w:themeShade="E6"/>
-          <w:sz w:val="24"/>
-          <w:szCs w:val="24"/>
-        </w:rPr>
-      </w:pPr>
-      <w:r>
-        <w:rPr>
-          <w:rFonts w:eastAsia="Calibri"/>
-          <w:color w:val="D0CECE" w:themeColor="background2" w:themeShade="E6"/>
+          <w:color w:val="000000" w:themeColor="text1"/>
+          <w:sz w:val="24"/>
+          <w:szCs w:val="24"/>
+        </w:rPr>
+      </w:pPr>
+      <w:r>
+        <w:rPr>
+          <w:rFonts w:eastAsia="Calibri"/>
+          <w:color w:val="000000" w:themeColor="text1"/>
           <w:sz w:val="24"/>
           <w:szCs w:val="24"/>
         </w:rPr>
@@ -2654,7 +2637,7 @@
       <w:r>
         <w:rPr>
           <w:rFonts w:eastAsia="Calibri"/>
-          <w:color w:val="D0CECE" w:themeColor="background2" w:themeShade="E6"/>
+          <w:color w:val="000000" w:themeColor="text1"/>
           <w:sz w:val="24"/>
           <w:szCs w:val="24"/>
         </w:rPr>
@@ -2671,15 +2654,15 @@
         <w:jc w:val="both"/>
         <w:rPr>
           <w:rFonts w:eastAsia="Calibri"/>
-          <w:color w:val="D0CECE" w:themeColor="background2" w:themeShade="E6"/>
-          <w:sz w:val="24"/>
-          <w:szCs w:val="24"/>
-        </w:rPr>
-      </w:pPr>
-      <w:r>
-        <w:rPr>
-          <w:rFonts w:eastAsia="Calibri"/>
-          <w:color w:val="D0CECE" w:themeColor="background2" w:themeShade="E6"/>
+          <w:color w:val="000000" w:themeColor="text1"/>
+          <w:sz w:val="24"/>
+          <w:szCs w:val="24"/>
+        </w:rPr>
+      </w:pPr>
+      <w:r>
+        <w:rPr>
+          <w:rFonts w:eastAsia="Calibri"/>
+          <w:color w:val="000000" w:themeColor="text1"/>
           <w:sz w:val="24"/>
           <w:szCs w:val="24"/>
         </w:rPr>
@@ -2688,7 +2671,7 @@
       <w:r>
         <w:rPr>
           <w:rFonts w:eastAsia="Calibri"/>
-          <w:color w:val="D0CECE" w:themeColor="background2" w:themeShade="E6"/>
+          <w:color w:val="000000" w:themeColor="text1"/>
           <w:sz w:val="24"/>
           <w:szCs w:val="24"/>
         </w:rPr>
@@ -2697,7 +2680,7 @@
       <w:r>
         <w:rPr>
           <w:rFonts w:eastAsia="Calibri"/>
-          <w:color w:val="D0CECE" w:themeColor="background2" w:themeShade="E6"/>
+          <w:color w:val="000000" w:themeColor="text1"/>
           <w:sz w:val="24"/>
           <w:szCs w:val="24"/>
         </w:rPr>
@@ -2706,7 +2689,7 @@
       <w:r>
         <w:rPr>
           <w:rFonts w:eastAsia="Calibri"/>
-          <w:color w:val="D0CECE" w:themeColor="background2" w:themeShade="E6"/>
+          <w:color w:val="000000" w:themeColor="text1"/>
           <w:sz w:val="24"/>
           <w:szCs w:val="24"/>
         </w:rPr>
@@ -2715,7 +2698,7 @@
       <w:r>
         <w:rPr>
           <w:rFonts w:eastAsia="Calibri"/>
-          <w:color w:val="D0CECE" w:themeColor="background2" w:themeShade="E6"/>
+          <w:color w:val="000000" w:themeColor="text1"/>
           <w:sz w:val="24"/>
           <w:szCs w:val="24"/>
         </w:rPr>
@@ -2724,7 +2707,7 @@
       <w:r>
         <w:rPr>
           <w:rFonts w:eastAsia="Calibri"/>
-          <w:color w:val="D0CECE" w:themeColor="background2" w:themeShade="E6"/>
+          <w:color w:val="000000" w:themeColor="text1"/>
           <w:sz w:val="24"/>
           <w:szCs w:val="24"/>
         </w:rPr>
@@ -2734,7 +2717,7 @@
       <w:r>
         <w:rPr>
           <w:rFonts w:eastAsia="Calibri"/>
-          <w:color w:val="D0CECE" w:themeColor="background2" w:themeShade="E6"/>
+          <w:color w:val="000000" w:themeColor="text1"/>
           <w:sz w:val="24"/>
           <w:szCs w:val="24"/>
         </w:rPr>
@@ -2744,7 +2727,7 @@
       <w:r>
         <w:rPr>
           <w:rFonts w:eastAsia="Calibri"/>
-          <w:color w:val="D0CECE" w:themeColor="background2" w:themeShade="E6"/>
+          <w:color w:val="000000" w:themeColor="text1"/>
           <w:sz w:val="24"/>
           <w:szCs w:val="24"/>
         </w:rPr>
@@ -2753,7 +2736,7 @@
       <w:r>
         <w:rPr>
           <w:rFonts w:eastAsia="Calibri"/>
-          <w:color w:val="D0CECE" w:themeColor="background2" w:themeShade="E6"/>
+          <w:color w:val="000000" w:themeColor="text1"/>
           <w:sz w:val="24"/>
           <w:szCs w:val="24"/>
         </w:rPr>
@@ -2762,7 +2745,7 @@
       <w:r>
         <w:rPr>
           <w:rFonts w:eastAsia="Calibri"/>
-          <w:color w:val="D0CECE" w:themeColor="background2" w:themeShade="E6"/>
+          <w:color w:val="000000" w:themeColor="text1"/>
           <w:sz w:val="24"/>
           <w:szCs w:val="24"/>
         </w:rPr>
@@ -2778,14 +2761,14 @@
         </w:numPr>
         <w:jc w:val="both"/>
         <w:rPr>
-          <w:color w:val="D0CECE" w:themeColor="background2" w:themeShade="E6"/>
-          <w:sz w:val="24"/>
-          <w:szCs w:val="24"/>
-        </w:rPr>
-      </w:pPr>
-      <w:r>
-        <w:rPr>
-          <w:color w:val="D0CECE" w:themeColor="background2" w:themeShade="E6"/>
+          <w:color w:val="000000" w:themeColor="text1"/>
+          <w:sz w:val="24"/>
+          <w:szCs w:val="24"/>
+        </w:rPr>
+      </w:pPr>
+      <w:r>
+        <w:rPr>
+          <w:color w:val="000000" w:themeColor="text1"/>
           <w:sz w:val="24"/>
           <w:szCs w:val="24"/>
         </w:rPr>
@@ -2793,7 +2776,7 @@
       </w:r>
       <w:r>
         <w:rPr>
-          <w:color w:val="D0CECE" w:themeColor="background2" w:themeShade="E6"/>
+          <w:color w:val="000000" w:themeColor="text1"/>
           <w:sz w:val="24"/>
           <w:szCs w:val="24"/>
         </w:rPr>
@@ -2801,7 +2784,7 @@
       </w:r>
       <w:r>
         <w:rPr>
-          <w:color w:val="D0CECE" w:themeColor="background2" w:themeShade="E6"/>
+          <w:color w:val="000000" w:themeColor="text1"/>
           <w:sz w:val="24"/>
           <w:szCs w:val="24"/>
         </w:rPr>
@@ -2817,14 +2800,14 @@
         </w:numPr>
         <w:jc w:val="both"/>
         <w:rPr>
-          <w:color w:val="D0CECE" w:themeColor="background2" w:themeShade="E6"/>
-          <w:sz w:val="24"/>
-          <w:szCs w:val="24"/>
-        </w:rPr>
-      </w:pPr>
-      <w:r>
-        <w:rPr>
-          <w:color w:val="D0CECE" w:themeColor="background2" w:themeShade="E6"/>
+          <w:color w:val="000000" w:themeColor="text1"/>
+          <w:sz w:val="24"/>
+          <w:szCs w:val="24"/>
+        </w:rPr>
+      </w:pPr>
+      <w:r>
+        <w:rPr>
+          <w:color w:val="000000" w:themeColor="text1"/>
           <w:sz w:val="24"/>
           <w:szCs w:val="24"/>
         </w:rPr>
@@ -3067,12 +3050,12 @@
       <w:pPr>
         <w:pStyle w:val="Ttulo1"/>
         <w:rPr>
-          <w:color w:val="D0CECE" w:themeColor="background2" w:themeShade="E6"/>
-        </w:rPr>
-      </w:pPr>
-      <w:r>
-        <w:rPr>
-          <w:color w:val="D0CECE" w:themeColor="background2" w:themeShade="E6"/>
+          <w:color w:val="44546A" w:themeColor="text2"/>
+        </w:rPr>
+      </w:pPr>
+      <w:r>
+        <w:rPr>
+          <w:color w:val="44546A" w:themeColor="text2"/>
         </w:rPr>
         <w:lastRenderedPageBreak/>
         <w:t>Premissas e Restrições</w:t>
@@ -3101,15 +3084,15 @@
         </w:numPr>
         <w:rPr>
           <w:rFonts w:eastAsia="Calibri"/>
-          <w:color w:val="D0CECE" w:themeColor="background2" w:themeShade="E6"/>
-          <w:sz w:val="24"/>
-          <w:szCs w:val="24"/>
-        </w:rPr>
-      </w:pPr>
-      <w:r>
-        <w:rPr>
-          <w:rFonts w:eastAsia="Calibri"/>
-          <w:color w:val="D0CECE" w:themeColor="background2" w:themeShade="E6"/>
+          <w:color w:val="000000" w:themeColor="text1"/>
+          <w:sz w:val="24"/>
+          <w:szCs w:val="24"/>
+        </w:rPr>
+      </w:pPr>
+      <w:r>
+        <w:rPr>
+          <w:rFonts w:eastAsia="Calibri"/>
+          <w:color w:val="000000" w:themeColor="text1"/>
           <w:sz w:val="24"/>
           <w:szCs w:val="24"/>
         </w:rPr>
@@ -3118,7 +3101,7 @@
       <w:r>
         <w:rPr>
           <w:rFonts w:eastAsia="Calibri"/>
-          <w:color w:val="D0CECE" w:themeColor="background2" w:themeShade="E6"/>
+          <w:color w:val="000000" w:themeColor="text1"/>
           <w:sz w:val="24"/>
           <w:szCs w:val="24"/>
         </w:rPr>
@@ -3128,7 +3111,7 @@
       <w:r>
         <w:rPr>
           <w:rFonts w:eastAsia="Calibri"/>
-          <w:color w:val="D0CECE" w:themeColor="background2" w:themeShade="E6"/>
+          <w:color w:val="000000" w:themeColor="text1"/>
           <w:sz w:val="24"/>
           <w:szCs w:val="24"/>
         </w:rPr>
@@ -3138,7 +3121,7 @@
       <w:r>
         <w:rPr>
           <w:rFonts w:eastAsia="Calibri"/>
-          <w:color w:val="D0CECE" w:themeColor="background2" w:themeShade="E6"/>
+          <w:color w:val="000000" w:themeColor="text1"/>
           <w:sz w:val="24"/>
           <w:szCs w:val="24"/>
         </w:rPr>
@@ -3147,7 +3130,7 @@
       <w:r>
         <w:rPr>
           <w:rFonts w:eastAsia="Calibri"/>
-          <w:color w:val="D0CECE" w:themeColor="background2" w:themeShade="E6"/>
+          <w:color w:val="000000" w:themeColor="text1"/>
           <w:sz w:val="24"/>
           <w:szCs w:val="24"/>
         </w:rPr>
@@ -3156,7 +3139,7 @@
       <w:r>
         <w:rPr>
           <w:rFonts w:eastAsia="Calibri"/>
-          <w:color w:val="D0CECE" w:themeColor="background2" w:themeShade="E6"/>
+          <w:color w:val="000000" w:themeColor="text1"/>
           <w:sz w:val="24"/>
           <w:szCs w:val="24"/>
         </w:rPr>
@@ -3165,7 +3148,7 @@
       <w:r>
         <w:rPr>
           <w:rFonts w:eastAsia="Calibri"/>
-          <w:color w:val="D0CECE" w:themeColor="background2" w:themeShade="E6"/>
+          <w:color w:val="000000" w:themeColor="text1"/>
           <w:sz w:val="24"/>
           <w:szCs w:val="24"/>
         </w:rPr>
@@ -3181,15 +3164,15 @@
         </w:numPr>
         <w:rPr>
           <w:rFonts w:eastAsia="Calibri"/>
-          <w:color w:val="D0CECE" w:themeColor="background2" w:themeShade="E6"/>
-          <w:sz w:val="24"/>
-          <w:szCs w:val="24"/>
-        </w:rPr>
-      </w:pPr>
-      <w:r>
-        <w:rPr>
-          <w:rFonts w:eastAsia="Calibri"/>
-          <w:color w:val="D0CECE" w:themeColor="background2" w:themeShade="E6"/>
+          <w:color w:val="000000" w:themeColor="text1"/>
+          <w:sz w:val="24"/>
+          <w:szCs w:val="24"/>
+        </w:rPr>
+      </w:pPr>
+      <w:r>
+        <w:rPr>
+          <w:rFonts w:eastAsia="Calibri"/>
+          <w:color w:val="000000" w:themeColor="text1"/>
           <w:sz w:val="24"/>
           <w:szCs w:val="24"/>
         </w:rPr>
@@ -3205,15 +3188,15 @@
         </w:numPr>
         <w:rPr>
           <w:rFonts w:eastAsia="Calibri"/>
-          <w:color w:val="D0CECE" w:themeColor="background2" w:themeShade="E6"/>
-          <w:sz w:val="24"/>
-          <w:szCs w:val="24"/>
-        </w:rPr>
-      </w:pPr>
-      <w:r>
-        <w:rPr>
-          <w:rFonts w:eastAsia="Calibri"/>
-          <w:color w:val="D0CECE" w:themeColor="background2" w:themeShade="E6"/>
+          <w:color w:val="000000" w:themeColor="text1"/>
+          <w:sz w:val="24"/>
+          <w:szCs w:val="24"/>
+        </w:rPr>
+      </w:pPr>
+      <w:r>
+        <w:rPr>
+          <w:rFonts w:eastAsia="Calibri"/>
+          <w:color w:val="000000" w:themeColor="text1"/>
           <w:sz w:val="24"/>
           <w:szCs w:val="24"/>
         </w:rPr>
@@ -3229,15 +3212,15 @@
         </w:numPr>
         <w:rPr>
           <w:rFonts w:eastAsia="Calibri"/>
-          <w:color w:val="D0CECE" w:themeColor="background2" w:themeShade="E6"/>
-          <w:sz w:val="24"/>
-          <w:szCs w:val="24"/>
-        </w:rPr>
-      </w:pPr>
-      <w:r>
-        <w:rPr>
-          <w:rFonts w:eastAsia="Calibri"/>
-          <w:color w:val="D0CECE" w:themeColor="background2" w:themeShade="E6"/>
+          <w:color w:val="000000" w:themeColor="text1"/>
+          <w:sz w:val="24"/>
+          <w:szCs w:val="24"/>
+        </w:rPr>
+      </w:pPr>
+      <w:r>
+        <w:rPr>
+          <w:rFonts w:eastAsia="Calibri"/>
+          <w:color w:val="000000" w:themeColor="text1"/>
           <w:sz w:val="24"/>
           <w:szCs w:val="24"/>
         </w:rPr>
@@ -3246,7 +3229,7 @@
       <w:r>
         <w:rPr>
           <w:rFonts w:eastAsia="Calibri"/>
-          <w:color w:val="D0CECE" w:themeColor="background2" w:themeShade="E6"/>
+          <w:color w:val="000000" w:themeColor="text1"/>
           <w:sz w:val="24"/>
           <w:szCs w:val="24"/>
         </w:rPr>
@@ -3255,7 +3238,7 @@
       <w:r>
         <w:rPr>
           <w:rFonts w:eastAsia="Calibri"/>
-          <w:color w:val="D0CECE" w:themeColor="background2" w:themeShade="E6"/>
+          <w:color w:val="000000" w:themeColor="text1"/>
           <w:sz w:val="24"/>
           <w:szCs w:val="24"/>
         </w:rPr>
@@ -3264,7 +3247,7 @@
       <w:r>
         <w:rPr>
           <w:rFonts w:eastAsia="Calibri"/>
-          <w:color w:val="D0CECE" w:themeColor="background2" w:themeShade="E6"/>
+          <w:color w:val="000000" w:themeColor="text1"/>
           <w:sz w:val="24"/>
           <w:szCs w:val="24"/>
         </w:rPr>
@@ -3273,7 +3256,7 @@
       <w:r>
         <w:rPr>
           <w:rFonts w:eastAsia="Calibri"/>
-          <w:color w:val="D0CECE" w:themeColor="background2" w:themeShade="E6"/>
+          <w:color w:val="000000" w:themeColor="text1"/>
           <w:sz w:val="24"/>
           <w:szCs w:val="24"/>
         </w:rPr>
@@ -3282,7 +3265,7 @@
       <w:r>
         <w:rPr>
           <w:rFonts w:eastAsia="Calibri"/>
-          <w:color w:val="D0CECE" w:themeColor="background2" w:themeShade="E6"/>
+          <w:color w:val="000000" w:themeColor="text1"/>
           <w:sz w:val="24"/>
           <w:szCs w:val="24"/>
         </w:rPr>
@@ -3291,7 +3274,7 @@
       <w:r>
         <w:rPr>
           <w:rFonts w:eastAsia="Calibri"/>
-          <w:color w:val="D0CECE" w:themeColor="background2" w:themeShade="E6"/>
+          <w:color w:val="000000" w:themeColor="text1"/>
           <w:sz w:val="24"/>
           <w:szCs w:val="24"/>
         </w:rPr>
@@ -3774,10 +3757,10 @@
           <w:szCs w:val="32"/>
         </w:rPr>
         <w:drawing>
-          <wp:inline distT="0" distB="0" distL="0" distR="0" wp14:anchorId="4F34F57B" wp14:editId="4B67C0B9">
+          <wp:inline distT="0" distB="0" distL="0" distR="0" wp14:anchorId="48402A01" wp14:editId="699B849E">
             <wp:extent cx="6336030" cy="3563620"/>
-            <wp:effectExtent l="0" t="0" r="7620" b="0"/>
-            <wp:docPr id="1891077511" name="Imagem 1" descr="Diagrama, Esquemático&#10;&#10;Descrição gerada automaticamente"/>
+            <wp:effectExtent l="0" t="0" r="0" b="0"/>
+            <wp:docPr id="1382484324" name="Imagem 1" descr="Interface gráfica do usuário, Aplicativo&#10;&#10;Descrição gerada automaticamente"/>
             <wp:cNvGraphicFramePr>
               <a:graphicFrameLocks xmlns:a="http://schemas.openxmlformats.org/drawingml/2006/main" noChangeAspect="1"/>
             </wp:cNvGraphicFramePr>
@@ -3785,7 +3768,7 @@
               <a:graphicData uri="http://schemas.openxmlformats.org/drawingml/2006/picture">
                 <pic:pic xmlns:pic="http://schemas.openxmlformats.org/drawingml/2006/picture">
                   <pic:nvPicPr>
-                    <pic:cNvPr id="1891077511" name="Imagem 1" descr="Diagrama, Esquemático&#10;&#10;Descrição gerada automaticamente"/>
+                    <pic:cNvPr id="1382484324" name="Imagem 1" descr="Interface gráfica do usuário, Aplicativo&#10;&#10;Descrição gerada automaticamente"/>
                     <pic:cNvPicPr/>
                   </pic:nvPicPr>
                   <pic:blipFill>
@@ -7423,15 +7406,6 @@
 </file>
 
 <file path=customXml/item1.xml><?xml version="1.0" encoding="utf-8"?>
-<?mso-contentType ?>
-<FormTemplates xmlns="http://schemas.microsoft.com/sharepoint/v3/contenttype/forms">
-  <Display>DocumentLibraryForm</Display>
-  <Edit>DocumentLibraryForm</Edit>
-  <New>DocumentLibraryForm</New>
-</FormTemplates>
-</file>
-
-<file path=customXml/item2.xml><?xml version="1.0" encoding="utf-8"?>
 <p:properties xmlns:p="http://schemas.microsoft.com/office/2006/metadata/properties" xmlns:xsi="http://www.w3.org/2001/XMLSchema-instance" xmlns:pc="http://schemas.microsoft.com/office/infopath/2007/PartnerControls">
   <documentManagement>
     <lcf76f155ced4ddcb4097134ff3c332f xmlns="0a53ad5e-08cc-4fba-9df9-747b79db3e02">
@@ -7442,11 +7416,16 @@
 </p:properties>
 </file>
 
-<file path=customXml/item3.xml><?xml version="1.0" encoding="utf-8"?>
-<b:Sources xmlns:b="http://schemas.openxmlformats.org/officeDocument/2006/bibliography" xmlns="http://schemas.openxmlformats.org/officeDocument/2006/bibliography" SelectedStyle="\APASixthEditionOfficeOnline.xsl" StyleName="APA" Version="6"/>
+<file path=customXml/item2.xml><?xml version="1.0" encoding="utf-8"?>
+<?mso-contentType ?>
+<FormTemplates xmlns="http://schemas.microsoft.com/sharepoint/v3/contenttype/forms">
+  <Display>DocumentLibraryForm</Display>
+  <Edit>DocumentLibraryForm</Edit>
+  <New>DocumentLibraryForm</New>
+</FormTemplates>
 </file>
 
-<file path=customXml/item4.xml><?xml version="1.0" encoding="utf-8"?>
+<file path=customXml/item3.xml><?xml version="1.0" encoding="utf-8"?>
 <ct:contentTypeSchema xmlns:ct="http://schemas.microsoft.com/office/2006/metadata/contentType" xmlns:ma="http://schemas.microsoft.com/office/2006/metadata/properties/metaAttributes" ct:_="" ma:_="" ma:contentTypeName="Documento" ma:contentTypeID="0x0101007F8ECE7139958D46ABEDA89D12B90CBF" ma:contentTypeVersion="12" ma:contentTypeDescription="Crie um novo documento." ma:contentTypeScope="" ma:versionID="504e4214042ae000646439f7e69e4742">
   <xsd:schema xmlns:xsd="http://www.w3.org/2001/XMLSchema" xmlns:xs="http://www.w3.org/2001/XMLSchema" xmlns:p="http://schemas.microsoft.com/office/2006/metadata/properties" xmlns:ns2="0a53ad5e-08cc-4fba-9df9-747b79db3e02" xmlns:ns3="99f50afe-28e2-457c-9852-048361d66aad" targetNamespace="http://schemas.microsoft.com/office/2006/metadata/properties" ma:root="true" ma:fieldsID="858e620b6131f334f565d79b87bb2368" ns2:_="" ns3:_="">
     <xsd:import namespace="0a53ad5e-08cc-4fba-9df9-747b79db3e02"/>
@@ -7641,15 +7620,11 @@
 </ct:contentTypeSchema>
 </file>
 
-<file path=customXml/itemProps1.xml><?xml version="1.0" encoding="utf-8"?>
-<ds:datastoreItem xmlns:ds="http://schemas.openxmlformats.org/officeDocument/2006/customXml" ds:itemID="{B52C9AD5-4F18-4494-A12B-C11EA8399E21}">
-  <ds:schemaRefs>
-    <ds:schemaRef ds:uri="http://schemas.microsoft.com/sharepoint/v3/contenttype/forms"/>
-  </ds:schemaRefs>
-</ds:datastoreItem>
+<file path=customXml/item4.xml><?xml version="1.0" encoding="utf-8"?>
+<b:Sources xmlns:b="http://schemas.openxmlformats.org/officeDocument/2006/bibliography" xmlns="http://schemas.openxmlformats.org/officeDocument/2006/bibliography" SelectedStyle="\APASixthEditionOfficeOnline.xsl" StyleName="APA" Version="6"/>
 </file>
 
-<file path=customXml/itemProps2.xml><?xml version="1.0" encoding="utf-8"?>
+<file path=customXml/itemProps1.xml><?xml version="1.0" encoding="utf-8"?>
 <ds:datastoreItem xmlns:ds="http://schemas.openxmlformats.org/officeDocument/2006/customXml" ds:itemID="{79054B02-B215-46AC-9176-544339E93661}">
   <ds:schemaRefs>
     <ds:schemaRef ds:uri="http://schemas.microsoft.com/office/2006/metadata/properties"/>
@@ -7660,15 +7635,15 @@
 </ds:datastoreItem>
 </file>
 
-<file path=customXml/itemProps3.xml><?xml version="1.0" encoding="utf-8"?>
-<ds:datastoreItem xmlns:ds="http://schemas.openxmlformats.org/officeDocument/2006/customXml" ds:itemID="{43C36E59-8586-4352-8310-158AD4E65655}">
+<file path=customXml/itemProps2.xml><?xml version="1.0" encoding="utf-8"?>
+<ds:datastoreItem xmlns:ds="http://schemas.openxmlformats.org/officeDocument/2006/customXml" ds:itemID="{B52C9AD5-4F18-4494-A12B-C11EA8399E21}">
   <ds:schemaRefs>
-    <ds:schemaRef ds:uri="http://schemas.openxmlformats.org/officeDocument/2006/bibliography"/>
+    <ds:schemaRef ds:uri="http://schemas.microsoft.com/sharepoint/v3/contenttype/forms"/>
   </ds:schemaRefs>
 </ds:datastoreItem>
 </file>
 
-<file path=customXml/itemProps4.xml><?xml version="1.0" encoding="utf-8"?>
+<file path=customXml/itemProps3.xml><?xml version="1.0" encoding="utf-8"?>
 <ds:datastoreItem xmlns:ds="http://schemas.openxmlformats.org/officeDocument/2006/customXml" ds:itemID="{8B299A9B-9EFB-406E-955B-E4E23C7F5805}">
   <ds:schemaRefs>
     <ds:schemaRef ds:uri="http://schemas.microsoft.com/office/2006/metadata/contentType"/>
@@ -7685,4 +7660,12 @@
     <ds:schemaRef ds:uri="http://schemas.microsoft.com/internal/obd"/>
   </ds:schemaRefs>
 </ds:datastoreItem>
+</file>
+
+<file path=customXml/itemProps4.xml><?xml version="1.0" encoding="utf-8"?>
+<ds:datastoreItem xmlns:ds="http://schemas.openxmlformats.org/officeDocument/2006/customXml" ds:itemID="{43C36E59-8586-4352-8310-158AD4E65655}">
+  <ds:schemaRefs>
+    <ds:schemaRef ds:uri="http://schemas.openxmlformats.org/officeDocument/2006/bibliography"/>
+  </ds:schemaRefs>
+</ds:datastoreItem>
 </file>
</xml_diff>

<commit_message>
Atualizando Formatação da Documentação
</commit_message>
<xml_diff>
--- a/Tecnologia da Informação/Documentação - Projeto-FLux.docx
+++ b/Tecnologia da Informação/Documentação - Projeto-FLux.docx
@@ -231,12 +231,12 @@
             <w:pPr>
               <w:jc w:val="both"/>
               <w:rPr>
-                <w:color w:val="auto"/>
+                <w:color w:val="FFFFFF" w:themeColor="background1"/>
               </w:rPr>
             </w:pPr>
             <w:r>
               <w:rPr>
-                <w:color w:val="auto"/>
+                <w:color w:val="FFFFFF" w:themeColor="background1"/>
               </w:rPr>
               <w:t>Nomes</w:t>
             </w:r>
@@ -252,12 +252,12 @@
               <w:jc w:val="both"/>
               <w:cnfStyle w:val="100000000000" w:firstRow="1" w:lastRow="0" w:firstColumn="0" w:lastColumn="0" w:oddVBand="0" w:evenVBand="0" w:oddHBand="0" w:evenHBand="0" w:firstRowFirstColumn="0" w:firstRowLastColumn="0" w:lastRowFirstColumn="0" w:lastRowLastColumn="0"/>
               <w:rPr>
-                <w:color w:val="auto"/>
+                <w:color w:val="FFFFFF" w:themeColor="background1"/>
               </w:rPr>
             </w:pPr>
             <w:r>
               <w:rPr>
-                <w:color w:val="auto"/>
+                <w:color w:val="FFFFFF" w:themeColor="background1"/>
               </w:rPr>
               <w:t>RA</w:t>
             </w:r>
@@ -279,12 +279,12 @@
             <w:pPr>
               <w:jc w:val="both"/>
               <w:rPr>
-                <w:color w:val="auto"/>
+                <w:color w:val="FFFFFF" w:themeColor="background1"/>
               </w:rPr>
             </w:pPr>
             <w:r>
               <w:rPr>
-                <w:color w:val="auto"/>
+                <w:color w:val="FFFFFF" w:themeColor="background1"/>
               </w:rPr>
               <w:t>Enzo Pereira Martins</w:t>
             </w:r>
@@ -302,24 +302,16 @@
               <w:rPr>
                 <w:b/>
                 <w:bCs/>
-                <w:color w:val="auto"/>
+                <w:color w:val="FFFFFF" w:themeColor="background1"/>
               </w:rPr>
             </w:pPr>
             <w:r>
               <w:rPr>
                 <w:b/>
                 <w:bCs/>
-                <w:color w:val="auto"/>
+                <w:color w:val="FFFFFF" w:themeColor="background1"/>
               </w:rPr>
-              <w:t>012321</w:t>
-            </w:r>
-            <w:r>
-              <w:rPr>
-                <w:b/>
-                <w:bCs/>
-                <w:color w:val="auto"/>
-              </w:rPr>
-              <w:t>31</w:t>
+              <w:t>01232131</w:t>
             </w:r>
           </w:p>
         </w:tc>
@@ -339,23 +331,15 @@
             <w:pPr>
               <w:jc w:val="both"/>
               <w:rPr>
-                <w:color w:val="auto"/>
+                <w:color w:val="FFFFFF" w:themeColor="background1"/>
               </w:rPr>
             </w:pPr>
             <w:r>
               <w:rPr>
-                <w:color w:val="auto"/>
+                <w:color w:val="FFFFFF" w:themeColor="background1"/>
               </w:rPr>
-              <w:t xml:space="preserve">Felipe Pinheiro </w:t>
+              <w:t>Felipe Pinheiro Baamonde</w:t>
             </w:r>
-            <w:proofErr w:type="spellStart"/>
-            <w:r>
-              <w:rPr>
-                <w:color w:val="auto"/>
-              </w:rPr>
-              <w:t>Baamonde</w:t>
-            </w:r>
-            <w:proofErr w:type="spellEnd"/>
           </w:p>
         </w:tc>
         <w:tc>
@@ -370,24 +354,16 @@
               <w:rPr>
                 <w:b/>
                 <w:bCs/>
-                <w:color w:val="auto"/>
+                <w:color w:val="FFFFFF" w:themeColor="background1"/>
               </w:rPr>
             </w:pPr>
             <w:r>
               <w:rPr>
                 <w:b/>
                 <w:bCs/>
-                <w:color w:val="auto"/>
+                <w:color w:val="FFFFFF" w:themeColor="background1"/>
               </w:rPr>
-              <w:t>01232</w:t>
-            </w:r>
-            <w:r>
-              <w:rPr>
-                <w:b/>
-                <w:bCs/>
-                <w:color w:val="auto"/>
-              </w:rPr>
-              <w:t>123</w:t>
+              <w:t>01232123</w:t>
             </w:r>
           </w:p>
         </w:tc>
@@ -407,12 +383,12 @@
             <w:pPr>
               <w:jc w:val="both"/>
               <w:rPr>
-                <w:color w:val="auto"/>
+                <w:color w:val="FFFFFF" w:themeColor="background1"/>
               </w:rPr>
             </w:pPr>
             <w:r>
               <w:rPr>
-                <w:color w:val="auto"/>
+                <w:color w:val="FFFFFF" w:themeColor="background1"/>
               </w:rPr>
               <w:t>Gabriel  Nascimento Alves da Silva</w:t>
             </w:r>
@@ -430,24 +406,16 @@
               <w:rPr>
                 <w:b/>
                 <w:bCs/>
-                <w:color w:val="auto"/>
+                <w:color w:val="FFFFFF" w:themeColor="background1"/>
               </w:rPr>
             </w:pPr>
             <w:r>
               <w:rPr>
                 <w:b/>
                 <w:bCs/>
-                <w:color w:val="auto"/>
+                <w:color w:val="FFFFFF" w:themeColor="background1"/>
               </w:rPr>
-              <w:t>01232</w:t>
-            </w:r>
-            <w:r>
-              <w:rPr>
-                <w:b/>
-                <w:bCs/>
-                <w:color w:val="auto"/>
-              </w:rPr>
-              <w:t>189</w:t>
+              <w:t>01232189</w:t>
             </w:r>
           </w:p>
         </w:tc>
@@ -467,12 +435,12 @@
             <w:pPr>
               <w:jc w:val="both"/>
               <w:rPr>
-                <w:color w:val="auto"/>
+                <w:color w:val="FFFFFF" w:themeColor="background1"/>
               </w:rPr>
             </w:pPr>
             <w:r>
               <w:rPr>
-                <w:color w:val="auto"/>
+                <w:color w:val="FFFFFF" w:themeColor="background1"/>
               </w:rPr>
               <w:t>Igor  Euclides de Sousa Moura</w:t>
             </w:r>
@@ -490,24 +458,16 @@
               <w:rPr>
                 <w:b/>
                 <w:bCs/>
-                <w:color w:val="auto"/>
+                <w:color w:val="FFFFFF" w:themeColor="background1"/>
               </w:rPr>
             </w:pPr>
             <w:r>
               <w:rPr>
                 <w:b/>
                 <w:bCs/>
-                <w:color w:val="auto"/>
+                <w:color w:val="FFFFFF" w:themeColor="background1"/>
               </w:rPr>
-              <w:t>01232</w:t>
-            </w:r>
-            <w:r>
-              <w:rPr>
-                <w:b/>
-                <w:bCs/>
-                <w:color w:val="auto"/>
-              </w:rPr>
-              <w:t>149</w:t>
+              <w:t>01232149</w:t>
             </w:r>
           </w:p>
         </w:tc>
@@ -527,37 +487,15 @@
             <w:pPr>
               <w:jc w:val="both"/>
               <w:rPr>
-                <w:color w:val="auto"/>
+                <w:color w:val="FFFFFF" w:themeColor="background1"/>
               </w:rPr>
             </w:pPr>
             <w:r>
               <w:rPr>
-                <w:color w:val="auto"/>
+                <w:color w:val="FFFFFF" w:themeColor="background1"/>
               </w:rPr>
-              <w:t xml:space="preserve">Lucas </w:t>
+              <w:t>Lucas Oristanio Faes</w:t>
             </w:r>
-            <w:proofErr w:type="spellStart"/>
-            <w:r>
-              <w:rPr>
-                <w:color w:val="auto"/>
-              </w:rPr>
-              <w:t>Oristanio</w:t>
-            </w:r>
-            <w:proofErr w:type="spellEnd"/>
-            <w:r>
-              <w:rPr>
-                <w:color w:val="auto"/>
-              </w:rPr>
-              <w:t xml:space="preserve"> </w:t>
-            </w:r>
-            <w:proofErr w:type="spellStart"/>
-            <w:r>
-              <w:rPr>
-                <w:color w:val="auto"/>
-              </w:rPr>
-              <w:t>Faes</w:t>
-            </w:r>
-            <w:proofErr w:type="spellEnd"/>
           </w:p>
         </w:tc>
         <w:tc>
@@ -572,14 +510,14 @@
               <w:rPr>
                 <w:b/>
                 <w:bCs/>
-                <w:color w:val="auto"/>
+                <w:color w:val="FFFFFF" w:themeColor="background1"/>
               </w:rPr>
             </w:pPr>
             <w:r>
               <w:rPr>
                 <w:b/>
                 <w:bCs/>
-                <w:color w:val="auto"/>
+                <w:color w:val="FFFFFF" w:themeColor="background1"/>
               </w:rPr>
               <w:t>01232</w:t>
             </w:r>
@@ -587,7 +525,7 @@
               <w:rPr>
                 <w:b/>
                 <w:bCs/>
-                <w:color w:val="auto"/>
+                <w:color w:val="FFFFFF" w:themeColor="background1"/>
               </w:rPr>
               <w:t>179</w:t>
             </w:r>
@@ -609,24 +547,24 @@
             <w:pPr>
               <w:jc w:val="both"/>
               <w:rPr>
-                <w:color w:val="auto"/>
+                <w:color w:val="FFFFFF" w:themeColor="background1"/>
               </w:rPr>
             </w:pPr>
             <w:r>
               <w:rPr>
-                <w:color w:val="auto"/>
+                <w:color w:val="FFFFFF" w:themeColor="background1"/>
               </w:rPr>
               <w:t>Nathan Cavalcante</w:t>
             </w:r>
             <w:r>
               <w:rPr>
-                <w:color w:val="auto"/>
+                <w:color w:val="FFFFFF" w:themeColor="background1"/>
               </w:rPr>
               <w:t xml:space="preserve"> </w:t>
             </w:r>
             <w:r>
               <w:rPr>
-                <w:color w:val="auto"/>
+                <w:color w:val="FFFFFF" w:themeColor="background1"/>
               </w:rPr>
               <w:t>da Silva</w:t>
             </w:r>
@@ -644,14 +582,14 @@
               <w:rPr>
                 <w:b/>
                 <w:bCs/>
-                <w:color w:val="auto"/>
+                <w:color w:val="FFFFFF" w:themeColor="background1"/>
               </w:rPr>
             </w:pPr>
             <w:r>
               <w:rPr>
                 <w:b/>
                 <w:bCs/>
-                <w:color w:val="auto"/>
+                <w:color w:val="FFFFFF" w:themeColor="background1"/>
               </w:rPr>
               <w:t>01232031</w:t>
             </w:r>
@@ -692,7 +630,6 @@
           <w:color w:val="000000" w:themeColor="text1"/>
           <w:sz w:val="24"/>
           <w:szCs w:val="24"/>
-          <w:u w:val="single"/>
         </w:rPr>
       </w:pPr>
       <w:r>
@@ -701,7 +638,6 @@
           <w:color w:val="000000" w:themeColor="text1"/>
           <w:sz w:val="24"/>
           <w:szCs w:val="24"/>
-          <w:u w:val="single"/>
         </w:rPr>
         <w:t>Atualmente</w:t>
       </w:r>
@@ -711,7 +647,6 @@
           <w:color w:val="000000" w:themeColor="text1"/>
           <w:sz w:val="24"/>
           <w:szCs w:val="24"/>
-          <w:u w:val="single"/>
         </w:rPr>
         <w:t xml:space="preserve">, os shopping centers se tornaram centros movimentados de atividade, oferecendo uma variedade de serviços, lojas e entretenimento para os clientes. Para melhorar a experiência dos </w:t>
       </w:r>
@@ -721,7 +656,6 @@
           <w:color w:val="000000" w:themeColor="text1"/>
           <w:sz w:val="24"/>
           <w:szCs w:val="24"/>
-          <w:u w:val="single"/>
         </w:rPr>
         <w:t>frequentadores, otimizar</w:t>
       </w:r>
@@ -731,7 +665,6 @@
           <w:color w:val="000000" w:themeColor="text1"/>
           <w:sz w:val="24"/>
           <w:szCs w:val="24"/>
-          <w:u w:val="single"/>
         </w:rPr>
         <w:t xml:space="preserve"> a gestão do shopping</w:t>
       </w:r>
@@ -741,7 +674,6 @@
           <w:color w:val="000000" w:themeColor="text1"/>
           <w:sz w:val="24"/>
           <w:szCs w:val="24"/>
-          <w:u w:val="single"/>
         </w:rPr>
         <w:t xml:space="preserve"> e </w:t>
       </w:r>
@@ -751,7 +683,6 @@
           <w:color w:val="000000" w:themeColor="text1"/>
           <w:sz w:val="24"/>
           <w:szCs w:val="24"/>
-          <w:u w:val="single"/>
         </w:rPr>
         <w:t xml:space="preserve">melhorar na distribuição de </w:t>
       </w:r>
@@ -761,7 +692,6 @@
           <w:color w:val="000000" w:themeColor="text1"/>
           <w:sz w:val="24"/>
           <w:szCs w:val="24"/>
-          <w:u w:val="single"/>
         </w:rPr>
         <w:t>lojas</w:t>
       </w:r>
@@ -771,7 +701,6 @@
           <w:color w:val="000000" w:themeColor="text1"/>
           <w:sz w:val="24"/>
           <w:szCs w:val="24"/>
-          <w:u w:val="single"/>
         </w:rPr>
         <w:t>,</w:t>
       </w:r>
@@ -781,7 +710,6 @@
           <w:color w:val="000000" w:themeColor="text1"/>
           <w:sz w:val="24"/>
           <w:szCs w:val="24"/>
-          <w:u w:val="single"/>
         </w:rPr>
         <w:t xml:space="preserve"> um</w:t>
       </w:r>
@@ -791,7 +719,6 @@
           <w:color w:val="000000" w:themeColor="text1"/>
           <w:sz w:val="24"/>
           <w:szCs w:val="24"/>
-          <w:u w:val="single"/>
         </w:rPr>
         <w:t xml:space="preserve"> projeto de </w:t>
       </w:r>
@@ -801,7 +728,6 @@
           <w:color w:val="000000" w:themeColor="text1"/>
           <w:sz w:val="24"/>
           <w:szCs w:val="24"/>
-          <w:u w:val="single"/>
         </w:rPr>
         <w:t xml:space="preserve">controle </w:t>
       </w:r>
@@ -811,7 +737,6 @@
           <w:color w:val="000000" w:themeColor="text1"/>
           <w:sz w:val="24"/>
           <w:szCs w:val="24"/>
-          <w:u w:val="single"/>
         </w:rPr>
         <w:t>do fluxo de pessoas torna-se essencial.</w:t>
       </w:r>
@@ -821,7 +746,6 @@
           <w:color w:val="000000" w:themeColor="text1"/>
           <w:sz w:val="24"/>
           <w:szCs w:val="24"/>
-          <w:u w:val="single"/>
         </w:rPr>
         <w:t xml:space="preserve"> </w:t>
       </w:r>
@@ -831,7 +755,6 @@
           <w:color w:val="000000" w:themeColor="text1"/>
           <w:sz w:val="24"/>
           <w:szCs w:val="24"/>
-          <w:u w:val="single"/>
         </w:rPr>
         <w:t xml:space="preserve">Este projeto visa implementar um sistema de </w:t>
       </w:r>
@@ -841,7 +764,6 @@
           <w:color w:val="000000" w:themeColor="text1"/>
           <w:sz w:val="24"/>
           <w:szCs w:val="24"/>
-          <w:u w:val="single"/>
         </w:rPr>
         <w:t>sensores</w:t>
       </w:r>
@@ -851,7 +773,6 @@
           <w:color w:val="000000" w:themeColor="text1"/>
           <w:sz w:val="24"/>
           <w:szCs w:val="24"/>
-          <w:u w:val="single"/>
         </w:rPr>
         <w:t xml:space="preserve"> </w:t>
       </w:r>
@@ -861,7 +782,6 @@
           <w:color w:val="000000" w:themeColor="text1"/>
           <w:sz w:val="24"/>
           <w:szCs w:val="24"/>
-          <w:u w:val="single"/>
         </w:rPr>
         <w:t>de movimento</w:t>
       </w:r>
@@ -871,7 +791,6 @@
           <w:color w:val="000000" w:themeColor="text1"/>
           <w:sz w:val="24"/>
           <w:szCs w:val="24"/>
-          <w:u w:val="single"/>
         </w:rPr>
         <w:t xml:space="preserve"> para </w:t>
       </w:r>
@@ -881,7 +800,6 @@
           <w:color w:val="000000" w:themeColor="text1"/>
           <w:sz w:val="24"/>
           <w:szCs w:val="24"/>
-          <w:u w:val="single"/>
         </w:rPr>
         <w:t>mapea</w:t>
       </w:r>
@@ -891,7 +809,6 @@
           <w:color w:val="000000" w:themeColor="text1"/>
           <w:sz w:val="24"/>
           <w:szCs w:val="24"/>
-          <w:u w:val="single"/>
         </w:rPr>
         <w:t xml:space="preserve">r e analisar o movimento de visitantes em áreas específicas do shopping. </w:t>
       </w:r>
@@ -901,7 +818,6 @@
           <w:color w:val="000000" w:themeColor="text1"/>
           <w:sz w:val="24"/>
           <w:szCs w:val="24"/>
-          <w:u w:val="single"/>
         </w:rPr>
         <w:t xml:space="preserve"> </w:t>
       </w:r>
@@ -911,178 +827,149 @@
           <w:color w:val="000000" w:themeColor="text1"/>
           <w:sz w:val="24"/>
           <w:szCs w:val="24"/>
-          <w:u w:val="single"/>
-        </w:rPr>
-        <w:t xml:space="preserve">Segundo pesquisas do Grupo </w:t>
+        </w:rPr>
+        <w:t>Segundo pesquisas do Grupo Ease</w:t>
+      </w:r>
+      <w:r>
+        <w:rPr>
+          <w:rFonts w:eastAsia="Simplon Mono" w:cs="Simplon Mono"/>
+          <w:color w:val="000000" w:themeColor="text1"/>
+          <w:sz w:val="24"/>
+          <w:szCs w:val="24"/>
+        </w:rPr>
+        <w:t>,</w:t>
+      </w:r>
+      <w:r>
+        <w:rPr>
+          <w:rFonts w:eastAsia="Simplon Mono" w:cs="Simplon Mono"/>
+          <w:color w:val="000000" w:themeColor="text1"/>
+          <w:sz w:val="24"/>
+          <w:szCs w:val="24"/>
+        </w:rPr>
+        <w:t xml:space="preserve"> de que adianta o Shopping Center contar com opções incríveis de lojas e atrair um alto número de clientes</w:t>
+      </w:r>
+      <w:r>
+        <w:rPr>
+          <w:rFonts w:eastAsia="Simplon Mono" w:cs="Simplon Mono"/>
+          <w:color w:val="000000" w:themeColor="text1"/>
+          <w:sz w:val="24"/>
+          <w:szCs w:val="24"/>
+        </w:rPr>
+        <w:t>,</w:t>
+      </w:r>
+      <w:r>
+        <w:rPr>
+          <w:rFonts w:eastAsia="Simplon Mono" w:cs="Simplon Mono"/>
+          <w:color w:val="000000" w:themeColor="text1"/>
+          <w:sz w:val="24"/>
+          <w:szCs w:val="24"/>
+        </w:rPr>
+        <w:t xml:space="preserve"> se todas as pessoas não puderem circular com conforto e facilidade pelo estabelecimento. Corredores pequenos e não projetados adequadamente, escadas mal espalhadas pelo Shopping</w:t>
+      </w:r>
+      <w:r>
+        <w:rPr>
+          <w:rFonts w:eastAsia="Simplon Mono" w:cs="Simplon Mono"/>
+          <w:color w:val="000000" w:themeColor="text1"/>
+          <w:sz w:val="24"/>
+          <w:szCs w:val="24"/>
+        </w:rPr>
+        <w:t>,</w:t>
+      </w:r>
+      <w:r>
+        <w:rPr>
+          <w:rFonts w:eastAsia="Simplon Mono" w:cs="Simplon Mono"/>
+          <w:color w:val="000000" w:themeColor="text1"/>
+          <w:sz w:val="24"/>
+          <w:szCs w:val="24"/>
+        </w:rPr>
+        <w:t xml:space="preserve"> e a necessidade de dar voltas e mais voltas em busca de um determinado lugar ou loja, </w:t>
+      </w:r>
+      <w:r>
+        <w:rPr>
+          <w:rFonts w:eastAsia="Simplon Mono" w:cs="Simplon Mono"/>
+          <w:color w:val="000000" w:themeColor="text1"/>
+          <w:sz w:val="24"/>
+          <w:szCs w:val="24"/>
+        </w:rPr>
+        <w:t>esses</w:t>
+      </w:r>
+      <w:r>
+        <w:rPr>
+          <w:rFonts w:eastAsia="Simplon Mono" w:cs="Simplon Mono"/>
+          <w:color w:val="000000" w:themeColor="text1"/>
+          <w:sz w:val="24"/>
+          <w:szCs w:val="24"/>
+        </w:rPr>
+        <w:t xml:space="preserve"> são alguns dos principais problemas de circulação que podem afetar o estabelecimento. Esse é um grande exemplo do que as pessoas não gostam em Shopping, afinal, a circulação difícil torna o passeio incômodo e menos dinâmico, fazendo com que o público passe menos tempo no estabelecimento e até retorne para visitas com menos frequência. Além disso, o fluxo complicado também atrapalha o consumidor na busca pelas lojas, podendo levá-lo a desistir de uma possível compra</w:t>
+      </w:r>
+      <w:r>
+        <w:rPr>
+          <w:rFonts w:eastAsia="Simplon Mono" w:cs="Simplon Mono"/>
+          <w:color w:val="000000" w:themeColor="text1"/>
+          <w:sz w:val="24"/>
+          <w:szCs w:val="24"/>
+        </w:rPr>
+        <w:t xml:space="preserve"> diminuindo a taxa de vendas</w:t>
+      </w:r>
+      <w:r>
+        <w:rPr>
+          <w:rFonts w:eastAsia="Simplon Mono" w:cs="Simplon Mono"/>
+          <w:color w:val="000000" w:themeColor="text1"/>
+          <w:sz w:val="24"/>
+          <w:szCs w:val="24"/>
+        </w:rPr>
+        <w:t xml:space="preserve">. Nesse contexto, o mapeamento do fluxo de pessoas torna tudo isso melhor </w:t>
+      </w:r>
+      <w:r>
+        <w:rPr>
+          <w:rFonts w:eastAsia="Simplon Mono" w:cs="Simplon Mono"/>
+          <w:color w:val="000000" w:themeColor="text1"/>
+          <w:sz w:val="24"/>
+          <w:szCs w:val="24"/>
+        </w:rPr>
+        <w:t>para circulação de</w:t>
+      </w:r>
+      <w:r>
+        <w:rPr>
+          <w:rFonts w:eastAsia="Simplon Mono" w:cs="Simplon Mono"/>
+          <w:color w:val="000000" w:themeColor="text1"/>
+          <w:sz w:val="24"/>
+          <w:szCs w:val="24"/>
+        </w:rPr>
+        <w:t xml:space="preserve"> pessoas dentro do Shopping.</w:t>
+      </w:r>
+      <w:r>
+        <w:rPr>
+          <w:rFonts w:eastAsia="Simplon Mono" w:cs="Simplon Mono"/>
+          <w:color w:val="000000" w:themeColor="text1"/>
+          <w:sz w:val="24"/>
+          <w:szCs w:val="24"/>
+        </w:rPr>
+        <w:t xml:space="preserve"> Este projeto oferece vantagens </w:t>
+      </w:r>
+      <w:r>
+        <w:rPr>
+          <w:color w:val="000000" w:themeColor="text1"/>
+          <w:sz w:val="24"/>
+          <w:szCs w:val="24"/>
+        </w:rPr>
+        <w:t>B2B (Business-</w:t>
       </w:r>
       <w:proofErr w:type="spellStart"/>
       <w:r>
         <w:rPr>
-          <w:rFonts w:eastAsia="Simplon Mono" w:cs="Simplon Mono"/>
-          <w:color w:val="000000" w:themeColor="text1"/>
-          <w:sz w:val="24"/>
-          <w:szCs w:val="24"/>
-          <w:u w:val="single"/>
-        </w:rPr>
-        <w:t>Ease</w:t>
+          <w:color w:val="000000" w:themeColor="text1"/>
+          <w:sz w:val="24"/>
+          <w:szCs w:val="24"/>
+        </w:rPr>
+        <w:t>to</w:t>
       </w:r>
       <w:proofErr w:type="spellEnd"/>
       <w:r>
         <w:rPr>
-          <w:rFonts w:eastAsia="Simplon Mono" w:cs="Simplon Mono"/>
-          <w:color w:val="000000" w:themeColor="text1"/>
-          <w:sz w:val="24"/>
-          <w:szCs w:val="24"/>
-          <w:u w:val="single"/>
-        </w:rPr>
-        <w:t>,</w:t>
-      </w:r>
-      <w:r>
-        <w:rPr>
-          <w:rFonts w:eastAsia="Simplon Mono" w:cs="Simplon Mono"/>
-          <w:color w:val="000000" w:themeColor="text1"/>
-          <w:sz w:val="24"/>
-          <w:szCs w:val="24"/>
-          <w:u w:val="single"/>
-        </w:rPr>
-        <w:t xml:space="preserve"> de que adianta o Shopping Center contar com opções incríveis de lojas e atrair um alto número de clientes</w:t>
-      </w:r>
-      <w:r>
-        <w:rPr>
-          <w:rFonts w:eastAsia="Simplon Mono" w:cs="Simplon Mono"/>
-          <w:color w:val="000000" w:themeColor="text1"/>
-          <w:sz w:val="24"/>
-          <w:szCs w:val="24"/>
-          <w:u w:val="single"/>
-        </w:rPr>
-        <w:t>,</w:t>
-      </w:r>
-      <w:r>
-        <w:rPr>
-          <w:rFonts w:eastAsia="Simplon Mono" w:cs="Simplon Mono"/>
-          <w:color w:val="000000" w:themeColor="text1"/>
-          <w:sz w:val="24"/>
-          <w:szCs w:val="24"/>
-          <w:u w:val="single"/>
-        </w:rPr>
-        <w:t xml:space="preserve"> se todas as pessoas não puderem circular com conforto e facilidade pelo estabelecimento. Corredores pequenos e não projetados adequadamente, escadas mal espalhadas pelo Shopping</w:t>
-      </w:r>
-      <w:r>
-        <w:rPr>
-          <w:rFonts w:eastAsia="Simplon Mono" w:cs="Simplon Mono"/>
-          <w:color w:val="000000" w:themeColor="text1"/>
-          <w:sz w:val="24"/>
-          <w:szCs w:val="24"/>
-          <w:u w:val="single"/>
-        </w:rPr>
-        <w:t>,</w:t>
-      </w:r>
-      <w:r>
-        <w:rPr>
-          <w:rFonts w:eastAsia="Simplon Mono" w:cs="Simplon Mono"/>
-          <w:color w:val="000000" w:themeColor="text1"/>
-          <w:sz w:val="24"/>
-          <w:szCs w:val="24"/>
-          <w:u w:val="single"/>
-        </w:rPr>
-        <w:t xml:space="preserve"> e a necessidade de dar voltas e mais voltas em busca de um determinado lugar ou loja, </w:t>
-      </w:r>
-      <w:r>
-        <w:rPr>
-          <w:rFonts w:eastAsia="Simplon Mono" w:cs="Simplon Mono"/>
-          <w:color w:val="000000" w:themeColor="text1"/>
-          <w:sz w:val="24"/>
-          <w:szCs w:val="24"/>
-          <w:u w:val="single"/>
-        </w:rPr>
-        <w:t>esses</w:t>
-      </w:r>
-      <w:r>
-        <w:rPr>
-          <w:rFonts w:eastAsia="Simplon Mono" w:cs="Simplon Mono"/>
-          <w:color w:val="000000" w:themeColor="text1"/>
-          <w:sz w:val="24"/>
-          <w:szCs w:val="24"/>
-          <w:u w:val="single"/>
-        </w:rPr>
-        <w:t xml:space="preserve"> são alguns dos principais problemas de circulação que podem afetar o estabelecimento. Esse é um grande exemplo do que as pessoas não gostam em Shopping, afinal, a circulação difícil torna o passeio incômodo e menos dinâmico, fazendo com que o público passe menos tempo no estabelecimento e até retorne para visitas com menos frequência. Além disso, o fluxo complicado também atrapalha o consumidor na busca pelas lojas, podendo levá-lo a desistir de uma possível compra</w:t>
-      </w:r>
-      <w:r>
-        <w:rPr>
-          <w:rFonts w:eastAsia="Simplon Mono" w:cs="Simplon Mono"/>
-          <w:color w:val="000000" w:themeColor="text1"/>
-          <w:sz w:val="24"/>
-          <w:szCs w:val="24"/>
-          <w:u w:val="single"/>
-        </w:rPr>
-        <w:t xml:space="preserve"> diminuindo a taxa de vendas</w:t>
-      </w:r>
-      <w:r>
-        <w:rPr>
-          <w:rFonts w:eastAsia="Simplon Mono" w:cs="Simplon Mono"/>
-          <w:color w:val="000000" w:themeColor="text1"/>
-          <w:sz w:val="24"/>
-          <w:szCs w:val="24"/>
-          <w:u w:val="single"/>
-        </w:rPr>
-        <w:t xml:space="preserve">. Nesse contexto, o mapeamento do fluxo de pessoas torna tudo isso melhor </w:t>
-      </w:r>
-      <w:r>
-        <w:rPr>
-          <w:rFonts w:eastAsia="Simplon Mono" w:cs="Simplon Mono"/>
-          <w:color w:val="000000" w:themeColor="text1"/>
-          <w:sz w:val="24"/>
-          <w:szCs w:val="24"/>
-          <w:u w:val="single"/>
-        </w:rPr>
-        <w:t>para circulação de</w:t>
-      </w:r>
-      <w:r>
-        <w:rPr>
-          <w:rFonts w:eastAsia="Simplon Mono" w:cs="Simplon Mono"/>
-          <w:color w:val="000000" w:themeColor="text1"/>
-          <w:sz w:val="24"/>
-          <w:szCs w:val="24"/>
-          <w:u w:val="single"/>
-        </w:rPr>
-        <w:t xml:space="preserve"> pessoas dentro do Shopping.</w:t>
-      </w:r>
-      <w:r>
-        <w:rPr>
-          <w:rFonts w:eastAsia="Simplon Mono" w:cs="Simplon Mono"/>
-          <w:color w:val="000000" w:themeColor="text1"/>
-          <w:sz w:val="24"/>
-          <w:szCs w:val="24"/>
-          <w:u w:val="single"/>
-        </w:rPr>
-        <w:t xml:space="preserve"> Este projeto oferece vantagens </w:t>
-      </w:r>
-      <w:r>
-        <w:rPr>
-          <w:color w:val="000000" w:themeColor="text1"/>
-          <w:sz w:val="24"/>
-          <w:szCs w:val="24"/>
-          <w:u w:val="single"/>
-        </w:rPr>
-        <w:t>B2B (Business-</w:t>
-      </w:r>
-      <w:proofErr w:type="spellStart"/>
-      <w:r>
-        <w:rPr>
-          <w:color w:val="000000" w:themeColor="text1"/>
-          <w:sz w:val="24"/>
-          <w:szCs w:val="24"/>
-          <w:u w:val="single"/>
-        </w:rPr>
-        <w:t>to</w:t>
-      </w:r>
-      <w:proofErr w:type="spellEnd"/>
-      <w:r>
-        <w:rPr>
-          <w:color w:val="000000" w:themeColor="text1"/>
-          <w:sz w:val="24"/>
-          <w:szCs w:val="24"/>
-          <w:u w:val="single"/>
+          <w:color w:val="000000" w:themeColor="text1"/>
+          <w:sz w:val="24"/>
+          <w:szCs w:val="24"/>
         </w:rPr>
         <w:t>-business), ou seja, tanto o shopping quanto as lojas terão vantagens estratégicas especificas para otimização de vendas. Ao compreender os padrões de tráfego, os administradores podem direcionar visitantes para áreas menos movimentadas, melhorando a experiência do cliente e reduzindo o congestionamento. Essa visão detalhada também informa decisões estratégicas, como promoções e alocação de campanhas, impulsionando o desempenho de lojas e otimizando a eficiência operacional</w:t>
       </w:r>
@@ -1091,7 +978,6 @@
           <w:color w:val="000000" w:themeColor="text1"/>
           <w:sz w:val="24"/>
           <w:szCs w:val="24"/>
-          <w:u w:val="single"/>
         </w:rPr>
         <w:t xml:space="preserve"> do shopping</w:t>
       </w:r>
@@ -1100,7 +986,6 @@
           <w:color w:val="000000" w:themeColor="text1"/>
           <w:sz w:val="24"/>
           <w:szCs w:val="24"/>
-          <w:u w:val="single"/>
         </w:rPr>
         <w:t>. Além disso, dados quantitativos sobre o tráfego capacitam a tomada de decisões embasadas sobre locação de lojas, publicidade e estratégias de marketing. Isso, por sua vez, atrai inquilinos interessados em locais de alta visibilidade, fortalecendo a relevância do shopping</w:t>
       </w:r>
@@ -1109,7 +994,6 @@
           <w:color w:val="000000" w:themeColor="text1"/>
           <w:sz w:val="24"/>
           <w:szCs w:val="24"/>
-          <w:u w:val="single"/>
         </w:rPr>
         <w:t xml:space="preserve"> e o proprietário do shopping justificar o valor do aluguel</w:t>
       </w:r>
@@ -1118,7 +1002,6 @@
           <w:color w:val="000000" w:themeColor="text1"/>
           <w:sz w:val="24"/>
           <w:szCs w:val="24"/>
-          <w:u w:val="single"/>
         </w:rPr>
         <w:t>.</w:t>
       </w:r>
@@ -1127,7 +1010,6 @@
           <w:color w:val="000000" w:themeColor="text1"/>
           <w:sz w:val="24"/>
           <w:szCs w:val="24"/>
-          <w:u w:val="single"/>
         </w:rPr>
         <w:t xml:space="preserve"> E</w:t>
       </w:r>
@@ -1136,7 +1018,6 @@
           <w:color w:val="000000" w:themeColor="text1"/>
           <w:sz w:val="24"/>
           <w:szCs w:val="24"/>
-          <w:u w:val="single"/>
         </w:rPr>
         <w:t>ssa implementação tecnológica não só aumentaria a eficácia, mas também posiciona o shopping como um espaço inovador, alinhado com as tendências modernas.</w:t>
       </w:r>
@@ -1295,11 +1176,15 @@
         <w:jc w:val="both"/>
         <w:rPr>
           <w:color w:val="000000" w:themeColor="text1"/>
-        </w:rPr>
-      </w:pPr>
-      <w:r>
-        <w:rPr>
-          <w:color w:val="000000" w:themeColor="text1"/>
+          <w:sz w:val="24"/>
+          <w:szCs w:val="24"/>
+        </w:rPr>
+      </w:pPr>
+      <w:r>
+        <w:rPr>
+          <w:color w:val="000000" w:themeColor="text1"/>
+          <w:sz w:val="24"/>
+          <w:szCs w:val="24"/>
         </w:rPr>
         <w:t xml:space="preserve">O objetivo consiste em aprimorar significativamente a eficiência operacional e elevar a satisfação do cliente por meio de um gerenciamento proativo e estratégico do fluxo de pessoas. Isso será alcançado através do mapeamento estratégico, reduzindo os tempos de espera e evitando congestionamentos de visitantes, aprimorando a orientação dos clientes e otimizando a utilização do espaço comercial. </w:t>
       </w:r>
@@ -1764,15 +1649,15 @@
       <w:pPr>
         <w:jc w:val="both"/>
         <w:rPr>
-          <w:rFonts w:ascii="Roboto" w:eastAsia="Roboto" w:hAnsi="Roboto" w:cs="Roboto"/>
-          <w:color w:val="000000" w:themeColor="text1"/>
-          <w:sz w:val="24"/>
-          <w:szCs w:val="24"/>
-        </w:rPr>
-      </w:pPr>
-      <w:r>
-        <w:rPr>
-          <w:rFonts w:ascii="Roboto" w:eastAsia="Roboto" w:hAnsi="Roboto" w:cs="Roboto"/>
+          <w:rFonts w:eastAsia="Roboto" w:cs="Roboto"/>
+          <w:color w:val="000000" w:themeColor="text1"/>
+          <w:sz w:val="24"/>
+          <w:szCs w:val="24"/>
+        </w:rPr>
+      </w:pPr>
+      <w:r>
+        <w:rPr>
+          <w:rFonts w:eastAsia="Roboto" w:cs="Roboto"/>
           <w:color w:val="000000" w:themeColor="text1"/>
           <w:sz w:val="24"/>
           <w:szCs w:val="24"/>
@@ -1781,7 +1666,7 @@
       </w:r>
       <w:r>
         <w:rPr>
-          <w:rFonts w:ascii="Roboto" w:eastAsia="Roboto" w:hAnsi="Roboto" w:cs="Roboto"/>
+          <w:rFonts w:eastAsia="Roboto" w:cs="Roboto"/>
           <w:color w:val="000000" w:themeColor="text1"/>
           <w:sz w:val="24"/>
           <w:szCs w:val="24"/>
@@ -1790,7 +1675,7 @@
       </w:r>
       <w:r>
         <w:rPr>
-          <w:rFonts w:ascii="Roboto" w:eastAsia="Roboto" w:hAnsi="Roboto" w:cs="Roboto"/>
+          <w:rFonts w:eastAsia="Roboto" w:cs="Roboto"/>
           <w:color w:val="000000" w:themeColor="text1"/>
           <w:sz w:val="24"/>
           <w:szCs w:val="24"/>
@@ -1799,7 +1684,7 @@
       </w:r>
       <w:r>
         <w:rPr>
-          <w:rFonts w:ascii="Roboto" w:eastAsia="Roboto" w:hAnsi="Roboto" w:cs="Roboto"/>
+          <w:rFonts w:eastAsia="Roboto" w:cs="Roboto"/>
           <w:color w:val="000000" w:themeColor="text1"/>
           <w:sz w:val="24"/>
           <w:szCs w:val="24"/>
@@ -1808,7 +1693,7 @@
       </w:r>
       <w:r>
         <w:rPr>
-          <w:rFonts w:ascii="Roboto" w:eastAsia="Roboto" w:hAnsi="Roboto" w:cs="Roboto"/>
+          <w:rFonts w:eastAsia="Roboto" w:cs="Roboto"/>
           <w:color w:val="000000" w:themeColor="text1"/>
           <w:sz w:val="24"/>
           <w:szCs w:val="24"/>
@@ -1817,7 +1702,7 @@
       </w:r>
       <w:r>
         <w:rPr>
-          <w:rFonts w:ascii="Roboto" w:eastAsia="Roboto" w:hAnsi="Roboto" w:cs="Roboto"/>
+          <w:rFonts w:eastAsia="Roboto" w:cs="Roboto"/>
           <w:color w:val="000000" w:themeColor="text1"/>
           <w:sz w:val="24"/>
           <w:szCs w:val="24"/>
@@ -1826,7 +1711,7 @@
       </w:r>
       <w:r>
         <w:rPr>
-          <w:rFonts w:ascii="Roboto" w:eastAsia="Roboto" w:hAnsi="Roboto" w:cs="Roboto"/>
+          <w:rFonts w:eastAsia="Roboto" w:cs="Roboto"/>
           <w:color w:val="000000" w:themeColor="text1"/>
           <w:sz w:val="24"/>
           <w:szCs w:val="24"/>
@@ -1835,7 +1720,7 @@
       </w:r>
       <w:r>
         <w:rPr>
-          <w:rFonts w:ascii="Roboto" w:eastAsia="Roboto" w:hAnsi="Roboto" w:cs="Roboto"/>
+          <w:rFonts w:eastAsia="Roboto" w:cs="Roboto"/>
           <w:color w:val="000000" w:themeColor="text1"/>
           <w:sz w:val="24"/>
           <w:szCs w:val="24"/>
@@ -2377,7 +2262,6 @@
         </w:rPr>
         <w:t xml:space="preserve">, </w:t>
       </w:r>
-      <w:proofErr w:type="gramStart"/>
       <w:r>
         <w:rPr>
           <w:rFonts w:eastAsia="Calibri"/>
@@ -2421,17 +2305,7 @@
           <w:sz w:val="24"/>
           <w:szCs w:val="24"/>
         </w:rPr>
-        <w:t>Calculadora</w:t>
-      </w:r>
-      <w:proofErr w:type="gramEnd"/>
-      <w:r>
-        <w:rPr>
-          <w:rFonts w:eastAsia="Calibri"/>
-          <w:color w:val="000000" w:themeColor="text1"/>
-          <w:sz w:val="24"/>
-          <w:szCs w:val="24"/>
-        </w:rPr>
-        <w:t xml:space="preserve"> Financeira</w:t>
+        <w:t>Calculadora Financeira</w:t>
       </w:r>
       <w:r>
         <w:rPr>
@@ -2711,27 +2585,7 @@
           <w:sz w:val="24"/>
           <w:szCs w:val="24"/>
         </w:rPr>
-        <w:t xml:space="preserve">, gráficos e </w:t>
-      </w:r>
-      <w:proofErr w:type="spellStart"/>
-      <w:r>
-        <w:rPr>
-          <w:rFonts w:eastAsia="Calibri"/>
-          <w:color w:val="000000" w:themeColor="text1"/>
-          <w:sz w:val="24"/>
-          <w:szCs w:val="24"/>
-        </w:rPr>
-        <w:t>analitycs</w:t>
-      </w:r>
-      <w:proofErr w:type="spellEnd"/>
-      <w:r>
-        <w:rPr>
-          <w:rFonts w:eastAsia="Calibri"/>
-          <w:color w:val="000000" w:themeColor="text1"/>
-          <w:sz w:val="24"/>
-          <w:szCs w:val="24"/>
-        </w:rPr>
-        <w:t xml:space="preserve"> com métricas</w:t>
+        <w:t>, gráficos e analitycs com métricas</w:t>
       </w:r>
       <w:r>
         <w:rPr>
@@ -3105,27 +2959,7 @@
           <w:sz w:val="24"/>
           <w:szCs w:val="24"/>
         </w:rPr>
-        <w:t xml:space="preserve"> (</w:t>
-      </w:r>
-      <w:proofErr w:type="spellStart"/>
-      <w:r>
-        <w:rPr>
-          <w:rFonts w:eastAsia="Calibri"/>
-          <w:color w:val="000000" w:themeColor="text1"/>
-          <w:sz w:val="24"/>
-          <w:szCs w:val="24"/>
-        </w:rPr>
-        <w:t>Wifi</w:t>
-      </w:r>
-      <w:proofErr w:type="spellEnd"/>
-      <w:r>
-        <w:rPr>
-          <w:rFonts w:eastAsia="Calibri"/>
-          <w:color w:val="000000" w:themeColor="text1"/>
-          <w:sz w:val="24"/>
-          <w:szCs w:val="24"/>
-        </w:rPr>
-        <w:t>,</w:t>
+        <w:t xml:space="preserve"> (Wifi,</w:t>
       </w:r>
       <w:r>
         <w:rPr>
@@ -7417,12 +7251,7 @@
 </file>
 
 <file path=customXml/item2.xml><?xml version="1.0" encoding="utf-8"?>
-<?mso-contentType ?>
-<FormTemplates xmlns="http://schemas.microsoft.com/sharepoint/v3/contenttype/forms">
-  <Display>DocumentLibraryForm</Display>
-  <Edit>DocumentLibraryForm</Edit>
-  <New>DocumentLibraryForm</New>
-</FormTemplates>
+<b:Sources xmlns:b="http://schemas.openxmlformats.org/officeDocument/2006/bibliography" xmlns="http://schemas.openxmlformats.org/officeDocument/2006/bibliography" SelectedStyle="\APASixthEditionOfficeOnline.xsl" StyleName="APA" Version="6"/>
 </file>
 
 <file path=customXml/item3.xml><?xml version="1.0" encoding="utf-8"?>
@@ -7621,7 +7450,12 @@
 </file>
 
 <file path=customXml/item4.xml><?xml version="1.0" encoding="utf-8"?>
-<b:Sources xmlns:b="http://schemas.openxmlformats.org/officeDocument/2006/bibliography" xmlns="http://schemas.openxmlformats.org/officeDocument/2006/bibliography" SelectedStyle="\APASixthEditionOfficeOnline.xsl" StyleName="APA" Version="6"/>
+<?mso-contentType ?>
+<FormTemplates xmlns="http://schemas.microsoft.com/sharepoint/v3/contenttype/forms">
+  <Display>DocumentLibraryForm</Display>
+  <Edit>DocumentLibraryForm</Edit>
+  <New>DocumentLibraryForm</New>
+</FormTemplates>
 </file>
 
 <file path=customXml/itemProps1.xml><?xml version="1.0" encoding="utf-8"?>
@@ -7636,9 +7470,9 @@
 </file>
 
 <file path=customXml/itemProps2.xml><?xml version="1.0" encoding="utf-8"?>
-<ds:datastoreItem xmlns:ds="http://schemas.openxmlformats.org/officeDocument/2006/customXml" ds:itemID="{B52C9AD5-4F18-4494-A12B-C11EA8399E21}">
+<ds:datastoreItem xmlns:ds="http://schemas.openxmlformats.org/officeDocument/2006/customXml" ds:itemID="{43C36E59-8586-4352-8310-158AD4E65655}">
   <ds:schemaRefs>
-    <ds:schemaRef ds:uri="http://schemas.microsoft.com/sharepoint/v3/contenttype/forms"/>
+    <ds:schemaRef ds:uri="http://schemas.openxmlformats.org/officeDocument/2006/bibliography"/>
   </ds:schemaRefs>
 </ds:datastoreItem>
 </file>
@@ -7663,9 +7497,9 @@
 </file>
 
 <file path=customXml/itemProps4.xml><?xml version="1.0" encoding="utf-8"?>
-<ds:datastoreItem xmlns:ds="http://schemas.openxmlformats.org/officeDocument/2006/customXml" ds:itemID="{43C36E59-8586-4352-8310-158AD4E65655}">
+<ds:datastoreItem xmlns:ds="http://schemas.openxmlformats.org/officeDocument/2006/customXml" ds:itemID="{B52C9AD5-4F18-4494-A12B-C11EA8399E21}">
   <ds:schemaRefs>
-    <ds:schemaRef ds:uri="http://schemas.openxmlformats.org/officeDocument/2006/bibliography"/>
+    <ds:schemaRef ds:uri="http://schemas.microsoft.com/sharepoint/v3/contenttype/forms"/>
   </ds:schemaRefs>
 </ds:datastoreItem>
 </file>
</xml_diff>

<commit_message>
Alterando Documentação do Projeto
</commit_message>
<xml_diff>
--- a/Tecnologia da Informação/Documentação - Projeto-FLux.docx
+++ b/Tecnologia da Informação/Documentação - Projeto-FLux.docx
@@ -7,24 +7,24 @@
         <w:pStyle w:val="Ttulo1"/>
         <w:jc w:val="center"/>
         <w:rPr>
-          <w:color w:val="44546A" w:themeColor="text2"/>
-        </w:rPr>
-      </w:pPr>
-      <w:r>
-        <w:rPr>
-          <w:color w:val="44546A" w:themeColor="text2"/>
+          <w:color w:val="0000FF"/>
+        </w:rPr>
+      </w:pPr>
+      <w:r>
+        <w:rPr>
+          <w:color w:val="0000FF"/>
         </w:rPr>
         <w:t xml:space="preserve">Grupo </w:t>
       </w:r>
       <w:r>
         <w:rPr>
-          <w:color w:val="44546A" w:themeColor="text2"/>
+          <w:color w:val="0000FF"/>
         </w:rPr>
         <w:t>2</w:t>
       </w:r>
       <w:r>
         <w:rPr>
-          <w:color w:val="44546A" w:themeColor="text2"/>
+          <w:color w:val="0000FF"/>
         </w:rPr>
         <w:t xml:space="preserve"> </w:t>
       </w:r>
@@ -34,14 +34,14 @@
         <w:pStyle w:val="Ttulo1"/>
         <w:jc w:val="center"/>
         <w:rPr>
-          <w:color w:val="44546A" w:themeColor="text2"/>
+          <w:color w:val="0000FF"/>
           <w:sz w:val="28"/>
           <w:szCs w:val="28"/>
         </w:rPr>
       </w:pPr>
       <w:r>
         <w:rPr>
-          <w:color w:val="44546A" w:themeColor="text2"/>
+          <w:color w:val="0000FF"/>
           <w:sz w:val="28"/>
           <w:szCs w:val="28"/>
         </w:rPr>
@@ -49,7 +49,7 @@
       </w:r>
       <w:r>
         <w:rPr>
-          <w:color w:val="44546A" w:themeColor="text2"/>
+          <w:color w:val="0000FF"/>
           <w:sz w:val="28"/>
           <w:szCs w:val="28"/>
         </w:rPr>
@@ -57,7 +57,7 @@
       </w:r>
       <w:r>
         <w:rPr>
-          <w:color w:val="44546A" w:themeColor="text2"/>
+          <w:color w:val="0000FF"/>
           <w:sz w:val="28"/>
           <w:szCs w:val="28"/>
         </w:rPr>
@@ -65,7 +65,7 @@
       </w:r>
       <w:r>
         <w:rPr>
-          <w:color w:val="44546A" w:themeColor="text2"/>
+          <w:color w:val="0000FF"/>
           <w:sz w:val="28"/>
           <w:szCs w:val="28"/>
         </w:rPr>
@@ -73,7 +73,7 @@
       </w:r>
       <w:r>
         <w:rPr>
-          <w:color w:val="44546A" w:themeColor="text2"/>
+          <w:color w:val="0000FF"/>
           <w:sz w:val="28"/>
           <w:szCs w:val="28"/>
         </w:rPr>
@@ -85,7 +85,7 @@
         <w:pStyle w:val="Ttulo1"/>
         <w:jc w:val="center"/>
         <w:rPr>
-          <w:color w:val="44546A" w:themeColor="text2"/>
+          <w:color w:val="0000FF"/>
         </w:rPr>
       </w:pPr>
     </w:p>
@@ -94,20 +94,26 @@
         <w:pStyle w:val="Ttulo1"/>
         <w:jc w:val="center"/>
         <w:rPr>
-          <w:color w:val="44546A" w:themeColor="text2"/>
-        </w:rPr>
-      </w:pPr>
-      <w:r>
-        <w:rPr>
-          <w:color w:val="44546A" w:themeColor="text2"/>
+          <w:color w:val="0000FF"/>
+        </w:rPr>
+      </w:pPr>
+      <w:r>
+        <w:rPr>
+          <w:color w:val="0000FF"/>
         </w:rPr>
         <w:t>FLUX</w:t>
       </w:r>
+    </w:p>
+    <w:p>
+      <w:pPr>
+        <w:rPr>
+          <w:color w:val="0000FF"/>
+        </w:rPr>
+      </w:pPr>
     </w:p>
     <w:p/>
     <w:p/>
     <w:p/>
-    <w:p/>
     <w:p>
       <w:pPr>
         <w:jc w:val="center"/>
@@ -117,18 +123,18 @@
           <w:noProof/>
         </w:rPr>
         <w:drawing>
-          <wp:inline distT="0" distB="0" distL="0" distR="0" wp14:anchorId="29B1AA0E" wp14:editId="4C73679A">
-            <wp:extent cx="3851605" cy="3914477"/>
-            <wp:effectExtent l="152400" t="171450" r="149225" b="181610"/>
-            <wp:docPr id="1815195258" name="Imagem 1815195258" title="QUADRADO"/>
+          <wp:inline distT="0" distB="0" distL="0" distR="0" wp14:anchorId="0939A922" wp14:editId="76CC0E67">
+            <wp:extent cx="3456004" cy="3456004"/>
+            <wp:effectExtent l="171450" t="190500" r="163830" b="201930"/>
+            <wp:docPr id="548849086" name="Imagem 1" descr="Ícone&#10;&#10;Descrição gerada automaticamente"/>
             <wp:cNvGraphicFramePr>
-              <a:graphicFrameLocks xmlns:a="http://schemas.openxmlformats.org/drawingml/2006/main"/>
+              <a:graphicFrameLocks xmlns:a="http://schemas.openxmlformats.org/drawingml/2006/main" noChangeAspect="1"/>
             </wp:cNvGraphicFramePr>
             <a:graphic xmlns:a="http://schemas.openxmlformats.org/drawingml/2006/main">
               <a:graphicData uri="http://schemas.openxmlformats.org/drawingml/2006/picture">
                 <pic:pic xmlns:pic="http://schemas.openxmlformats.org/drawingml/2006/picture">
                   <pic:nvPicPr>
-                    <pic:cNvPr id="0" name=""/>
+                    <pic:cNvPr id="548849086" name="Imagem 1" descr="Ícone&#10;&#10;Descrição gerada automaticamente"/>
                     <pic:cNvPicPr/>
                   </pic:nvPicPr>
                   <pic:blipFill>
@@ -139,7 +145,6 @@
                         </a:ext>
                       </a:extLst>
                     </a:blip>
-                    <a:srcRect/>
                     <a:stretch>
                       <a:fillRect/>
                     </a:stretch>
@@ -147,7 +152,7 @@
                   <pic:spPr>
                     <a:xfrm>
                       <a:off x="0" y="0"/>
-                      <a:ext cx="3851605" cy="3914477"/>
+                      <a:ext cx="3471626" cy="3471626"/>
                     </a:xfrm>
                     <a:prstGeom prst="ellipse">
                       <a:avLst/>
@@ -193,12 +198,14 @@
         <w:rPr>
           <w:b/>
           <w:bCs/>
+          <w:color w:val="0000FF"/>
         </w:rPr>
       </w:pPr>
       <w:r>
         <w:rPr>
           <w:b/>
           <w:bCs/>
+          <w:color w:val="0000FF"/>
         </w:rPr>
         <w:t>Participantes</w:t>
       </w:r>
@@ -225,7 +232,7 @@
           <w:tcPr>
             <w:cnfStyle w:val="001000000000" w:firstRow="0" w:lastRow="0" w:firstColumn="1" w:lastColumn="0" w:oddVBand="0" w:evenVBand="0" w:oddHBand="0" w:evenHBand="0" w:firstRowFirstColumn="0" w:firstRowLastColumn="0" w:lastRowFirstColumn="0" w:lastRowLastColumn="0"/>
             <w:tcW w:w="4080" w:type="dxa"/>
-            <w:shd w:val="clear" w:color="auto" w:fill="44546A" w:themeFill="text2"/>
+            <w:shd w:val="clear" w:color="auto" w:fill="0000FF"/>
           </w:tcPr>
           <w:p>
             <w:pPr>
@@ -245,7 +252,7 @@
         <w:tc>
           <w:tcPr>
             <w:tcW w:w="4217" w:type="dxa"/>
-            <w:shd w:val="clear" w:color="auto" w:fill="44546A" w:themeFill="text2"/>
+            <w:shd w:val="clear" w:color="auto" w:fill="0000FF"/>
           </w:tcPr>
           <w:p>
             <w:pPr>
@@ -273,7 +280,7 @@
           <w:tcPr>
             <w:cnfStyle w:val="001000000000" w:firstRow="0" w:lastRow="0" w:firstColumn="1" w:lastColumn="0" w:oddVBand="0" w:evenVBand="0" w:oddHBand="0" w:evenHBand="0" w:firstRowFirstColumn="0" w:firstRowLastColumn="0" w:lastRowFirstColumn="0" w:lastRowLastColumn="0"/>
             <w:tcW w:w="4080" w:type="dxa"/>
-            <w:shd w:val="clear" w:color="auto" w:fill="44546A" w:themeFill="text2"/>
+            <w:shd w:val="clear" w:color="auto" w:fill="0000FF"/>
           </w:tcPr>
           <w:p>
             <w:pPr>
@@ -293,7 +300,7 @@
         <w:tc>
           <w:tcPr>
             <w:tcW w:w="4217" w:type="dxa"/>
-            <w:shd w:val="clear" w:color="auto" w:fill="44546A" w:themeFill="text2"/>
+            <w:shd w:val="clear" w:color="auto" w:fill="0000FF"/>
           </w:tcPr>
           <w:p>
             <w:pPr>
@@ -325,7 +332,7 @@
           <w:tcPr>
             <w:cnfStyle w:val="001000000000" w:firstRow="0" w:lastRow="0" w:firstColumn="1" w:lastColumn="0" w:oddVBand="0" w:evenVBand="0" w:oddHBand="0" w:evenHBand="0" w:firstRowFirstColumn="0" w:firstRowLastColumn="0" w:lastRowFirstColumn="0" w:lastRowLastColumn="0"/>
             <w:tcW w:w="4080" w:type="dxa"/>
-            <w:shd w:val="clear" w:color="auto" w:fill="44546A" w:themeFill="text2"/>
+            <w:shd w:val="clear" w:color="auto" w:fill="0000FF"/>
           </w:tcPr>
           <w:p>
             <w:pPr>
@@ -345,7 +352,7 @@
         <w:tc>
           <w:tcPr>
             <w:tcW w:w="4217" w:type="dxa"/>
-            <w:shd w:val="clear" w:color="auto" w:fill="44546A" w:themeFill="text2"/>
+            <w:shd w:val="clear" w:color="auto" w:fill="0000FF"/>
           </w:tcPr>
           <w:p>
             <w:pPr>
@@ -377,7 +384,7 @@
           <w:tcPr>
             <w:cnfStyle w:val="001000000000" w:firstRow="0" w:lastRow="0" w:firstColumn="1" w:lastColumn="0" w:oddVBand="0" w:evenVBand="0" w:oddHBand="0" w:evenHBand="0" w:firstRowFirstColumn="0" w:firstRowLastColumn="0" w:lastRowFirstColumn="0" w:lastRowLastColumn="0"/>
             <w:tcW w:w="4080" w:type="dxa"/>
-            <w:shd w:val="clear" w:color="auto" w:fill="44546A" w:themeFill="text2"/>
+            <w:shd w:val="clear" w:color="auto" w:fill="0000FF"/>
           </w:tcPr>
           <w:p>
             <w:pPr>
@@ -397,7 +404,7 @@
         <w:tc>
           <w:tcPr>
             <w:tcW w:w="4217" w:type="dxa"/>
-            <w:shd w:val="clear" w:color="auto" w:fill="44546A" w:themeFill="text2"/>
+            <w:shd w:val="clear" w:color="auto" w:fill="0000FF"/>
           </w:tcPr>
           <w:p>
             <w:pPr>
@@ -429,7 +436,7 @@
           <w:tcPr>
             <w:cnfStyle w:val="001000000000" w:firstRow="0" w:lastRow="0" w:firstColumn="1" w:lastColumn="0" w:oddVBand="0" w:evenVBand="0" w:oddHBand="0" w:evenHBand="0" w:firstRowFirstColumn="0" w:firstRowLastColumn="0" w:lastRowFirstColumn="0" w:lastRowLastColumn="0"/>
             <w:tcW w:w="4080" w:type="dxa"/>
-            <w:shd w:val="clear" w:color="auto" w:fill="44546A" w:themeFill="text2"/>
+            <w:shd w:val="clear" w:color="auto" w:fill="0000FF"/>
           </w:tcPr>
           <w:p>
             <w:pPr>
@@ -449,7 +456,7 @@
         <w:tc>
           <w:tcPr>
             <w:tcW w:w="4217" w:type="dxa"/>
-            <w:shd w:val="clear" w:color="auto" w:fill="44546A" w:themeFill="text2"/>
+            <w:shd w:val="clear" w:color="auto" w:fill="0000FF"/>
           </w:tcPr>
           <w:p>
             <w:pPr>
@@ -481,7 +488,7 @@
           <w:tcPr>
             <w:cnfStyle w:val="001000000000" w:firstRow="0" w:lastRow="0" w:firstColumn="1" w:lastColumn="0" w:oddVBand="0" w:evenVBand="0" w:oddHBand="0" w:evenHBand="0" w:firstRowFirstColumn="0" w:firstRowLastColumn="0" w:lastRowFirstColumn="0" w:lastRowLastColumn="0"/>
             <w:tcW w:w="4080" w:type="dxa"/>
-            <w:shd w:val="clear" w:color="auto" w:fill="44546A" w:themeFill="text2"/>
+            <w:shd w:val="clear" w:color="auto" w:fill="0000FF"/>
           </w:tcPr>
           <w:p>
             <w:pPr>
@@ -501,7 +508,7 @@
         <w:tc>
           <w:tcPr>
             <w:tcW w:w="4217" w:type="dxa"/>
-            <w:shd w:val="clear" w:color="auto" w:fill="44546A" w:themeFill="text2"/>
+            <w:shd w:val="clear" w:color="auto" w:fill="0000FF"/>
           </w:tcPr>
           <w:p>
             <w:pPr>
@@ -541,7 +548,7 @@
           <w:tcPr>
             <w:cnfStyle w:val="001000000000" w:firstRow="0" w:lastRow="0" w:firstColumn="1" w:lastColumn="0" w:oddVBand="0" w:evenVBand="0" w:oddHBand="0" w:evenHBand="0" w:firstRowFirstColumn="0" w:firstRowLastColumn="0" w:lastRowFirstColumn="0" w:lastRowLastColumn="0"/>
             <w:tcW w:w="4080" w:type="dxa"/>
-            <w:shd w:val="clear" w:color="auto" w:fill="44546A" w:themeFill="text2"/>
+            <w:shd w:val="clear" w:color="auto" w:fill="0000FF"/>
           </w:tcPr>
           <w:p>
             <w:pPr>
@@ -573,7 +580,7 @@
         <w:tc>
           <w:tcPr>
             <w:tcW w:w="4217" w:type="dxa"/>
-            <w:shd w:val="clear" w:color="auto" w:fill="44546A" w:themeFill="text2"/>
+            <w:shd w:val="clear" w:color="auto" w:fill="0000FF"/>
           </w:tcPr>
           <w:p>
             <w:pPr>
@@ -606,13 +613,14 @@
       <w:pPr>
         <w:pStyle w:val="Ttulo1"/>
         <w:rPr>
-          <w:color w:val="44546A" w:themeColor="text2"/>
-        </w:rPr>
-      </w:pPr>
-      <w:r>
-        <w:rPr>
-          <w:color w:val="44546A" w:themeColor="text2"/>
-        </w:rPr>
+          <w:color w:val="0000FF"/>
+        </w:rPr>
+      </w:pPr>
+      <w:r>
+        <w:rPr>
+          <w:color w:val="0000FF"/>
+        </w:rPr>
+        <w:lastRenderedPageBreak/>
         <w:t>Contexto do Negócio</w:t>
       </w:r>
     </w:p>
@@ -1150,15 +1158,22 @@
     </w:p>
     <w:p>
       <w:pPr>
+        <w:rPr>
+          <w:color w:val="D0CECE" w:themeColor="background2" w:themeShade="E6"/>
+        </w:rPr>
+      </w:pPr>
+    </w:p>
+    <w:p>
+      <w:pPr>
         <w:pStyle w:val="Ttulo1"/>
         <w:jc w:val="both"/>
         <w:rPr>
-          <w:color w:val="44546A" w:themeColor="text2"/>
-        </w:rPr>
-      </w:pPr>
-      <w:r>
-        <w:rPr>
-          <w:color w:val="44546A" w:themeColor="text2"/>
+          <w:color w:val="0000FF"/>
+        </w:rPr>
+      </w:pPr>
+      <w:r>
+        <w:rPr>
+          <w:color w:val="0000FF"/>
         </w:rPr>
         <w:lastRenderedPageBreak/>
         <w:t>Objetivo</w:t>
@@ -1473,15 +1488,21 @@
       <w:pPr>
         <w:pStyle w:val="Ttulo1"/>
         <w:rPr>
-          <w:color w:val="44546A" w:themeColor="text2"/>
-        </w:rPr>
-      </w:pPr>
-      <w:r>
-        <w:rPr>
-          <w:color w:val="44546A" w:themeColor="text2"/>
+          <w:color w:val="0000FF"/>
+        </w:rPr>
+      </w:pPr>
+      <w:r>
+        <w:rPr>
+          <w:color w:val="0000FF"/>
         </w:rPr>
         <w:lastRenderedPageBreak/>
-        <w:t>Justificativa</w:t>
+        <w:t>J</w:t>
+      </w:r>
+      <w:r>
+        <w:rPr>
+          <w:color w:val="0000FF"/>
+        </w:rPr>
+        <w:t>ustificativa</w:t>
       </w:r>
     </w:p>
     <w:p>
@@ -1939,12 +1960,12 @@
       <w:pPr>
         <w:pStyle w:val="Ttulo1"/>
         <w:rPr>
-          <w:color w:val="44546A" w:themeColor="text2"/>
-        </w:rPr>
-      </w:pPr>
-      <w:r>
-        <w:rPr>
-          <w:color w:val="44546A" w:themeColor="text2"/>
+          <w:color w:val="0000FF"/>
+        </w:rPr>
+      </w:pPr>
+      <w:r>
+        <w:rPr>
+          <w:color w:val="0000FF"/>
         </w:rPr>
         <w:lastRenderedPageBreak/>
         <w:t>Escopo</w:t>
@@ -1979,8 +2000,38 @@
           <w:sz w:val="24"/>
           <w:szCs w:val="24"/>
         </w:rPr>
-        <w:t>Instalar e configurar os sensores;</w:t>
-      </w:r>
+        <w:t>Instalar e configurar os sensores</w:t>
+      </w:r>
+      <w:r>
+        <w:rPr>
+          <w:rFonts w:eastAsia="Calibri"/>
+          <w:color w:val="000000" w:themeColor="text1"/>
+          <w:sz w:val="24"/>
+          <w:szCs w:val="24"/>
+        </w:rPr>
+        <w:t xml:space="preserve"> utilizando o Manual de Instalação disponibilizado para o cliente</w:t>
+      </w:r>
+      <w:r>
+        <w:rPr>
+          <w:rFonts w:eastAsia="Calibri"/>
+          <w:color w:val="000000" w:themeColor="text1"/>
+          <w:sz w:val="24"/>
+          <w:szCs w:val="24"/>
+        </w:rPr>
+        <w:t>;</w:t>
+      </w:r>
+    </w:p>
+    <w:p>
+      <w:pPr>
+        <w:pStyle w:val="PargrafodaLista"/>
+        <w:jc w:val="both"/>
+        <w:rPr>
+          <w:rFonts w:eastAsia="Calibri"/>
+          <w:color w:val="000000" w:themeColor="text1"/>
+          <w:sz w:val="24"/>
+          <w:szCs w:val="24"/>
+        </w:rPr>
+      </w:pPr>
     </w:p>
     <w:p>
       <w:pPr>
@@ -2012,7 +2063,7 @@
         <w:pStyle w:val="PargrafodaLista"/>
         <w:numPr>
           <w:ilvl w:val="0"/>
-          <w:numId w:val="16"/>
+          <w:numId w:val="3"/>
         </w:numPr>
         <w:jc w:val="both"/>
         <w:rPr>
@@ -2029,33 +2080,195 @@
           <w:sz w:val="24"/>
           <w:szCs w:val="24"/>
         </w:rPr>
-        <w:t>Configurar API coleta de dados do Arduino para o Banco de Dados;</w:t>
+        <w:t>Configurar API</w:t>
+      </w:r>
+      <w:r>
+        <w:rPr>
+          <w:rFonts w:eastAsia="Calibri"/>
+          <w:color w:val="000000" w:themeColor="text1"/>
+          <w:sz w:val="24"/>
+          <w:szCs w:val="24"/>
+        </w:rPr>
+        <w:t xml:space="preserve"> para </w:t>
+      </w:r>
+      <w:r>
+        <w:rPr>
+          <w:rFonts w:eastAsia="Calibri"/>
+          <w:color w:val="000000" w:themeColor="text1"/>
+          <w:sz w:val="24"/>
+          <w:szCs w:val="24"/>
+        </w:rPr>
+        <w:t xml:space="preserve"> coleta</w:t>
+      </w:r>
+      <w:r>
+        <w:rPr>
+          <w:rFonts w:eastAsia="Calibri"/>
+          <w:color w:val="000000" w:themeColor="text1"/>
+          <w:sz w:val="24"/>
+          <w:szCs w:val="24"/>
+        </w:rPr>
+        <w:t>r</w:t>
+      </w:r>
+      <w:r>
+        <w:rPr>
+          <w:rFonts w:eastAsia="Calibri"/>
+          <w:color w:val="000000" w:themeColor="text1"/>
+          <w:sz w:val="24"/>
+          <w:szCs w:val="24"/>
+        </w:rPr>
+        <w:t xml:space="preserve"> </w:t>
+      </w:r>
+      <w:r>
+        <w:rPr>
+          <w:rFonts w:eastAsia="Calibri"/>
+          <w:color w:val="000000" w:themeColor="text1"/>
+          <w:sz w:val="24"/>
+          <w:szCs w:val="24"/>
+        </w:rPr>
+        <w:t>esses</w:t>
+      </w:r>
+      <w:r>
+        <w:rPr>
+          <w:rFonts w:eastAsia="Calibri"/>
+          <w:color w:val="000000" w:themeColor="text1"/>
+          <w:sz w:val="24"/>
+          <w:szCs w:val="24"/>
+        </w:rPr>
+        <w:t xml:space="preserve"> dados do</w:t>
+      </w:r>
+      <w:r>
+        <w:rPr>
+          <w:rFonts w:eastAsia="Calibri"/>
+          <w:color w:val="000000" w:themeColor="text1"/>
+          <w:sz w:val="24"/>
+          <w:szCs w:val="24"/>
+        </w:rPr>
+        <w:t xml:space="preserve"> </w:t>
+      </w:r>
+      <w:r>
+        <w:rPr>
+          <w:rFonts w:eastAsia="Calibri"/>
+          <w:color w:val="000000" w:themeColor="text1"/>
+          <w:sz w:val="24"/>
+          <w:szCs w:val="24"/>
+        </w:rPr>
+        <w:t xml:space="preserve">Arduino para </w:t>
+      </w:r>
+      <w:r>
+        <w:rPr>
+          <w:rFonts w:eastAsia="Calibri"/>
+          <w:color w:val="000000" w:themeColor="text1"/>
+          <w:sz w:val="24"/>
+          <w:szCs w:val="24"/>
+        </w:rPr>
+        <w:t>posteriormente estar n</w:t>
+      </w:r>
+      <w:r>
+        <w:rPr>
+          <w:rFonts w:eastAsia="Calibri"/>
+          <w:color w:val="000000" w:themeColor="text1"/>
+          <w:sz w:val="24"/>
+          <w:szCs w:val="24"/>
+        </w:rPr>
+        <w:t xml:space="preserve">o Banco de </w:t>
+      </w:r>
+      <w:r>
+        <w:rPr>
+          <w:rFonts w:eastAsia="Calibri"/>
+          <w:color w:val="000000" w:themeColor="text1"/>
+          <w:sz w:val="24"/>
+          <w:szCs w:val="24"/>
+        </w:rPr>
+        <w:t>d</w:t>
+      </w:r>
+      <w:r>
+        <w:rPr>
+          <w:rFonts w:eastAsia="Calibri"/>
+          <w:color w:val="000000" w:themeColor="text1"/>
+          <w:sz w:val="24"/>
+          <w:szCs w:val="24"/>
+        </w:rPr>
+        <w:t>ados</w:t>
+      </w:r>
+      <w:r>
+        <w:rPr>
+          <w:rFonts w:eastAsia="Calibri"/>
+          <w:color w:val="000000" w:themeColor="text1"/>
+          <w:sz w:val="24"/>
+          <w:szCs w:val="24"/>
+        </w:rPr>
+        <w:t xml:space="preserve"> utilizando a API</w:t>
+      </w:r>
+      <w:r>
+        <w:rPr>
+          <w:rFonts w:eastAsia="Calibri"/>
+          <w:color w:val="000000" w:themeColor="text1"/>
+          <w:sz w:val="24"/>
+          <w:szCs w:val="24"/>
+        </w:rPr>
+        <w:t xml:space="preserve"> (data-</w:t>
+      </w:r>
+      <w:proofErr w:type="spellStart"/>
+      <w:r>
+        <w:rPr>
+          <w:rFonts w:eastAsia="Calibri"/>
+          <w:color w:val="000000" w:themeColor="text1"/>
+          <w:sz w:val="24"/>
+          <w:szCs w:val="24"/>
+        </w:rPr>
+        <w:t>aqcu</w:t>
+      </w:r>
+      <w:proofErr w:type="spellEnd"/>
+      <w:r>
+        <w:rPr>
+          <w:rFonts w:eastAsia="Calibri"/>
+          <w:color w:val="000000" w:themeColor="text1"/>
+          <w:sz w:val="24"/>
+          <w:szCs w:val="24"/>
+        </w:rPr>
+        <w:t>-</w:t>
+      </w:r>
+      <w:proofErr w:type="spellStart"/>
+      <w:r>
+        <w:rPr>
+          <w:rFonts w:eastAsia="Calibri"/>
+          <w:color w:val="000000" w:themeColor="text1"/>
+          <w:sz w:val="24"/>
+          <w:szCs w:val="24"/>
+        </w:rPr>
+        <w:t>ino</w:t>
+      </w:r>
+      <w:proofErr w:type="spellEnd"/>
+      <w:r>
+        <w:rPr>
+          <w:rFonts w:eastAsia="Calibri"/>
+          <w:color w:val="000000" w:themeColor="text1"/>
+          <w:sz w:val="24"/>
+          <w:szCs w:val="24"/>
+        </w:rPr>
+        <w:t>)</w:t>
+      </w:r>
+      <w:r>
+        <w:rPr>
+          <w:rFonts w:eastAsia="Calibri"/>
+          <w:color w:val="000000" w:themeColor="text1"/>
+          <w:sz w:val="24"/>
+          <w:szCs w:val="24"/>
+        </w:rPr>
+        <w:t>;</w:t>
       </w:r>
     </w:p>
     <w:p>
       <w:pPr>
         <w:pStyle w:val="PargrafodaLista"/>
-        <w:numPr>
-          <w:ilvl w:val="0"/>
-          <w:numId w:val="16"/>
-        </w:numPr>
-        <w:jc w:val="both"/>
-        <w:rPr>
-          <w:rFonts w:eastAsia="Calibri"/>
-          <w:color w:val="000000" w:themeColor="text1"/>
-          <w:sz w:val="24"/>
-          <w:szCs w:val="24"/>
-        </w:rPr>
-      </w:pPr>
-      <w:r>
-        <w:rPr>
-          <w:rFonts w:eastAsia="Calibri"/>
-          <w:color w:val="000000" w:themeColor="text1"/>
-          <w:sz w:val="24"/>
-          <w:szCs w:val="24"/>
-        </w:rPr>
-        <w:t>Registrar as informações dos sensores em um banco de dados;</w:t>
-      </w:r>
+        <w:jc w:val="both"/>
+        <w:rPr>
+          <w:rFonts w:eastAsia="Calibri"/>
+          <w:color w:val="000000" w:themeColor="text1"/>
+          <w:sz w:val="24"/>
+          <w:szCs w:val="24"/>
+        </w:rPr>
+      </w:pPr>
     </w:p>
     <w:p>
       <w:pPr>
@@ -2079,77 +2292,7 @@
           <w:sz w:val="24"/>
           <w:szCs w:val="24"/>
         </w:rPr>
-        <w:t>Configurar</w:t>
-      </w:r>
-      <w:r>
-        <w:rPr>
-          <w:rFonts w:eastAsia="Calibri"/>
-          <w:color w:val="000000" w:themeColor="text1"/>
-          <w:sz w:val="24"/>
-          <w:szCs w:val="24"/>
-        </w:rPr>
-        <w:t xml:space="preserve"> Banco de Dados para armazenamento dos dados:</w:t>
-      </w:r>
-    </w:p>
-    <w:p>
-      <w:pPr>
-        <w:pStyle w:val="PargrafodaLista"/>
-        <w:numPr>
-          <w:ilvl w:val="0"/>
-          <w:numId w:val="16"/>
-        </w:numPr>
-        <w:jc w:val="both"/>
-        <w:rPr>
-          <w:rFonts w:eastAsia="Calibri"/>
-          <w:color w:val="000000" w:themeColor="text1"/>
-          <w:sz w:val="24"/>
-          <w:szCs w:val="24"/>
-        </w:rPr>
-      </w:pPr>
-      <w:r>
-        <w:rPr>
-          <w:rFonts w:eastAsia="Calibri"/>
-          <w:color w:val="000000" w:themeColor="text1"/>
-          <w:sz w:val="24"/>
-          <w:szCs w:val="24"/>
-        </w:rPr>
-        <w:t>Configurar API para coleta d</w:t>
-      </w:r>
-      <w:r>
-        <w:rPr>
-          <w:rFonts w:eastAsia="Calibri"/>
-          <w:color w:val="000000" w:themeColor="text1"/>
-          <w:sz w:val="24"/>
-          <w:szCs w:val="24"/>
-        </w:rPr>
-        <w:t>o</w:t>
-      </w:r>
-      <w:r>
-        <w:rPr>
-          <w:rFonts w:eastAsia="Calibri"/>
-          <w:color w:val="000000" w:themeColor="text1"/>
-          <w:sz w:val="24"/>
-          <w:szCs w:val="24"/>
-        </w:rPr>
-        <w:t xml:space="preserve"> Banco de Dados</w:t>
-      </w:r>
-      <w:r>
-        <w:rPr>
-          <w:rFonts w:eastAsia="Calibri"/>
-          <w:color w:val="000000" w:themeColor="text1"/>
-          <w:sz w:val="24"/>
-          <w:szCs w:val="24"/>
-        </w:rPr>
-        <w:t xml:space="preserve"> para as Dashboards no site</w:t>
-      </w:r>
-      <w:r>
-        <w:rPr>
-          <w:rFonts w:eastAsia="Calibri"/>
-          <w:color w:val="000000" w:themeColor="text1"/>
-          <w:sz w:val="24"/>
-          <w:szCs w:val="24"/>
-        </w:rPr>
-        <w:t>;</w:t>
+        <w:t>Configurar Banco de Dados para armazenamento dos dados:</w:t>
       </w:r>
     </w:p>
     <w:p>
@@ -2174,8 +2317,20 @@
           <w:sz w:val="24"/>
           <w:szCs w:val="24"/>
         </w:rPr>
-        <w:t>Dividir o shopping em zonas;</w:t>
-      </w:r>
+        <w:t>Registrar as informações dos sensores em um banco de dados;</w:t>
+      </w:r>
+    </w:p>
+    <w:p>
+      <w:pPr>
+        <w:pStyle w:val="PargrafodaLista"/>
+        <w:jc w:val="both"/>
+        <w:rPr>
+          <w:rFonts w:eastAsia="Calibri"/>
+          <w:color w:val="000000" w:themeColor="text1"/>
+          <w:sz w:val="24"/>
+          <w:szCs w:val="24"/>
+        </w:rPr>
+      </w:pPr>
     </w:p>
     <w:p>
       <w:pPr>
@@ -2199,14 +2354,129 @@
           <w:sz w:val="24"/>
           <w:szCs w:val="24"/>
         </w:rPr>
-        <w:t>Desenvolver um site institucional:</w:t>
-      </w:r>
+        <w:t>Configurar API para coleta</w:t>
+      </w:r>
+      <w:r>
+        <w:rPr>
+          <w:rFonts w:eastAsia="Calibri"/>
+          <w:color w:val="000000" w:themeColor="text1"/>
+          <w:sz w:val="24"/>
+          <w:szCs w:val="24"/>
+        </w:rPr>
+        <w:t>r os</w:t>
+      </w:r>
+      <w:r>
+        <w:rPr>
+          <w:rFonts w:eastAsia="Calibri"/>
+          <w:color w:val="000000" w:themeColor="text1"/>
+          <w:sz w:val="24"/>
+          <w:szCs w:val="24"/>
+        </w:rPr>
+        <w:t xml:space="preserve"> dados recebidos</w:t>
+      </w:r>
+      <w:r>
+        <w:rPr>
+          <w:rFonts w:eastAsia="Calibri"/>
+          <w:color w:val="000000" w:themeColor="text1"/>
+          <w:sz w:val="24"/>
+          <w:szCs w:val="24"/>
+        </w:rPr>
+        <w:t xml:space="preserve"> </w:t>
+      </w:r>
+      <w:r>
+        <w:rPr>
+          <w:rFonts w:eastAsia="Calibri"/>
+          <w:color w:val="000000" w:themeColor="text1"/>
+          <w:sz w:val="24"/>
+          <w:szCs w:val="24"/>
+        </w:rPr>
+        <w:t xml:space="preserve"> do banco </w:t>
+      </w:r>
+      <w:r>
+        <w:rPr>
+          <w:rFonts w:eastAsia="Calibri"/>
+          <w:color w:val="000000" w:themeColor="text1"/>
+          <w:sz w:val="24"/>
+          <w:szCs w:val="24"/>
+        </w:rPr>
+        <w:t>para a Dashboard no site</w:t>
+      </w:r>
+      <w:r>
+        <w:rPr>
+          <w:rFonts w:eastAsia="Calibri"/>
+          <w:color w:val="000000" w:themeColor="text1"/>
+          <w:sz w:val="24"/>
+          <w:szCs w:val="24"/>
+        </w:rPr>
+        <w:t xml:space="preserve"> utilizando a API</w:t>
+      </w:r>
+      <w:r>
+        <w:rPr>
+          <w:rFonts w:eastAsia="Calibri"/>
+          <w:color w:val="000000" w:themeColor="text1"/>
+          <w:sz w:val="24"/>
+          <w:szCs w:val="24"/>
+        </w:rPr>
+        <w:t xml:space="preserve"> (web-data-</w:t>
+      </w:r>
+      <w:proofErr w:type="spellStart"/>
+      <w:r>
+        <w:rPr>
+          <w:rFonts w:eastAsia="Calibri"/>
+          <w:color w:val="000000" w:themeColor="text1"/>
+          <w:sz w:val="24"/>
+          <w:szCs w:val="24"/>
+        </w:rPr>
+        <w:t>viz</w:t>
+      </w:r>
+      <w:proofErr w:type="spellEnd"/>
+      <w:r>
+        <w:rPr>
+          <w:rFonts w:eastAsia="Calibri"/>
+          <w:color w:val="000000" w:themeColor="text1"/>
+          <w:sz w:val="24"/>
+          <w:szCs w:val="24"/>
+        </w:rPr>
+        <w:t>)</w:t>
+      </w:r>
+      <w:r>
+        <w:rPr>
+          <w:rFonts w:eastAsia="Calibri"/>
+          <w:color w:val="000000" w:themeColor="text1"/>
+          <w:sz w:val="24"/>
+          <w:szCs w:val="24"/>
+        </w:rPr>
+        <w:t>;</w:t>
+      </w:r>
+    </w:p>
+    <w:p>
+      <w:pPr>
+        <w:pStyle w:val="PargrafodaLista"/>
+        <w:rPr>
+          <w:rFonts w:eastAsia="Calibri"/>
+          <w:color w:val="000000" w:themeColor="text1"/>
+          <w:sz w:val="24"/>
+          <w:szCs w:val="24"/>
+        </w:rPr>
+      </w:pPr>
+    </w:p>
+    <w:p>
+      <w:pPr>
+        <w:pStyle w:val="PargrafodaLista"/>
+        <w:jc w:val="both"/>
+        <w:rPr>
+          <w:rFonts w:eastAsia="Calibri"/>
+          <w:color w:val="000000" w:themeColor="text1"/>
+          <w:sz w:val="24"/>
+          <w:szCs w:val="24"/>
+        </w:rPr>
+      </w:pPr>
     </w:p>
     <w:p>
       <w:pPr>
         <w:pStyle w:val="PargrafodaLista"/>
         <w:numPr>
-          <w:ilvl w:val="1"/>
+          <w:ilvl w:val="0"/>
           <w:numId w:val="3"/>
         </w:numPr>
         <w:jc w:val="both"/>
@@ -2224,70 +2494,25 @@
           <w:sz w:val="24"/>
           <w:szCs w:val="24"/>
         </w:rPr>
-        <w:t xml:space="preserve">Com </w:t>
-      </w:r>
-      <w:r>
-        <w:rPr>
-          <w:rFonts w:eastAsia="Calibri"/>
-          <w:color w:val="000000" w:themeColor="text1"/>
-          <w:sz w:val="24"/>
-          <w:szCs w:val="24"/>
-        </w:rPr>
-        <w:t>5</w:t>
-      </w:r>
-      <w:r>
-        <w:rPr>
-          <w:rFonts w:eastAsia="Calibri"/>
-          <w:color w:val="000000" w:themeColor="text1"/>
-          <w:sz w:val="24"/>
-          <w:szCs w:val="24"/>
-        </w:rPr>
-        <w:t xml:space="preserve"> seções: </w:t>
-      </w:r>
-      <w:r>
-        <w:rPr>
-          <w:rFonts w:eastAsia="Calibri"/>
-          <w:color w:val="000000" w:themeColor="text1"/>
-          <w:sz w:val="24"/>
-          <w:szCs w:val="24"/>
-        </w:rPr>
-        <w:t>Início</w:t>
-      </w:r>
-      <w:r>
-        <w:rPr>
-          <w:rFonts w:eastAsia="Calibri"/>
-          <w:color w:val="000000" w:themeColor="text1"/>
-          <w:sz w:val="24"/>
-          <w:szCs w:val="24"/>
-        </w:rPr>
-        <w:t xml:space="preserve">, </w:t>
-      </w:r>
-      <w:r>
-        <w:rPr>
-          <w:rFonts w:eastAsia="Calibri"/>
-          <w:color w:val="000000" w:themeColor="text1"/>
-          <w:sz w:val="24"/>
-          <w:szCs w:val="24"/>
-        </w:rPr>
-        <w:t>S</w:t>
-      </w:r>
-      <w:r>
-        <w:rPr>
-          <w:rFonts w:eastAsia="Calibri"/>
-          <w:color w:val="000000" w:themeColor="text1"/>
-          <w:sz w:val="24"/>
-          <w:szCs w:val="24"/>
-        </w:rPr>
-        <w:t>obre</w:t>
-      </w:r>
-      <w:r>
-        <w:rPr>
-          <w:rFonts w:eastAsia="Calibri"/>
-          <w:color w:val="000000" w:themeColor="text1"/>
-          <w:sz w:val="24"/>
-          <w:szCs w:val="24"/>
-        </w:rPr>
-        <w:t>,</w:t>
+        <w:t>Dividir o shopping em zonas</w:t>
+      </w:r>
+      <w:r>
+        <w:rPr>
+          <w:rFonts w:eastAsia="Calibri"/>
+          <w:color w:val="000000" w:themeColor="text1"/>
+          <w:sz w:val="24"/>
+          <w:szCs w:val="24"/>
+        </w:rPr>
+        <w:t xml:space="preserve"> com tamanhos iguais</w:t>
+      </w:r>
+      <w:r>
+        <w:rPr>
+          <w:rFonts w:eastAsia="Calibri"/>
+          <w:color w:val="000000" w:themeColor="text1"/>
+          <w:sz w:val="24"/>
+          <w:szCs w:val="24"/>
+        </w:rPr>
+        <w:t>;</w:t>
       </w:r>
       <w:r>
         <w:rPr>
@@ -2298,102 +2523,24 @@
         </w:rPr>
         <w:t xml:space="preserve"> </w:t>
       </w:r>
-      <w:r>
-        <w:rPr>
-          <w:rFonts w:eastAsia="Calibri"/>
-          <w:color w:val="000000" w:themeColor="text1"/>
-          <w:sz w:val="24"/>
-          <w:szCs w:val="24"/>
-        </w:rPr>
-        <w:t>Calculadora Financeira</w:t>
-      </w:r>
-      <w:r>
-        <w:rPr>
-          <w:rFonts w:eastAsia="Calibri"/>
-          <w:color w:val="000000" w:themeColor="text1"/>
-          <w:sz w:val="24"/>
-          <w:szCs w:val="24"/>
-        </w:rPr>
-        <w:t xml:space="preserve">, </w:t>
-      </w:r>
-      <w:r>
-        <w:rPr>
-          <w:rFonts w:eastAsia="Calibri"/>
-          <w:color w:val="000000" w:themeColor="text1"/>
-          <w:sz w:val="24"/>
-          <w:szCs w:val="24"/>
-        </w:rPr>
-        <w:t>C</w:t>
-      </w:r>
-      <w:r>
-        <w:rPr>
-          <w:rFonts w:eastAsia="Calibri"/>
-          <w:color w:val="000000" w:themeColor="text1"/>
-          <w:sz w:val="24"/>
-          <w:szCs w:val="24"/>
-        </w:rPr>
-        <w:t xml:space="preserve">ontato e </w:t>
-      </w:r>
-      <w:r>
-        <w:rPr>
-          <w:rFonts w:eastAsia="Calibri"/>
-          <w:color w:val="000000" w:themeColor="text1"/>
-          <w:sz w:val="24"/>
-          <w:szCs w:val="24"/>
-        </w:rPr>
-        <w:t>C</w:t>
-      </w:r>
-      <w:r>
-        <w:rPr>
-          <w:rFonts w:eastAsia="Calibri"/>
-          <w:color w:val="000000" w:themeColor="text1"/>
-          <w:sz w:val="24"/>
-          <w:szCs w:val="24"/>
-        </w:rPr>
-        <w:t>adastro/</w:t>
-      </w:r>
-      <w:r>
-        <w:rPr>
-          <w:rFonts w:eastAsia="Calibri"/>
-          <w:color w:val="000000" w:themeColor="text1"/>
-          <w:sz w:val="24"/>
-          <w:szCs w:val="24"/>
-        </w:rPr>
-        <w:t>L</w:t>
-      </w:r>
-      <w:r>
-        <w:rPr>
-          <w:rFonts w:eastAsia="Calibri"/>
-          <w:color w:val="000000" w:themeColor="text1"/>
-          <w:sz w:val="24"/>
-          <w:szCs w:val="24"/>
-        </w:rPr>
-        <w:t>ogin</w:t>
-      </w:r>
-      <w:r>
-        <w:rPr>
-          <w:rFonts w:eastAsia="Calibri"/>
-          <w:color w:val="000000" w:themeColor="text1"/>
-          <w:sz w:val="24"/>
-          <w:szCs w:val="24"/>
-        </w:rPr>
-        <w:t>,</w:t>
-      </w:r>
-      <w:r>
-        <w:rPr>
-          <w:rFonts w:eastAsia="Calibri"/>
-          <w:color w:val="000000" w:themeColor="text1"/>
-          <w:sz w:val="24"/>
-          <w:szCs w:val="24"/>
-        </w:rPr>
-        <w:t xml:space="preserve"> Dashboard (Visualização do Usuário);</w:t>
-      </w:r>
+    </w:p>
+    <w:p>
+      <w:pPr>
+        <w:pStyle w:val="PargrafodaLista"/>
+        <w:jc w:val="both"/>
+        <w:rPr>
+          <w:rFonts w:eastAsia="Calibri"/>
+          <w:color w:val="000000" w:themeColor="text1"/>
+          <w:sz w:val="24"/>
+          <w:szCs w:val="24"/>
+        </w:rPr>
+      </w:pPr>
     </w:p>
     <w:p>
       <w:pPr>
         <w:pStyle w:val="PargrafodaLista"/>
         <w:numPr>
-          <w:ilvl w:val="1"/>
+          <w:ilvl w:val="0"/>
           <w:numId w:val="3"/>
         </w:numPr>
         <w:jc w:val="both"/>
@@ -2411,59 +2558,32 @@
           <w:sz w:val="24"/>
           <w:szCs w:val="24"/>
         </w:rPr>
-        <w:t>Compatível com Safari, Firefox</w:t>
-      </w:r>
-      <w:r>
-        <w:rPr>
-          <w:rFonts w:eastAsia="Calibri"/>
-          <w:color w:val="000000" w:themeColor="text1"/>
-          <w:sz w:val="24"/>
-          <w:szCs w:val="24"/>
-        </w:rPr>
-        <w:t>,</w:t>
-      </w:r>
-      <w:r>
-        <w:rPr>
-          <w:rFonts w:eastAsia="Calibri"/>
-          <w:color w:val="000000" w:themeColor="text1"/>
-          <w:sz w:val="24"/>
-          <w:szCs w:val="24"/>
-        </w:rPr>
-        <w:t xml:space="preserve"> Internet Explorer</w:t>
-      </w:r>
-      <w:r>
-        <w:rPr>
-          <w:rFonts w:eastAsia="Calibri"/>
-          <w:color w:val="000000" w:themeColor="text1"/>
-          <w:sz w:val="24"/>
-          <w:szCs w:val="24"/>
-        </w:rPr>
-        <w:t xml:space="preserve">, Google </w:t>
-      </w:r>
-      <w:r>
-        <w:rPr>
-          <w:rFonts w:eastAsia="Calibri"/>
-          <w:color w:val="000000" w:themeColor="text1"/>
-          <w:sz w:val="24"/>
-          <w:szCs w:val="24"/>
-        </w:rPr>
-        <w:t>Chrome etc.</w:t>
-      </w:r>
-      <w:r>
-        <w:rPr>
-          <w:rFonts w:eastAsia="Calibri"/>
-          <w:color w:val="000000" w:themeColor="text1"/>
-          <w:sz w:val="24"/>
-          <w:szCs w:val="24"/>
-        </w:rPr>
-        <w:t>;</w:t>
+        <w:t xml:space="preserve">Desenvolver um site </w:t>
+      </w:r>
+      <w:r>
+        <w:rPr>
+          <w:rFonts w:eastAsia="Calibri"/>
+          <w:color w:val="000000" w:themeColor="text1"/>
+          <w:sz w:val="24"/>
+          <w:szCs w:val="24"/>
+        </w:rPr>
+        <w:t>institucional com as Tecnologias HTML/CSS e Java Script</w:t>
+      </w:r>
+      <w:r>
+        <w:rPr>
+          <w:rFonts w:eastAsia="Calibri"/>
+          <w:color w:val="000000" w:themeColor="text1"/>
+          <w:sz w:val="24"/>
+          <w:szCs w:val="24"/>
+        </w:rPr>
+        <w:t>:</w:t>
       </w:r>
     </w:p>
     <w:p>
       <w:pPr>
         <w:pStyle w:val="PargrafodaLista"/>
         <w:numPr>
-          <w:ilvl w:val="1"/>
+          <w:ilvl w:val="0"/>
           <w:numId w:val="3"/>
         </w:numPr>
         <w:jc w:val="both"/>
@@ -2481,14 +2601,133 @@
           <w:sz w:val="24"/>
           <w:szCs w:val="24"/>
         </w:rPr>
-        <w:t>Com rolagem vertical;</w:t>
+        <w:t xml:space="preserve">Com </w:t>
+      </w:r>
+      <w:r>
+        <w:rPr>
+          <w:rFonts w:eastAsia="Calibri"/>
+          <w:color w:val="000000" w:themeColor="text1"/>
+          <w:sz w:val="24"/>
+          <w:szCs w:val="24"/>
+        </w:rPr>
+        <w:t>6</w:t>
+      </w:r>
+      <w:r>
+        <w:rPr>
+          <w:rFonts w:eastAsia="Calibri"/>
+          <w:color w:val="000000" w:themeColor="text1"/>
+          <w:sz w:val="24"/>
+          <w:szCs w:val="24"/>
+        </w:rPr>
+        <w:t xml:space="preserve"> seções: </w:t>
+      </w:r>
+      <w:r>
+        <w:rPr>
+          <w:rFonts w:eastAsia="Calibri"/>
+          <w:color w:val="000000" w:themeColor="text1"/>
+          <w:sz w:val="24"/>
+          <w:szCs w:val="24"/>
+        </w:rPr>
+        <w:t>Início</w:t>
+      </w:r>
+      <w:r>
+        <w:rPr>
+          <w:rFonts w:eastAsia="Calibri"/>
+          <w:color w:val="000000" w:themeColor="text1"/>
+          <w:sz w:val="24"/>
+          <w:szCs w:val="24"/>
+        </w:rPr>
+        <w:t>,</w:t>
+      </w:r>
+      <w:r>
+        <w:rPr>
+          <w:rFonts w:eastAsia="Calibri"/>
+          <w:color w:val="000000" w:themeColor="text1"/>
+          <w:sz w:val="24"/>
+          <w:szCs w:val="24"/>
+        </w:rPr>
+        <w:t xml:space="preserve"> Projeto,</w:t>
+      </w:r>
+      <w:r>
+        <w:rPr>
+          <w:rFonts w:eastAsia="Calibri"/>
+          <w:color w:val="000000" w:themeColor="text1"/>
+          <w:sz w:val="24"/>
+          <w:szCs w:val="24"/>
+        </w:rPr>
+        <w:t xml:space="preserve"> </w:t>
+      </w:r>
+      <w:proofErr w:type="gramStart"/>
+      <w:r>
+        <w:rPr>
+          <w:rFonts w:eastAsia="Calibri"/>
+          <w:color w:val="000000" w:themeColor="text1"/>
+          <w:sz w:val="24"/>
+          <w:szCs w:val="24"/>
+        </w:rPr>
+        <w:t>S</w:t>
+      </w:r>
+      <w:r>
+        <w:rPr>
+          <w:rFonts w:eastAsia="Calibri"/>
+          <w:color w:val="000000" w:themeColor="text1"/>
+          <w:sz w:val="24"/>
+          <w:szCs w:val="24"/>
+        </w:rPr>
+        <w:t>obre</w:t>
+      </w:r>
+      <w:r>
+        <w:rPr>
+          <w:rFonts w:eastAsia="Calibri"/>
+          <w:color w:val="000000" w:themeColor="text1"/>
+          <w:sz w:val="24"/>
+          <w:szCs w:val="24"/>
+        </w:rPr>
+        <w:t>,</w:t>
+      </w:r>
+      <w:r>
+        <w:rPr>
+          <w:rFonts w:eastAsia="Calibri"/>
+          <w:color w:val="000000" w:themeColor="text1"/>
+          <w:sz w:val="24"/>
+          <w:szCs w:val="24"/>
+        </w:rPr>
+        <w:t xml:space="preserve"> </w:t>
+      </w:r>
+      <w:r>
+        <w:rPr>
+          <w:rFonts w:eastAsia="Calibri"/>
+          <w:color w:val="000000" w:themeColor="text1"/>
+          <w:sz w:val="24"/>
+          <w:szCs w:val="24"/>
+        </w:rPr>
+        <w:t>Calculadora</w:t>
+      </w:r>
+      <w:proofErr w:type="gramEnd"/>
+      <w:r>
+        <w:rPr>
+          <w:rFonts w:eastAsia="Calibri"/>
+          <w:color w:val="000000" w:themeColor="text1"/>
+          <w:sz w:val="24"/>
+          <w:szCs w:val="24"/>
+        </w:rPr>
+        <w:t xml:space="preserve"> e Cadastro/Login</w:t>
+      </w:r>
+      <w:r>
+        <w:rPr>
+          <w:rFonts w:eastAsia="Calibri"/>
+          <w:color w:val="000000" w:themeColor="text1"/>
+          <w:sz w:val="24"/>
+          <w:szCs w:val="24"/>
+        </w:rPr>
+        <w:t>;</w:t>
       </w:r>
     </w:p>
     <w:p>
       <w:pPr>
         <w:pStyle w:val="PargrafodaLista"/>
         <w:numPr>
-          <w:ilvl w:val="1"/>
+          <w:ilvl w:val="0"/>
           <w:numId w:val="3"/>
         </w:numPr>
         <w:jc w:val="both"/>
@@ -2506,23 +2745,50 @@
           <w:sz w:val="24"/>
           <w:szCs w:val="24"/>
         </w:rPr>
-        <w:t>Em apenas uma versão: desktop;</w:t>
-      </w:r>
-      <w:r>
-        <w:rPr>
-          <w:rFonts w:eastAsia="Calibri"/>
-          <w:color w:val="000000" w:themeColor="text1"/>
-          <w:sz w:val="24"/>
-          <w:szCs w:val="24"/>
-        </w:rPr>
-        <w:t xml:space="preserve"> </w:t>
+        <w:t xml:space="preserve">Um painel que será a  </w:t>
+      </w:r>
+      <w:r>
+        <w:rPr>
+          <w:rFonts w:eastAsia="Calibri"/>
+          <w:color w:val="000000" w:themeColor="text1"/>
+          <w:sz w:val="24"/>
+          <w:szCs w:val="24"/>
+        </w:rPr>
+        <w:t>Visualização do Usuário</w:t>
+      </w:r>
+      <w:r>
+        <w:rPr>
+          <w:rFonts w:eastAsia="Calibri"/>
+          <w:color w:val="000000" w:themeColor="text1"/>
+          <w:sz w:val="24"/>
+          <w:szCs w:val="24"/>
+        </w:rPr>
+        <w:t xml:space="preserve"> possuindo vários gráficos e kpi’s</w:t>
+      </w:r>
+      <w:r>
+        <w:rPr>
+          <w:rFonts w:eastAsia="Calibri"/>
+          <w:color w:val="000000" w:themeColor="text1"/>
+          <w:sz w:val="24"/>
+          <w:szCs w:val="24"/>
+        </w:rPr>
+        <w:t xml:space="preserve"> baseado em nossa regra de negócio com a regra de nosso analytics</w:t>
+      </w:r>
+      <w:r>
+        <w:rPr>
+          <w:rFonts w:eastAsia="Calibri"/>
+          <w:color w:val="000000" w:themeColor="text1"/>
+          <w:sz w:val="24"/>
+          <w:szCs w:val="24"/>
+        </w:rPr>
+        <w:t>;</w:t>
       </w:r>
     </w:p>
     <w:p>
       <w:pPr>
         <w:pStyle w:val="PargrafodaLista"/>
         <w:numPr>
-          <w:ilvl w:val="1"/>
+          <w:ilvl w:val="0"/>
           <w:numId w:val="3"/>
         </w:numPr>
         <w:jc w:val="both"/>
@@ -2540,61 +2806,61 @@
           <w:sz w:val="24"/>
           <w:szCs w:val="24"/>
         </w:rPr>
-        <w:t xml:space="preserve">Uma dashboard com os dados </w:t>
-      </w:r>
-      <w:r>
-        <w:rPr>
-          <w:rFonts w:eastAsia="Calibri"/>
-          <w:color w:val="000000" w:themeColor="text1"/>
-          <w:sz w:val="24"/>
-          <w:szCs w:val="24"/>
-        </w:rPr>
-        <w:t xml:space="preserve">em tempo real </w:t>
-      </w:r>
-      <w:r>
-        <w:rPr>
-          <w:rFonts w:eastAsia="Calibri"/>
-          <w:color w:val="000000" w:themeColor="text1"/>
-          <w:sz w:val="24"/>
-          <w:szCs w:val="24"/>
-        </w:rPr>
-        <w:t>d</w:t>
-      </w:r>
-      <w:r>
-        <w:rPr>
-          <w:rFonts w:eastAsia="Calibri"/>
-          <w:color w:val="000000" w:themeColor="text1"/>
-          <w:sz w:val="24"/>
-          <w:szCs w:val="24"/>
-        </w:rPr>
-        <w:t>o</w:t>
-      </w:r>
-      <w:r>
-        <w:rPr>
-          <w:rFonts w:eastAsia="Calibri"/>
-          <w:color w:val="000000" w:themeColor="text1"/>
-          <w:sz w:val="24"/>
-          <w:szCs w:val="24"/>
-        </w:rPr>
-        <w:t xml:space="preserve"> fluxo de pessoas (mapa de calor</w:t>
-      </w:r>
-      <w:r>
-        <w:rPr>
-          <w:rFonts w:eastAsia="Calibri"/>
-          <w:color w:val="000000" w:themeColor="text1"/>
-          <w:sz w:val="24"/>
-          <w:szCs w:val="24"/>
-        </w:rPr>
-        <w:t>, gráficos e analitycs com métricas</w:t>
-      </w:r>
-      <w:r>
-        <w:rPr>
-          <w:rFonts w:eastAsia="Calibri"/>
-          <w:color w:val="000000" w:themeColor="text1"/>
-          <w:sz w:val="24"/>
-          <w:szCs w:val="24"/>
-        </w:rPr>
-        <w:t>)</w:t>
+        <w:t>Compatível com Safari, Firefox</w:t>
+      </w:r>
+      <w:r>
+        <w:rPr>
+          <w:rFonts w:eastAsia="Calibri"/>
+          <w:color w:val="000000" w:themeColor="text1"/>
+          <w:sz w:val="24"/>
+          <w:szCs w:val="24"/>
+        </w:rPr>
+        <w:t>,</w:t>
+      </w:r>
+      <w:r>
+        <w:rPr>
+          <w:rFonts w:eastAsia="Calibri"/>
+          <w:color w:val="000000" w:themeColor="text1"/>
+          <w:sz w:val="24"/>
+          <w:szCs w:val="24"/>
+        </w:rPr>
+        <w:t xml:space="preserve"> Internet Explorer</w:t>
+      </w:r>
+      <w:r>
+        <w:rPr>
+          <w:rFonts w:eastAsia="Calibri"/>
+          <w:color w:val="000000" w:themeColor="text1"/>
+          <w:sz w:val="24"/>
+          <w:szCs w:val="24"/>
+        </w:rPr>
+        <w:t xml:space="preserve">, Google </w:t>
+      </w:r>
+      <w:r>
+        <w:rPr>
+          <w:rFonts w:eastAsia="Calibri"/>
+          <w:color w:val="000000" w:themeColor="text1"/>
+          <w:sz w:val="24"/>
+          <w:szCs w:val="24"/>
+        </w:rPr>
+        <w:t>Chrome</w:t>
+      </w:r>
+      <w:r>
+        <w:rPr>
+          <w:rFonts w:eastAsia="Calibri"/>
+          <w:color w:val="000000" w:themeColor="text1"/>
+          <w:sz w:val="24"/>
+          <w:szCs w:val="24"/>
+        </w:rPr>
+        <w:t xml:space="preserve">, Opera </w:t>
+      </w:r>
+      <w:r>
+        <w:rPr>
+          <w:rFonts w:eastAsia="Calibri"/>
+          <w:color w:val="000000" w:themeColor="text1"/>
+          <w:sz w:val="24"/>
+          <w:szCs w:val="24"/>
+        </w:rPr>
+        <w:t>etc.</w:t>
       </w:r>
       <w:r>
         <w:rPr>
@@ -2605,6 +2871,95 @@
         </w:rPr>
         <w:t>;</w:t>
       </w:r>
+    </w:p>
+    <w:p>
+      <w:pPr>
+        <w:pStyle w:val="PargrafodaLista"/>
+        <w:numPr>
+          <w:ilvl w:val="0"/>
+          <w:numId w:val="3"/>
+        </w:numPr>
+        <w:jc w:val="both"/>
+        <w:rPr>
+          <w:rFonts w:eastAsia="Calibri"/>
+          <w:color w:val="000000" w:themeColor="text1"/>
+          <w:sz w:val="24"/>
+          <w:szCs w:val="24"/>
+        </w:rPr>
+      </w:pPr>
+      <w:r>
+        <w:rPr>
+          <w:rFonts w:eastAsia="Calibri"/>
+          <w:color w:val="000000" w:themeColor="text1"/>
+          <w:sz w:val="24"/>
+          <w:szCs w:val="24"/>
+        </w:rPr>
+        <w:t>Com rolagem vertical;</w:t>
+      </w:r>
+    </w:p>
+    <w:p>
+      <w:pPr>
+        <w:pStyle w:val="PargrafodaLista"/>
+        <w:numPr>
+          <w:ilvl w:val="0"/>
+          <w:numId w:val="3"/>
+        </w:numPr>
+        <w:jc w:val="both"/>
+        <w:rPr>
+          <w:rFonts w:eastAsia="Calibri"/>
+          <w:color w:val="000000" w:themeColor="text1"/>
+          <w:sz w:val="24"/>
+          <w:szCs w:val="24"/>
+        </w:rPr>
+      </w:pPr>
+      <w:r>
+        <w:rPr>
+          <w:rFonts w:eastAsia="Calibri"/>
+          <w:color w:val="000000" w:themeColor="text1"/>
+          <w:sz w:val="24"/>
+          <w:szCs w:val="24"/>
+        </w:rPr>
+        <w:t xml:space="preserve">Em apenas uma versão: </w:t>
+      </w:r>
+      <w:r>
+        <w:rPr>
+          <w:rFonts w:eastAsia="Calibri"/>
+          <w:color w:val="000000" w:themeColor="text1"/>
+          <w:sz w:val="24"/>
+          <w:szCs w:val="24"/>
+        </w:rPr>
+        <w:t>D</w:t>
+      </w:r>
+      <w:r>
+        <w:rPr>
+          <w:rFonts w:eastAsia="Calibri"/>
+          <w:color w:val="000000" w:themeColor="text1"/>
+          <w:sz w:val="24"/>
+          <w:szCs w:val="24"/>
+        </w:rPr>
+        <w:t>esktop;</w:t>
+      </w:r>
+      <w:r>
+        <w:rPr>
+          <w:rFonts w:eastAsia="Calibri"/>
+          <w:color w:val="000000" w:themeColor="text1"/>
+          <w:sz w:val="24"/>
+          <w:szCs w:val="24"/>
+        </w:rPr>
+        <w:t xml:space="preserve"> </w:t>
+      </w:r>
+    </w:p>
+    <w:p>
+      <w:pPr>
+        <w:pStyle w:val="PargrafodaLista"/>
+        <w:jc w:val="both"/>
+        <w:rPr>
+          <w:rFonts w:eastAsia="Calibri"/>
+          <w:color w:val="000000" w:themeColor="text1"/>
+          <w:sz w:val="24"/>
+          <w:szCs w:val="24"/>
+        </w:rPr>
+      </w:pPr>
     </w:p>
     <w:p>
       <w:pPr>
@@ -2648,6 +3003,17 @@
     <w:p>
       <w:pPr>
         <w:pStyle w:val="PargrafodaLista"/>
+        <w:jc w:val="both"/>
+        <w:rPr>
+          <w:color w:val="000000" w:themeColor="text1"/>
+          <w:sz w:val="24"/>
+          <w:szCs w:val="24"/>
+        </w:rPr>
+      </w:pPr>
+    </w:p>
+    <w:p>
+      <w:pPr>
+        <w:pStyle w:val="PargrafodaLista"/>
         <w:numPr>
           <w:ilvl w:val="0"/>
           <w:numId w:val="20"/>
@@ -2665,6 +3031,56 @@
           <w:sz w:val="24"/>
           <w:szCs w:val="24"/>
         </w:rPr>
+        <w:t xml:space="preserve">Ferramenta de Help Desk </w:t>
+      </w:r>
+      <w:r>
+        <w:rPr>
+          <w:color w:val="000000" w:themeColor="text1"/>
+          <w:sz w:val="24"/>
+          <w:szCs w:val="24"/>
+        </w:rPr>
+        <w:t>integrada</w:t>
+      </w:r>
+      <w:r>
+        <w:rPr>
+          <w:color w:val="000000" w:themeColor="text1"/>
+          <w:sz w:val="24"/>
+          <w:szCs w:val="24"/>
+        </w:rPr>
+        <w:t xml:space="preserve"> a nossa solução;</w:t>
+      </w:r>
+    </w:p>
+    <w:p>
+      <w:pPr>
+        <w:pStyle w:val="PargrafodaLista"/>
+        <w:jc w:val="both"/>
+        <w:rPr>
+          <w:color w:val="000000" w:themeColor="text1"/>
+          <w:sz w:val="24"/>
+          <w:szCs w:val="24"/>
+        </w:rPr>
+      </w:pPr>
+    </w:p>
+    <w:p>
+      <w:pPr>
+        <w:pStyle w:val="PargrafodaLista"/>
+        <w:numPr>
+          <w:ilvl w:val="0"/>
+          <w:numId w:val="20"/>
+        </w:numPr>
+        <w:jc w:val="both"/>
+        <w:rPr>
+          <w:color w:val="000000" w:themeColor="text1"/>
+          <w:sz w:val="24"/>
+          <w:szCs w:val="24"/>
+        </w:rPr>
+      </w:pPr>
+      <w:r>
+        <w:rPr>
+          <w:color w:val="000000" w:themeColor="text1"/>
+          <w:sz w:val="24"/>
+          <w:szCs w:val="24"/>
+        </w:rPr>
         <w:t>Treinar a equipe para o uso do sistema;</w:t>
       </w:r>
     </w:p>
@@ -2814,102 +3230,14 @@
     </w:p>
     <w:p>
       <w:pPr>
-        <w:jc w:val="both"/>
-        <w:rPr>
-          <w:color w:val="D0CECE" w:themeColor="background2" w:themeShade="E6"/>
-        </w:rPr>
-      </w:pPr>
-    </w:p>
-    <w:p>
-      <w:pPr>
-        <w:jc w:val="both"/>
-        <w:rPr>
-          <w:color w:val="D0CECE" w:themeColor="background2" w:themeShade="E6"/>
-        </w:rPr>
-      </w:pPr>
-    </w:p>
-    <w:p>
-      <w:pPr>
-        <w:jc w:val="both"/>
-        <w:rPr>
-          <w:color w:val="D0CECE" w:themeColor="background2" w:themeShade="E6"/>
-        </w:rPr>
-      </w:pPr>
-    </w:p>
-    <w:p>
-      <w:pPr>
-        <w:jc w:val="both"/>
-        <w:rPr>
-          <w:color w:val="D0CECE" w:themeColor="background2" w:themeShade="E6"/>
-        </w:rPr>
-      </w:pPr>
-    </w:p>
-    <w:p>
-      <w:pPr>
-        <w:jc w:val="both"/>
-        <w:rPr>
-          <w:color w:val="D0CECE" w:themeColor="background2" w:themeShade="E6"/>
-        </w:rPr>
-      </w:pPr>
-    </w:p>
-    <w:p>
-      <w:pPr>
-        <w:jc w:val="both"/>
-        <w:rPr>
-          <w:color w:val="D0CECE" w:themeColor="background2" w:themeShade="E6"/>
-        </w:rPr>
-      </w:pPr>
-    </w:p>
-    <w:p>
-      <w:pPr>
-        <w:jc w:val="both"/>
-        <w:rPr>
-          <w:color w:val="D0CECE" w:themeColor="background2" w:themeShade="E6"/>
-        </w:rPr>
-      </w:pPr>
-    </w:p>
-    <w:p>
-      <w:pPr>
-        <w:jc w:val="both"/>
-        <w:rPr>
-          <w:color w:val="D0CECE" w:themeColor="background2" w:themeShade="E6"/>
-        </w:rPr>
-      </w:pPr>
-    </w:p>
-    <w:p>
-      <w:pPr>
-        <w:jc w:val="both"/>
-        <w:rPr>
-          <w:color w:val="D0CECE" w:themeColor="background2" w:themeShade="E6"/>
-        </w:rPr>
-      </w:pPr>
-    </w:p>
-    <w:p>
-      <w:pPr>
-        <w:jc w:val="both"/>
-        <w:rPr>
-          <w:color w:val="D0CECE" w:themeColor="background2" w:themeShade="E6"/>
-        </w:rPr>
-      </w:pPr>
-    </w:p>
-    <w:p>
-      <w:pPr>
-        <w:jc w:val="both"/>
-        <w:rPr>
-          <w:color w:val="D0CECE" w:themeColor="background2" w:themeShade="E6"/>
-        </w:rPr>
-      </w:pPr>
-    </w:p>
-    <w:p>
-      <w:pPr>
         <w:pStyle w:val="Ttulo1"/>
         <w:rPr>
-          <w:color w:val="44546A" w:themeColor="text2"/>
-        </w:rPr>
-      </w:pPr>
-      <w:r>
-        <w:rPr>
-          <w:color w:val="44546A" w:themeColor="text2"/>
+          <w:color w:val="0000FF"/>
+        </w:rPr>
+      </w:pPr>
+      <w:r>
+        <w:rPr>
+          <w:color w:val="0000FF"/>
         </w:rPr>
         <w:lastRenderedPageBreak/>
         <w:t>Premissas e Restrições</w:t>
@@ -2959,7 +3287,27 @@
           <w:sz w:val="24"/>
           <w:szCs w:val="24"/>
         </w:rPr>
-        <w:t xml:space="preserve"> (Wifi,</w:t>
+        <w:t xml:space="preserve"> (</w:t>
+      </w:r>
+      <w:proofErr w:type="spellStart"/>
+      <w:r>
+        <w:rPr>
+          <w:rFonts w:eastAsia="Calibri"/>
+          <w:color w:val="000000" w:themeColor="text1"/>
+          <w:sz w:val="24"/>
+          <w:szCs w:val="24"/>
+        </w:rPr>
+        <w:t>Wifi</w:t>
+      </w:r>
+      <w:proofErr w:type="spellEnd"/>
+      <w:r>
+        <w:rPr>
+          <w:rFonts w:eastAsia="Calibri"/>
+          <w:color w:val="000000" w:themeColor="text1"/>
+          <w:sz w:val="24"/>
+          <w:szCs w:val="24"/>
+        </w:rPr>
+        <w:t>,</w:t>
       </w:r>
       <w:r>
         <w:rPr>
@@ -2988,6 +3336,17 @@
         </w:rPr>
         <w:t>;</w:t>
       </w:r>
+    </w:p>
+    <w:p>
+      <w:pPr>
+        <w:pStyle w:val="PargrafodaLista"/>
+        <w:rPr>
+          <w:rFonts w:eastAsia="Calibri"/>
+          <w:color w:val="000000" w:themeColor="text1"/>
+          <w:sz w:val="24"/>
+          <w:szCs w:val="24"/>
+        </w:rPr>
+      </w:pPr>
     </w:p>
     <w:p>
       <w:pPr>
@@ -3010,8 +3369,48 @@
           <w:sz w:val="24"/>
           <w:szCs w:val="24"/>
         </w:rPr>
-        <w:t>Disponibilidade de um local apropriado e seguro para os dispositivos;</w:t>
-      </w:r>
+        <w:t xml:space="preserve">Disponibilidade de um local apropriado e seguro para os </w:t>
+      </w:r>
+      <w:r>
+        <w:rPr>
+          <w:rFonts w:eastAsia="Calibri"/>
+          <w:color w:val="000000" w:themeColor="text1"/>
+          <w:sz w:val="24"/>
+          <w:szCs w:val="24"/>
+        </w:rPr>
+        <w:t>sensores</w:t>
+      </w:r>
+      <w:r>
+        <w:rPr>
+          <w:rFonts w:eastAsia="Calibri"/>
+          <w:color w:val="000000" w:themeColor="text1"/>
+          <w:sz w:val="24"/>
+          <w:szCs w:val="24"/>
+        </w:rPr>
+        <w:t>;</w:t>
+      </w:r>
+    </w:p>
+    <w:p>
+      <w:pPr>
+        <w:pStyle w:val="PargrafodaLista"/>
+        <w:rPr>
+          <w:rFonts w:eastAsia="Calibri"/>
+          <w:color w:val="000000" w:themeColor="text1"/>
+          <w:sz w:val="24"/>
+          <w:szCs w:val="24"/>
+        </w:rPr>
+      </w:pPr>
+    </w:p>
+    <w:p>
+      <w:pPr>
+        <w:pStyle w:val="PargrafodaLista"/>
+        <w:rPr>
+          <w:rFonts w:eastAsia="Calibri"/>
+          <w:color w:val="000000" w:themeColor="text1"/>
+          <w:sz w:val="24"/>
+          <w:szCs w:val="24"/>
+        </w:rPr>
+      </w:pPr>
     </w:p>
     <w:p>
       <w:pPr>
@@ -3040,6 +3439,17 @@
     <w:p>
       <w:pPr>
         <w:pStyle w:val="PargrafodaLista"/>
+        <w:rPr>
+          <w:rFonts w:eastAsia="Calibri"/>
+          <w:color w:val="000000" w:themeColor="text1"/>
+          <w:sz w:val="24"/>
+          <w:szCs w:val="24"/>
+        </w:rPr>
+      </w:pPr>
+    </w:p>
+    <w:p>
+      <w:pPr>
+        <w:pStyle w:val="PargrafodaLista"/>
         <w:numPr>
           <w:ilvl w:val="0"/>
           <w:numId w:val="1"/>
@@ -3112,6 +3522,15 @@
           <w:sz w:val="24"/>
           <w:szCs w:val="24"/>
         </w:rPr>
+        <w:t xml:space="preserve"> e como funcionam todo procedimento desde a captura do dado para </w:t>
+      </w:r>
+      <w:r>
+        <w:rPr>
+          <w:rFonts w:eastAsia="Calibri"/>
+          <w:color w:val="000000" w:themeColor="text1"/>
+          <w:sz w:val="24"/>
+          <w:szCs w:val="24"/>
+        </w:rPr>
         <w:t>.</w:t>
       </w:r>
     </w:p>
@@ -3399,35 +3818,26 @@
     </w:p>
     <w:p>
       <w:pPr>
-        <w:rPr>
-          <w:rFonts w:eastAsia="Calibri"/>
-          <w:color w:val="000000" w:themeColor="text1"/>
-        </w:rPr>
-      </w:pPr>
-    </w:p>
-    <w:p>
-      <w:pPr>
-        <w:rPr>
-          <w:rFonts w:eastAsia="Calibri"/>
-          <w:color w:val="000000" w:themeColor="text1"/>
-        </w:rPr>
-      </w:pPr>
-    </w:p>
-    <w:p>
-      <w:pPr>
-        <w:rPr>
-          <w:rFonts w:eastAsia="Calibri"/>
-          <w:color w:val="000000" w:themeColor="text1"/>
-        </w:rPr>
-      </w:pPr>
-    </w:p>
-    <w:p>
-      <w:pPr>
-        <w:rPr>
-          <w:rFonts w:eastAsia="Calibri"/>
-          <w:color w:val="000000" w:themeColor="text1"/>
-        </w:rPr>
-      </w:pPr>
+        <w:jc w:val="both"/>
+        <w:rPr>
+          <w:b/>
+          <w:bCs/>
+          <w:color w:val="0000FF"/>
+          <w:sz w:val="32"/>
+          <w:szCs w:val="32"/>
+        </w:rPr>
+      </w:pPr>
+      <w:r>
+        <w:rPr>
+          <w:b/>
+          <w:bCs/>
+          <w:color w:val="0000FF"/>
+          <w:sz w:val="32"/>
+          <w:szCs w:val="32"/>
+        </w:rPr>
+        <w:lastRenderedPageBreak/>
+        <w:t>Diagrama de Solução</w:t>
+      </w:r>
     </w:p>
     <w:p>
       <w:pPr>
@@ -3439,60 +3849,31 @@
           <w:szCs w:val="32"/>
         </w:rPr>
       </w:pPr>
-      <w:r>
-        <w:rPr>
-          <w:b/>
-          <w:bCs/>
-          <w:color w:val="44546A" w:themeColor="text2"/>
-          <w:sz w:val="32"/>
-          <w:szCs w:val="32"/>
-        </w:rPr>
-        <w:lastRenderedPageBreak/>
-        <w:t>Diagrama de Solução</w:t>
-      </w:r>
-    </w:p>
-    <w:p>
-      <w:pPr>
-        <w:rPr>
-          <w:b/>
-          <w:bCs/>
+    </w:p>
+    <w:p>
+      <w:pPr>
+        <w:rPr>
           <w:color w:val="445369"/>
-          <w:sz w:val="32"/>
-          <w:szCs w:val="32"/>
-        </w:rPr>
-      </w:pPr>
-    </w:p>
-    <w:p>
-      <w:pPr>
-        <w:rPr>
+        </w:rPr>
+      </w:pPr>
+      <w:r>
+        <w:rPr>
+          <w:noProof/>
           <w:color w:val="445369"/>
         </w:rPr>
-      </w:pPr>
-      <w:r>
-        <w:rPr>
-          <w:noProof/>
-        </w:rPr>
         <w:drawing>
-          <wp:anchor distT="0" distB="0" distL="114300" distR="114300" simplePos="0" relativeHeight="251658240" behindDoc="0" locked="0" layoutInCell="1" allowOverlap="1" wp14:anchorId="45E8FE6D" wp14:editId="7349FB9E">
-            <wp:simplePos x="0" y="0"/>
-            <wp:positionH relativeFrom="column">
-              <wp:align>left</wp:align>
-            </wp:positionH>
-            <wp:positionV relativeFrom="paragraph">
-              <wp:posOffset>0</wp:posOffset>
-            </wp:positionV>
-            <wp:extent cx="6432654" cy="3618368"/>
-            <wp:effectExtent l="0" t="0" r="0" b="0"/>
-            <wp:wrapSquare wrapText="bothSides"/>
-            <wp:docPr id="154629648" name="Imagem 154629648"/>
+          <wp:inline distT="0" distB="0" distL="0" distR="0" wp14:anchorId="2B747315" wp14:editId="700E7A80">
+            <wp:extent cx="6336030" cy="3563620"/>
+            <wp:effectExtent l="0" t="0" r="7620" b="0"/>
+            <wp:docPr id="678719741" name="Imagem 3" descr="Diagrama&#10;&#10;Descrição gerada automaticamente com confiança média"/>
             <wp:cNvGraphicFramePr>
-              <a:graphicFrameLocks xmlns:a="http://schemas.openxmlformats.org/drawingml/2006/main"/>
+              <a:graphicFrameLocks xmlns:a="http://schemas.openxmlformats.org/drawingml/2006/main" noChangeAspect="1"/>
             </wp:cNvGraphicFramePr>
             <a:graphic xmlns:a="http://schemas.openxmlformats.org/drawingml/2006/main">
               <a:graphicData uri="http://schemas.openxmlformats.org/drawingml/2006/picture">
                 <pic:pic xmlns:pic="http://schemas.openxmlformats.org/drawingml/2006/picture">
                   <pic:nvPicPr>
-                    <pic:cNvPr id="0" name=""/>
+                    <pic:cNvPr id="678719741" name="Imagem 3" descr="Diagrama&#10;&#10;Descrição gerada automaticamente com confiança média"/>
                     <pic:cNvPicPr/>
                   </pic:nvPicPr>
                   <pic:blipFill>
@@ -3510,7 +3891,7 @@
                   <pic:spPr>
                     <a:xfrm>
                       <a:off x="0" y="0"/>
-                      <a:ext cx="6432654" cy="3618368"/>
+                      <a:ext cx="6336030" cy="3563620"/>
                     </a:xfrm>
                     <a:prstGeom prst="rect">
                       <a:avLst/>
@@ -3519,22 +3900,17 @@
                 </pic:pic>
               </a:graphicData>
             </a:graphic>
-            <wp14:sizeRelH relativeFrom="page">
-              <wp14:pctWidth>0</wp14:pctWidth>
-            </wp14:sizeRelH>
-            <wp14:sizeRelV relativeFrom="page">
-              <wp14:pctHeight>0</wp14:pctHeight>
-            </wp14:sizeRelV>
-          </wp:anchor>
+          </wp:inline>
         </w:drawing>
       </w:r>
     </w:p>
     <w:p>
       <w:pPr>
+        <w:jc w:val="both"/>
         <w:rPr>
           <w:b/>
           <w:bCs/>
-          <w:color w:val="44546A" w:themeColor="text2"/>
+          <w:color w:val="0000FF"/>
           <w:sz w:val="32"/>
           <w:szCs w:val="32"/>
         </w:rPr>
@@ -3543,21 +3919,11 @@
         <w:rPr>
           <w:b/>
           <w:bCs/>
-          <w:color w:val="44546A" w:themeColor="text2"/>
+          <w:color w:val="0000FF"/>
           <w:sz w:val="32"/>
           <w:szCs w:val="32"/>
         </w:rPr>
-        <w:t>Diagrama de Solução</w:t>
-      </w:r>
-      <w:r>
-        <w:rPr>
-          <w:b/>
-          <w:bCs/>
-          <w:color w:val="44546A" w:themeColor="text2"/>
-          <w:sz w:val="32"/>
-          <w:szCs w:val="32"/>
-        </w:rPr>
-        <w:t xml:space="preserve"> Técnica</w:t>
+        <w:t>Diagrama de Solução Técnica</w:t>
       </w:r>
     </w:p>
     <w:p>
@@ -3591,10 +3957,10 @@
           <w:szCs w:val="32"/>
         </w:rPr>
         <w:drawing>
-          <wp:inline distT="0" distB="0" distL="0" distR="0" wp14:anchorId="48402A01" wp14:editId="699B849E">
+          <wp:inline distT="0" distB="0" distL="0" distR="0" wp14:anchorId="0B65710E" wp14:editId="20D98C7C">
             <wp:extent cx="6336030" cy="3563620"/>
-            <wp:effectExtent l="0" t="0" r="0" b="0"/>
-            <wp:docPr id="1382484324" name="Imagem 1" descr="Interface gráfica do usuário, Aplicativo&#10;&#10;Descrição gerada automaticamente"/>
+            <wp:effectExtent l="0" t="0" r="7620" b="0"/>
+            <wp:docPr id="1229473633" name="Imagem 2" descr="Diagrama&#10;&#10;Descrição gerada automaticamente"/>
             <wp:cNvGraphicFramePr>
               <a:graphicFrameLocks xmlns:a="http://schemas.openxmlformats.org/drawingml/2006/main" noChangeAspect="1"/>
             </wp:cNvGraphicFramePr>
@@ -3602,7 +3968,7 @@
               <a:graphicData uri="http://schemas.openxmlformats.org/drawingml/2006/picture">
                 <pic:pic xmlns:pic="http://schemas.openxmlformats.org/drawingml/2006/picture">
                   <pic:nvPicPr>
-                    <pic:cNvPr id="1382484324" name="Imagem 1" descr="Interface gráfica do usuário, Aplicativo&#10;&#10;Descrição gerada automaticamente"/>
+                    <pic:cNvPr id="1229473633" name="Imagem 2" descr="Diagrama&#10;&#10;Descrição gerada automaticamente"/>
                     <pic:cNvPicPr/>
                   </pic:nvPicPr>
                   <pic:blipFill>
@@ -3638,6 +4004,977 @@
         <w:rPr>
           <w:rFonts w:eastAsia="Calibri"/>
           <w:u w:val="single"/>
+        </w:rPr>
+      </w:pPr>
+    </w:p>
+    <w:p>
+      <w:pPr>
+        <w:rPr>
+          <w:rFonts w:eastAsia="Calibri"/>
+          <w:u w:val="single"/>
+        </w:rPr>
+      </w:pPr>
+    </w:p>
+    <w:p>
+      <w:pPr>
+        <w:rPr>
+          <w:rFonts w:eastAsia="Calibri"/>
+          <w:u w:val="single"/>
+        </w:rPr>
+      </w:pPr>
+    </w:p>
+    <w:p>
+      <w:pPr>
+        <w:rPr>
+          <w:rFonts w:eastAsia="Calibri"/>
+          <w:u w:val="single"/>
+        </w:rPr>
+      </w:pPr>
+    </w:p>
+    <w:p>
+      <w:pPr>
+        <w:rPr>
+          <w:rFonts w:eastAsia="Calibri"/>
+          <w:u w:val="single"/>
+        </w:rPr>
+      </w:pPr>
+    </w:p>
+    <w:p>
+      <w:pPr>
+        <w:jc w:val="both"/>
+        <w:rPr>
+          <w:rFonts w:eastAsia="Calibri"/>
+          <w:b/>
+          <w:bCs/>
+          <w:color w:val="0000FF"/>
+          <w:sz w:val="32"/>
+          <w:szCs w:val="32"/>
+        </w:rPr>
+      </w:pPr>
+      <w:r>
+        <w:rPr>
+          <w:rFonts w:eastAsia="Calibri"/>
+          <w:b/>
+          <w:bCs/>
+          <w:color w:val="0000FF"/>
+          <w:sz w:val="32"/>
+          <w:szCs w:val="32"/>
+        </w:rPr>
+        <w:lastRenderedPageBreak/>
+        <w:t>Ferramenta de Help Desk</w:t>
+      </w:r>
+    </w:p>
+    <w:p>
+      <w:pPr>
+        <w:jc w:val="both"/>
+        <w:rPr>
+          <w:rFonts w:eastAsia="Calibri"/>
+          <w:b/>
+          <w:bCs/>
+          <w:sz w:val="32"/>
+          <w:szCs w:val="32"/>
+        </w:rPr>
+      </w:pPr>
+    </w:p>
+    <w:p>
+      <w:pPr>
+        <w:jc w:val="both"/>
+        <w:rPr>
+          <w:rFonts w:eastAsia="Calibri"/>
+          <w:color w:val="auto"/>
+          <w:sz w:val="24"/>
+          <w:szCs w:val="24"/>
+        </w:rPr>
+      </w:pPr>
+      <w:r>
+        <w:rPr>
+          <w:rFonts w:eastAsia="Calibri"/>
+          <w:color w:val="auto"/>
+          <w:sz w:val="24"/>
+          <w:szCs w:val="24"/>
+        </w:rPr>
+        <w:t>Uma ferramenta de Help Desk é um software que facilita a gestão e resolução de problemas e solicitações de suporte. Ela permite o registro e acompanhamento de tickets, fornece uma base de conhecimento, suporta a comunicação entre usuários e equipe de suporte, possibilita a priorização e atribuição de tarefas, oferece relatórios sobre o desempenho da equipe, e pode incluir recursos de automação e integração com outras ferramentas. Essas funcionalidades visam melhorar a eficiência operacional e a satisfação do cliente.</w:t>
+      </w:r>
+    </w:p>
+    <w:p>
+      <w:pPr>
+        <w:jc w:val="both"/>
+        <w:rPr>
+          <w:rFonts w:eastAsia="Calibri"/>
+          <w:color w:val="auto"/>
+          <w:sz w:val="24"/>
+          <w:szCs w:val="24"/>
+        </w:rPr>
+      </w:pPr>
+      <w:r>
+        <w:rPr>
+          <w:rFonts w:eastAsia="Calibri"/>
+          <w:color w:val="auto"/>
+          <w:sz w:val="24"/>
+          <w:szCs w:val="24"/>
+        </w:rPr>
+        <w:t>Com ferramentas como Chat ao Vivo, Bilhetes, Base de Conhecimento e complementos de vídeo e voz, você tem o que você precisa para estar disponível para os clientes quando e onde eles mais precisam de você.</w:t>
+      </w:r>
+    </w:p>
+    <w:p>
+      <w:pPr>
+        <w:jc w:val="both"/>
+        <w:rPr>
+          <w:rFonts w:eastAsia="Calibri"/>
+          <w:color w:val="auto"/>
+          <w:sz w:val="24"/>
+          <w:szCs w:val="24"/>
+        </w:rPr>
+      </w:pPr>
+    </w:p>
+    <w:p>
+      <w:pPr>
+        <w:jc w:val="both"/>
+        <w:rPr>
+          <w:rFonts w:eastAsia="Calibri"/>
+          <w:color w:val="auto"/>
+          <w:sz w:val="24"/>
+          <w:szCs w:val="24"/>
+        </w:rPr>
+      </w:pPr>
+    </w:p>
+    <w:p>
+      <w:pPr>
+        <w:jc w:val="both"/>
+        <w:rPr>
+          <w:rFonts w:eastAsia="Calibri"/>
+          <w:color w:val="auto"/>
+          <w:sz w:val="24"/>
+          <w:szCs w:val="24"/>
+        </w:rPr>
+      </w:pPr>
+    </w:p>
+    <w:p>
+      <w:pPr>
+        <w:jc w:val="both"/>
+        <w:rPr>
+          <w:rFonts w:eastAsia="Calibri"/>
+          <w:color w:val="auto"/>
+          <w:sz w:val="24"/>
+          <w:szCs w:val="24"/>
+        </w:rPr>
+      </w:pPr>
+    </w:p>
+    <w:p>
+      <w:pPr>
+        <w:jc w:val="both"/>
+        <w:rPr>
+          <w:rFonts w:eastAsia="Calibri"/>
+          <w:color w:val="auto"/>
+          <w:sz w:val="24"/>
+          <w:szCs w:val="24"/>
+        </w:rPr>
+      </w:pPr>
+    </w:p>
+    <w:p>
+      <w:pPr>
+        <w:jc w:val="both"/>
+        <w:rPr>
+          <w:rFonts w:eastAsia="Calibri"/>
+          <w:color w:val="auto"/>
+          <w:sz w:val="24"/>
+          <w:szCs w:val="24"/>
+        </w:rPr>
+      </w:pPr>
+    </w:p>
+    <w:p>
+      <w:pPr>
+        <w:jc w:val="both"/>
+        <w:rPr>
+          <w:rFonts w:eastAsia="Calibri"/>
+          <w:color w:val="auto"/>
+          <w:sz w:val="24"/>
+          <w:szCs w:val="24"/>
+        </w:rPr>
+      </w:pPr>
+    </w:p>
+    <w:p>
+      <w:pPr>
+        <w:jc w:val="both"/>
+        <w:rPr>
+          <w:rFonts w:eastAsia="Calibri"/>
+          <w:color w:val="auto"/>
+          <w:sz w:val="24"/>
+          <w:szCs w:val="24"/>
+        </w:rPr>
+      </w:pPr>
+    </w:p>
+    <w:p>
+      <w:pPr>
+        <w:jc w:val="both"/>
+        <w:rPr>
+          <w:rFonts w:eastAsia="Calibri"/>
+          <w:color w:val="auto"/>
+          <w:sz w:val="24"/>
+          <w:szCs w:val="24"/>
+        </w:rPr>
+      </w:pPr>
+    </w:p>
+    <w:p>
+      <w:pPr>
+        <w:jc w:val="both"/>
+        <w:rPr>
+          <w:rFonts w:eastAsia="Calibri"/>
+          <w:color w:val="auto"/>
+          <w:sz w:val="24"/>
+          <w:szCs w:val="24"/>
+        </w:rPr>
+      </w:pPr>
+    </w:p>
+    <w:p>
+      <w:pPr>
+        <w:jc w:val="both"/>
+        <w:rPr>
+          <w:rFonts w:eastAsia="Calibri"/>
+          <w:color w:val="auto"/>
+          <w:sz w:val="24"/>
+          <w:szCs w:val="24"/>
+        </w:rPr>
+      </w:pPr>
+    </w:p>
+    <w:p>
+      <w:pPr>
+        <w:jc w:val="both"/>
+        <w:rPr>
+          <w:rFonts w:eastAsia="Calibri"/>
+          <w:color w:val="auto"/>
+          <w:sz w:val="24"/>
+          <w:szCs w:val="24"/>
+        </w:rPr>
+      </w:pPr>
+    </w:p>
+    <w:p>
+      <w:pPr>
+        <w:jc w:val="both"/>
+        <w:rPr>
+          <w:rFonts w:eastAsia="Calibri"/>
+          <w:color w:val="auto"/>
+          <w:sz w:val="24"/>
+          <w:szCs w:val="24"/>
+        </w:rPr>
+      </w:pPr>
+    </w:p>
+    <w:p>
+      <w:pPr>
+        <w:jc w:val="both"/>
+        <w:rPr>
+          <w:rFonts w:eastAsia="Calibri"/>
+          <w:color w:val="auto"/>
+          <w:sz w:val="24"/>
+          <w:szCs w:val="24"/>
+        </w:rPr>
+      </w:pPr>
+    </w:p>
+    <w:p>
+      <w:pPr>
+        <w:jc w:val="both"/>
+        <w:rPr>
+          <w:rFonts w:eastAsia="Calibri"/>
+          <w:color w:val="auto"/>
+          <w:sz w:val="24"/>
+          <w:szCs w:val="24"/>
+        </w:rPr>
+      </w:pPr>
+    </w:p>
+    <w:p>
+      <w:pPr>
+        <w:jc w:val="both"/>
+        <w:rPr>
+          <w:rFonts w:eastAsia="Calibri"/>
+          <w:color w:val="auto"/>
+          <w:sz w:val="24"/>
+          <w:szCs w:val="24"/>
+        </w:rPr>
+      </w:pPr>
+    </w:p>
+    <w:p>
+      <w:pPr>
+        <w:jc w:val="both"/>
+        <w:rPr>
+          <w:rFonts w:eastAsia="Calibri"/>
+          <w:color w:val="auto"/>
+          <w:sz w:val="24"/>
+          <w:szCs w:val="24"/>
+        </w:rPr>
+      </w:pPr>
+    </w:p>
+    <w:p>
+      <w:pPr>
+        <w:jc w:val="both"/>
+        <w:rPr>
+          <w:rFonts w:eastAsia="Calibri"/>
+          <w:color w:val="auto"/>
+          <w:sz w:val="24"/>
+          <w:szCs w:val="24"/>
+        </w:rPr>
+      </w:pPr>
+    </w:p>
+    <w:p>
+      <w:pPr>
+        <w:jc w:val="both"/>
+        <w:rPr>
+          <w:rFonts w:eastAsia="Calibri"/>
+          <w:color w:val="auto"/>
+          <w:sz w:val="24"/>
+          <w:szCs w:val="24"/>
+        </w:rPr>
+      </w:pPr>
+    </w:p>
+    <w:p>
+      <w:pPr>
+        <w:jc w:val="both"/>
+        <w:rPr>
+          <w:rFonts w:eastAsia="Calibri"/>
+          <w:color w:val="auto"/>
+          <w:sz w:val="24"/>
+          <w:szCs w:val="24"/>
+        </w:rPr>
+      </w:pPr>
+    </w:p>
+    <w:p>
+      <w:pPr>
+        <w:jc w:val="both"/>
+        <w:rPr>
+          <w:rFonts w:eastAsia="Calibri"/>
+          <w:color w:val="auto"/>
+          <w:sz w:val="24"/>
+          <w:szCs w:val="24"/>
+        </w:rPr>
+      </w:pPr>
+    </w:p>
+    <w:p>
+      <w:pPr>
+        <w:jc w:val="both"/>
+        <w:rPr>
+          <w:rFonts w:eastAsia="Calibri"/>
+          <w:color w:val="auto"/>
+          <w:sz w:val="24"/>
+          <w:szCs w:val="24"/>
+        </w:rPr>
+      </w:pPr>
+    </w:p>
+    <w:p>
+      <w:pPr>
+        <w:jc w:val="both"/>
+        <w:rPr>
+          <w:rFonts w:eastAsia="Calibri"/>
+          <w:color w:val="auto"/>
+          <w:sz w:val="24"/>
+          <w:szCs w:val="24"/>
+        </w:rPr>
+      </w:pPr>
+    </w:p>
+    <w:p>
+      <w:pPr>
+        <w:jc w:val="both"/>
+        <w:rPr>
+          <w:rFonts w:eastAsia="Calibri"/>
+          <w:color w:val="auto"/>
+          <w:sz w:val="24"/>
+          <w:szCs w:val="24"/>
+        </w:rPr>
+      </w:pPr>
+    </w:p>
+    <w:p>
+      <w:pPr>
+        <w:jc w:val="both"/>
+        <w:rPr>
+          <w:rFonts w:eastAsia="Calibri"/>
+          <w:color w:val="auto"/>
+          <w:sz w:val="24"/>
+          <w:szCs w:val="24"/>
+        </w:rPr>
+      </w:pPr>
+    </w:p>
+    <w:p>
+      <w:pPr>
+        <w:jc w:val="both"/>
+        <w:rPr>
+          <w:rFonts w:eastAsia="Calibri"/>
+          <w:color w:val="auto"/>
+          <w:sz w:val="24"/>
+          <w:szCs w:val="24"/>
+        </w:rPr>
+      </w:pPr>
+    </w:p>
+    <w:p>
+      <w:pPr>
+        <w:jc w:val="both"/>
+        <w:rPr>
+          <w:rFonts w:eastAsia="Calibri"/>
+          <w:color w:val="auto"/>
+          <w:sz w:val="24"/>
+          <w:szCs w:val="24"/>
+        </w:rPr>
+      </w:pPr>
+    </w:p>
+    <w:p>
+      <w:pPr>
+        <w:jc w:val="both"/>
+        <w:rPr>
+          <w:rFonts w:eastAsia="Calibri"/>
+          <w:color w:val="auto"/>
+          <w:sz w:val="24"/>
+          <w:szCs w:val="24"/>
+        </w:rPr>
+      </w:pPr>
+    </w:p>
+    <w:p>
+      <w:pPr>
+        <w:jc w:val="both"/>
+        <w:rPr>
+          <w:rFonts w:eastAsia="Calibri"/>
+          <w:color w:val="auto"/>
+          <w:sz w:val="24"/>
+          <w:szCs w:val="24"/>
+        </w:rPr>
+      </w:pPr>
+    </w:p>
+    <w:p>
+      <w:pPr>
+        <w:jc w:val="both"/>
+        <w:rPr>
+          <w:rFonts w:eastAsia="Calibri"/>
+          <w:color w:val="auto"/>
+          <w:sz w:val="24"/>
+          <w:szCs w:val="24"/>
+        </w:rPr>
+      </w:pPr>
+    </w:p>
+    <w:p>
+      <w:pPr>
+        <w:jc w:val="both"/>
+        <w:rPr>
+          <w:rFonts w:eastAsia="Calibri"/>
+          <w:color w:val="auto"/>
+          <w:sz w:val="24"/>
+          <w:szCs w:val="24"/>
+        </w:rPr>
+      </w:pPr>
+    </w:p>
+    <w:p>
+      <w:pPr>
+        <w:jc w:val="both"/>
+        <w:rPr>
+          <w:rFonts w:eastAsia="Calibri"/>
+          <w:color w:val="auto"/>
+          <w:sz w:val="24"/>
+          <w:szCs w:val="24"/>
+        </w:rPr>
+      </w:pPr>
+    </w:p>
+    <w:p>
+      <w:pPr>
+        <w:jc w:val="both"/>
+        <w:rPr>
+          <w:rFonts w:eastAsia="Calibri"/>
+          <w:color w:val="auto"/>
+          <w:sz w:val="24"/>
+          <w:szCs w:val="24"/>
+        </w:rPr>
+      </w:pPr>
+    </w:p>
+    <w:p>
+      <w:pPr>
+        <w:jc w:val="both"/>
+        <w:rPr>
+          <w:rFonts w:eastAsia="Calibri"/>
+          <w:color w:val="auto"/>
+          <w:sz w:val="24"/>
+          <w:szCs w:val="24"/>
+        </w:rPr>
+      </w:pPr>
+    </w:p>
+    <w:p>
+      <w:pPr>
+        <w:jc w:val="both"/>
+        <w:rPr>
+          <w:rFonts w:eastAsia="Calibri"/>
+          <w:b/>
+          <w:bCs/>
+          <w:color w:val="0000FF"/>
+          <w:sz w:val="32"/>
+          <w:szCs w:val="32"/>
+        </w:rPr>
+      </w:pPr>
+      <w:r>
+        <w:rPr>
+          <w:rFonts w:eastAsia="Calibri"/>
+          <w:b/>
+          <w:bCs/>
+          <w:color w:val="0000FF"/>
+          <w:sz w:val="32"/>
+          <w:szCs w:val="32"/>
+        </w:rPr>
+        <w:t xml:space="preserve">Ficha Técnica do Site </w:t>
+      </w:r>
+    </w:p>
+    <w:p>
+      <w:pPr>
+        <w:jc w:val="both"/>
+        <w:rPr>
+          <w:rFonts w:eastAsia="Calibri"/>
+          <w:b/>
+          <w:bCs/>
+          <w:color w:val="0000FF"/>
+          <w:sz w:val="32"/>
+          <w:szCs w:val="32"/>
+        </w:rPr>
+      </w:pPr>
+    </w:p>
+    <w:p>
+      <w:pPr>
+        <w:jc w:val="both"/>
+        <w:rPr>
+          <w:rFonts w:eastAsia="Calibri"/>
+          <w:b/>
+          <w:bCs/>
+          <w:color w:val="000000" w:themeColor="text1"/>
+          <w:sz w:val="24"/>
+          <w:szCs w:val="24"/>
+        </w:rPr>
+      </w:pPr>
+      <w:r>
+        <w:rPr>
+          <w:rFonts w:eastAsia="Calibri"/>
+          <w:b/>
+          <w:bCs/>
+          <w:color w:val="000000" w:themeColor="text1"/>
+          <w:sz w:val="24"/>
+          <w:szCs w:val="24"/>
+        </w:rPr>
+        <w:t>-Paleta de Cores utilizadas:</w:t>
+      </w:r>
+    </w:p>
+    <w:p>
+      <w:pPr>
+        <w:pStyle w:val="PargrafodaLista"/>
+        <w:numPr>
+          <w:ilvl w:val="0"/>
+          <w:numId w:val="21"/>
+        </w:numPr>
+        <w:jc w:val="both"/>
+        <w:rPr>
+          <w:rFonts w:eastAsia="Calibri"/>
+          <w:color w:val="000000" w:themeColor="text1"/>
+          <w:sz w:val="24"/>
+          <w:szCs w:val="24"/>
+        </w:rPr>
+      </w:pPr>
+      <w:r>
+        <w:rPr>
+          <w:rFonts w:eastAsia="Calibri"/>
+          <w:color w:val="000000" w:themeColor="text1"/>
+          <w:sz w:val="24"/>
+          <w:szCs w:val="24"/>
+        </w:rPr>
+        <w:t>#</w:t>
+      </w:r>
+      <w:r>
+        <w:rPr>
+          <w:rFonts w:eastAsia="Calibri"/>
+          <w:color w:val="000000" w:themeColor="text1"/>
+          <w:sz w:val="24"/>
+          <w:szCs w:val="24"/>
+        </w:rPr>
+        <w:t>4</w:t>
+      </w:r>
+      <w:r>
+        <w:rPr>
+          <w:rFonts w:eastAsia="Calibri"/>
+          <w:color w:val="000000" w:themeColor="text1"/>
+          <w:sz w:val="24"/>
+          <w:szCs w:val="24"/>
+        </w:rPr>
+        <w:t>0</w:t>
+      </w:r>
+      <w:r>
+        <w:rPr>
+          <w:rFonts w:eastAsia="Calibri"/>
+          <w:color w:val="000000" w:themeColor="text1"/>
+          <w:sz w:val="24"/>
+          <w:szCs w:val="24"/>
+        </w:rPr>
+        <w:t>3</w:t>
+      </w:r>
+      <w:r>
+        <w:rPr>
+          <w:rFonts w:eastAsia="Calibri"/>
+          <w:color w:val="000000" w:themeColor="text1"/>
+          <w:sz w:val="24"/>
+          <w:szCs w:val="24"/>
+        </w:rPr>
+        <w:t>0</w:t>
+      </w:r>
+      <w:r>
+        <w:rPr>
+          <w:rFonts w:eastAsia="Calibri"/>
+          <w:color w:val="000000" w:themeColor="text1"/>
+          <w:sz w:val="24"/>
+          <w:szCs w:val="24"/>
+        </w:rPr>
+        <w:t>e8</w:t>
+      </w:r>
+      <w:r>
+        <w:rPr>
+          <w:rFonts w:eastAsia="Calibri"/>
+          <w:color w:val="000000" w:themeColor="text1"/>
+          <w:sz w:val="24"/>
+          <w:szCs w:val="24"/>
+        </w:rPr>
+        <w:t xml:space="preserve"> </w:t>
+      </w:r>
+      <w:r>
+        <w:rPr>
+          <w:rFonts w:eastAsia="Calibri"/>
+          <w:color w:val="000000" w:themeColor="text1"/>
+          <w:sz w:val="24"/>
+          <w:szCs w:val="24"/>
+        </w:rPr>
+        <w:t>– Azul Escuro;</w:t>
+      </w:r>
+    </w:p>
+    <w:p>
+      <w:pPr>
+        <w:pStyle w:val="PargrafodaLista"/>
+        <w:numPr>
+          <w:ilvl w:val="0"/>
+          <w:numId w:val="21"/>
+        </w:numPr>
+        <w:jc w:val="both"/>
+        <w:rPr>
+          <w:rFonts w:eastAsia="Calibri"/>
+          <w:color w:val="000000" w:themeColor="text1"/>
+          <w:sz w:val="24"/>
+          <w:szCs w:val="24"/>
+        </w:rPr>
+      </w:pPr>
+      <w:r>
+        <w:rPr>
+          <w:rFonts w:eastAsia="Calibri"/>
+          <w:color w:val="000000" w:themeColor="text1"/>
+          <w:sz w:val="24"/>
+          <w:szCs w:val="24"/>
+        </w:rPr>
+        <w:t>#f</w:t>
+      </w:r>
+      <w:r>
+        <w:rPr>
+          <w:rFonts w:eastAsia="Calibri"/>
+          <w:color w:val="000000" w:themeColor="text1"/>
+          <w:sz w:val="24"/>
+          <w:szCs w:val="24"/>
+        </w:rPr>
+        <w:t>ff</w:t>
+      </w:r>
+      <w:r>
+        <w:rPr>
+          <w:rFonts w:eastAsia="Calibri"/>
+          <w:color w:val="000000" w:themeColor="text1"/>
+          <w:sz w:val="24"/>
+          <w:szCs w:val="24"/>
+        </w:rPr>
+        <w:t>ff</w:t>
+      </w:r>
+      <w:r>
+        <w:rPr>
+          <w:rFonts w:eastAsia="Calibri"/>
+          <w:color w:val="000000" w:themeColor="text1"/>
+          <w:sz w:val="24"/>
+          <w:szCs w:val="24"/>
+        </w:rPr>
+        <w:t>f</w:t>
+      </w:r>
+      <w:r>
+        <w:rPr>
+          <w:rFonts w:eastAsia="Calibri"/>
+          <w:color w:val="000000" w:themeColor="text1"/>
+          <w:sz w:val="24"/>
+          <w:szCs w:val="24"/>
+        </w:rPr>
+        <w:t xml:space="preserve"> – Branco;</w:t>
+      </w:r>
+    </w:p>
+    <w:p>
+      <w:pPr>
+        <w:pStyle w:val="PargrafodaLista"/>
+        <w:numPr>
+          <w:ilvl w:val="0"/>
+          <w:numId w:val="21"/>
+        </w:numPr>
+        <w:jc w:val="both"/>
+        <w:rPr>
+          <w:rFonts w:eastAsia="Calibri"/>
+          <w:color w:val="000000" w:themeColor="text1"/>
+          <w:sz w:val="24"/>
+          <w:szCs w:val="24"/>
+        </w:rPr>
+      </w:pPr>
+      <w:r>
+        <w:rPr>
+          <w:rFonts w:eastAsia="Calibri"/>
+          <w:color w:val="000000" w:themeColor="text1"/>
+          <w:sz w:val="24"/>
+          <w:szCs w:val="24"/>
+        </w:rPr>
+        <w:t>#00000- Preto;</w:t>
+      </w:r>
+    </w:p>
+    <w:p>
+      <w:pPr>
+        <w:pStyle w:val="PargrafodaLista"/>
+        <w:numPr>
+          <w:ilvl w:val="0"/>
+          <w:numId w:val="21"/>
+        </w:numPr>
+        <w:jc w:val="both"/>
+        <w:rPr>
+          <w:rFonts w:eastAsia="Calibri"/>
+          <w:color w:val="000000" w:themeColor="text1"/>
+          <w:sz w:val="24"/>
+          <w:szCs w:val="24"/>
+        </w:rPr>
+      </w:pPr>
+      <w:r>
+        <w:rPr>
+          <w:rFonts w:eastAsia="Calibri"/>
+          <w:color w:val="000000" w:themeColor="text1"/>
+          <w:sz w:val="24"/>
+          <w:szCs w:val="24"/>
+        </w:rPr>
+        <w:t>#</w:t>
+      </w:r>
+      <w:r>
+        <w:rPr>
+          <w:rFonts w:eastAsia="Calibri"/>
+          <w:color w:val="000000" w:themeColor="text1"/>
+          <w:sz w:val="24"/>
+          <w:szCs w:val="24"/>
+        </w:rPr>
+        <w:t>173b50</w:t>
+      </w:r>
+      <w:r>
+        <w:rPr>
+          <w:rFonts w:eastAsia="Calibri"/>
+          <w:color w:val="000000" w:themeColor="text1"/>
+          <w:sz w:val="24"/>
+          <w:szCs w:val="24"/>
+        </w:rPr>
+        <w:t xml:space="preserve"> – Verde Azulado</w:t>
+      </w:r>
+      <w:r>
+        <w:rPr>
+          <w:rFonts w:eastAsia="Calibri"/>
+          <w:color w:val="000000" w:themeColor="text1"/>
+          <w:sz w:val="24"/>
+          <w:szCs w:val="24"/>
+        </w:rPr>
+        <w:t>;</w:t>
+      </w:r>
+    </w:p>
+    <w:p>
+      <w:pPr>
+        <w:pStyle w:val="PargrafodaLista"/>
+        <w:numPr>
+          <w:ilvl w:val="0"/>
+          <w:numId w:val="21"/>
+        </w:numPr>
+        <w:jc w:val="both"/>
+        <w:rPr>
+          <w:rFonts w:eastAsia="Calibri"/>
+          <w:color w:val="000000" w:themeColor="text1"/>
+          <w:sz w:val="24"/>
+          <w:szCs w:val="24"/>
+        </w:rPr>
+      </w:pPr>
+      <w:r>
+        <w:rPr>
+          <w:rFonts w:eastAsia="Calibri"/>
+          <w:color w:val="000000" w:themeColor="text1"/>
+          <w:sz w:val="24"/>
+          <w:szCs w:val="24"/>
+        </w:rPr>
+        <w:t>#</w:t>
+      </w:r>
+      <w:r>
+        <w:rPr>
+          <w:rFonts w:eastAsia="Calibri"/>
+          <w:color w:val="000000" w:themeColor="text1"/>
+          <w:sz w:val="24"/>
+          <w:szCs w:val="24"/>
+        </w:rPr>
+        <w:t>cccccc</w:t>
+      </w:r>
+      <w:r>
+        <w:rPr>
+          <w:rFonts w:eastAsia="Calibri"/>
+          <w:color w:val="000000" w:themeColor="text1"/>
+          <w:sz w:val="24"/>
+          <w:szCs w:val="24"/>
+        </w:rPr>
+        <w:t xml:space="preserve"> – Cinza.</w:t>
+      </w:r>
+    </w:p>
+    <w:p>
+      <w:pPr>
+        <w:jc w:val="both"/>
+        <w:rPr>
+          <w:rFonts w:eastAsia="Calibri"/>
+          <w:color w:val="000000" w:themeColor="text1"/>
+          <w:sz w:val="24"/>
+          <w:szCs w:val="24"/>
+        </w:rPr>
+      </w:pPr>
+    </w:p>
+    <w:p>
+      <w:pPr>
+        <w:jc w:val="both"/>
+        <w:rPr>
+          <w:rFonts w:eastAsia="Calibri"/>
+          <w:b/>
+          <w:bCs/>
+          <w:color w:val="000000" w:themeColor="text1"/>
+          <w:sz w:val="24"/>
+          <w:szCs w:val="24"/>
+        </w:rPr>
+      </w:pPr>
+      <w:r>
+        <w:rPr>
+          <w:rFonts w:eastAsia="Calibri"/>
+          <w:b/>
+          <w:bCs/>
+          <w:color w:val="000000" w:themeColor="text1"/>
+          <w:sz w:val="24"/>
+          <w:szCs w:val="24"/>
+        </w:rPr>
+        <w:t>- Fontes utilizadas:</w:t>
+      </w:r>
+    </w:p>
+    <w:p>
+      <w:pPr>
+        <w:pStyle w:val="PargrafodaLista"/>
+        <w:numPr>
+          <w:ilvl w:val="0"/>
+          <w:numId w:val="22"/>
+        </w:numPr>
+        <w:jc w:val="both"/>
+        <w:rPr>
+          <w:rFonts w:eastAsia="Calibri"/>
+          <w:color w:val="000000" w:themeColor="text1"/>
+          <w:sz w:val="24"/>
+          <w:szCs w:val="24"/>
+        </w:rPr>
+      </w:pPr>
+      <w:r>
+        <w:rPr>
+          <w:rFonts w:eastAsia="Calibri"/>
+          <w:color w:val="000000" w:themeColor="text1"/>
+          <w:sz w:val="24"/>
+          <w:szCs w:val="24"/>
+        </w:rPr>
+        <w:t>Títulos – Poppins;</w:t>
+      </w:r>
+    </w:p>
+    <w:p>
+      <w:pPr>
+        <w:pStyle w:val="PargrafodaLista"/>
+        <w:numPr>
+          <w:ilvl w:val="0"/>
+          <w:numId w:val="22"/>
+        </w:numPr>
+        <w:jc w:val="both"/>
+        <w:rPr>
+          <w:rFonts w:eastAsia="Calibri"/>
+          <w:color w:val="000000" w:themeColor="text1"/>
+          <w:sz w:val="24"/>
+          <w:szCs w:val="24"/>
+        </w:rPr>
+      </w:pPr>
+      <w:r>
+        <w:rPr>
+          <w:rFonts w:eastAsia="Calibri"/>
+          <w:color w:val="000000" w:themeColor="text1"/>
+          <w:sz w:val="24"/>
+          <w:szCs w:val="24"/>
+        </w:rPr>
+        <w:t xml:space="preserve">Textos -  </w:t>
+      </w:r>
+      <w:r>
+        <w:rPr>
+          <w:rFonts w:eastAsia="Calibri"/>
+          <w:color w:val="000000" w:themeColor="text1"/>
+          <w:sz w:val="24"/>
+          <w:szCs w:val="24"/>
+        </w:rPr>
+        <w:t xml:space="preserve">Fira </w:t>
+      </w:r>
+      <w:proofErr w:type="spellStart"/>
+      <w:r>
+        <w:rPr>
+          <w:rFonts w:eastAsia="Calibri"/>
+          <w:color w:val="000000" w:themeColor="text1"/>
+          <w:sz w:val="24"/>
+          <w:szCs w:val="24"/>
+        </w:rPr>
+        <w:t>Sans</w:t>
+      </w:r>
+      <w:proofErr w:type="spellEnd"/>
+      <w:r>
+        <w:rPr>
+          <w:rFonts w:eastAsia="Calibri"/>
+          <w:color w:val="000000" w:themeColor="text1"/>
+          <w:sz w:val="24"/>
+          <w:szCs w:val="24"/>
+        </w:rPr>
+        <w:t xml:space="preserve"> </w:t>
+      </w:r>
+      <w:proofErr w:type="spellStart"/>
+      <w:r>
+        <w:rPr>
+          <w:rFonts w:eastAsia="Calibri"/>
+          <w:color w:val="000000" w:themeColor="text1"/>
+          <w:sz w:val="24"/>
+          <w:szCs w:val="24"/>
+        </w:rPr>
+        <w:t>Condensed</w:t>
+      </w:r>
+      <w:proofErr w:type="spellEnd"/>
+      <w:r>
+        <w:rPr>
+          <w:rFonts w:eastAsia="Calibri"/>
+          <w:color w:val="000000" w:themeColor="text1"/>
+          <w:sz w:val="24"/>
+          <w:szCs w:val="24"/>
+        </w:rPr>
+        <w:t>.</w:t>
+      </w:r>
+    </w:p>
+    <w:p>
+      <w:pPr>
+        <w:jc w:val="both"/>
+        <w:rPr>
+          <w:rFonts w:eastAsia="Calibri"/>
+          <w:color w:val="000000" w:themeColor="text1"/>
+          <w:sz w:val="24"/>
+          <w:szCs w:val="24"/>
+        </w:rPr>
+      </w:pPr>
+    </w:p>
+    <w:p>
+      <w:pPr>
+        <w:jc w:val="both"/>
+        <w:rPr>
+          <w:rFonts w:eastAsia="Calibri"/>
+          <w:b/>
+          <w:bCs/>
+          <w:color w:val="0000FF"/>
+          <w:sz w:val="32"/>
+          <w:szCs w:val="32"/>
         </w:rPr>
       </w:pPr>
     </w:p>
@@ -4245,6 +5582,119 @@
     </w:lvl>
   </w:abstractNum>
   <w:abstractNum w:abstractNumId="3" w15:restartNumberingAfterBreak="0">
+    <w:nsid w:val="197F44FA"/>
+    <w:multiLevelType w:val="hybridMultilevel"/>
+    <w:tmpl w:val="BAACDD18"/>
+    <w:lvl w:ilvl="0" w:tplc="04160001">
+      <w:start w:val="1"/>
+      <w:numFmt w:val="bullet"/>
+      <w:lvlText w:val=""/>
+      <w:lvlJc w:val="left"/>
+      <w:pPr>
+        <w:ind w:left="720" w:hanging="360"/>
+      </w:pPr>
+      <w:rPr>
+        <w:rFonts w:ascii="Symbol" w:hAnsi="Symbol" w:hint="default"/>
+      </w:rPr>
+    </w:lvl>
+    <w:lvl w:ilvl="1" w:tplc="04160003" w:tentative="1">
+      <w:start w:val="1"/>
+      <w:numFmt w:val="bullet"/>
+      <w:lvlText w:val="o"/>
+      <w:lvlJc w:val="left"/>
+      <w:pPr>
+        <w:ind w:left="1440" w:hanging="360"/>
+      </w:pPr>
+      <w:rPr>
+        <w:rFonts w:ascii="Courier New" w:hAnsi="Courier New" w:cs="Courier New" w:hint="default"/>
+      </w:rPr>
+    </w:lvl>
+    <w:lvl w:ilvl="2" w:tplc="04160005" w:tentative="1">
+      <w:start w:val="1"/>
+      <w:numFmt w:val="bullet"/>
+      <w:lvlText w:val=""/>
+      <w:lvlJc w:val="left"/>
+      <w:pPr>
+        <w:ind w:left="2160" w:hanging="360"/>
+      </w:pPr>
+      <w:rPr>
+        <w:rFonts w:ascii="Wingdings" w:hAnsi="Wingdings" w:hint="default"/>
+      </w:rPr>
+    </w:lvl>
+    <w:lvl w:ilvl="3" w:tplc="04160001" w:tentative="1">
+      <w:start w:val="1"/>
+      <w:numFmt w:val="bullet"/>
+      <w:lvlText w:val=""/>
+      <w:lvlJc w:val="left"/>
+      <w:pPr>
+        <w:ind w:left="2880" w:hanging="360"/>
+      </w:pPr>
+      <w:rPr>
+        <w:rFonts w:ascii="Symbol" w:hAnsi="Symbol" w:hint="default"/>
+      </w:rPr>
+    </w:lvl>
+    <w:lvl w:ilvl="4" w:tplc="04160003" w:tentative="1">
+      <w:start w:val="1"/>
+      <w:numFmt w:val="bullet"/>
+      <w:lvlText w:val="o"/>
+      <w:lvlJc w:val="left"/>
+      <w:pPr>
+        <w:ind w:left="3600" w:hanging="360"/>
+      </w:pPr>
+      <w:rPr>
+        <w:rFonts w:ascii="Courier New" w:hAnsi="Courier New" w:cs="Courier New" w:hint="default"/>
+      </w:rPr>
+    </w:lvl>
+    <w:lvl w:ilvl="5" w:tplc="04160005" w:tentative="1">
+      <w:start w:val="1"/>
+      <w:numFmt w:val="bullet"/>
+      <w:lvlText w:val=""/>
+      <w:lvlJc w:val="left"/>
+      <w:pPr>
+        <w:ind w:left="4320" w:hanging="360"/>
+      </w:pPr>
+      <w:rPr>
+        <w:rFonts w:ascii="Wingdings" w:hAnsi="Wingdings" w:hint="default"/>
+      </w:rPr>
+    </w:lvl>
+    <w:lvl w:ilvl="6" w:tplc="04160001" w:tentative="1">
+      <w:start w:val="1"/>
+      <w:numFmt w:val="bullet"/>
+      <w:lvlText w:val=""/>
+      <w:lvlJc w:val="left"/>
+      <w:pPr>
+        <w:ind w:left="5040" w:hanging="360"/>
+      </w:pPr>
+      <w:rPr>
+        <w:rFonts w:ascii="Symbol" w:hAnsi="Symbol" w:hint="default"/>
+      </w:rPr>
+    </w:lvl>
+    <w:lvl w:ilvl="7" w:tplc="04160003" w:tentative="1">
+      <w:start w:val="1"/>
+      <w:numFmt w:val="bullet"/>
+      <w:lvlText w:val="o"/>
+      <w:lvlJc w:val="left"/>
+      <w:pPr>
+        <w:ind w:left="5760" w:hanging="360"/>
+      </w:pPr>
+      <w:rPr>
+        <w:rFonts w:ascii="Courier New" w:hAnsi="Courier New" w:cs="Courier New" w:hint="default"/>
+      </w:rPr>
+    </w:lvl>
+    <w:lvl w:ilvl="8" w:tplc="04160005" w:tentative="1">
+      <w:start w:val="1"/>
+      <w:numFmt w:val="bullet"/>
+      <w:lvlText w:val=""/>
+      <w:lvlJc w:val="left"/>
+      <w:pPr>
+        <w:ind w:left="6480" w:hanging="360"/>
+      </w:pPr>
+      <w:rPr>
+        <w:rFonts w:ascii="Wingdings" w:hAnsi="Wingdings" w:hint="default"/>
+      </w:rPr>
+    </w:lvl>
+  </w:abstractNum>
+  <w:abstractNum w:abstractNumId="4" w15:restartNumberingAfterBreak="0">
     <w:nsid w:val="19D3620D"/>
     <w:multiLevelType w:val="hybridMultilevel"/>
     <w:tmpl w:val="558C736C"/>
@@ -4357,7 +5807,7 @@
       </w:rPr>
     </w:lvl>
   </w:abstractNum>
-  <w:abstractNum w:abstractNumId="4" w15:restartNumberingAfterBreak="0">
+  <w:abstractNum w:abstractNumId="5" w15:restartNumberingAfterBreak="0">
     <w:nsid w:val="1EC1095C"/>
     <w:multiLevelType w:val="hybridMultilevel"/>
     <w:tmpl w:val="CB8676CC"/>
@@ -4470,7 +5920,7 @@
       </w:rPr>
     </w:lvl>
   </w:abstractNum>
-  <w:abstractNum w:abstractNumId="5" w15:restartNumberingAfterBreak="0">
+  <w:abstractNum w:abstractNumId="6" w15:restartNumberingAfterBreak="0">
     <w:nsid w:val="24533DAE"/>
     <w:multiLevelType w:val="hybridMultilevel"/>
     <w:tmpl w:val="D45ED070"/>
@@ -4583,7 +6033,7 @@
       </w:rPr>
     </w:lvl>
   </w:abstractNum>
-  <w:abstractNum w:abstractNumId="6" w15:restartNumberingAfterBreak="0">
+  <w:abstractNum w:abstractNumId="7" w15:restartNumberingAfterBreak="0">
     <w:nsid w:val="256A0448"/>
     <w:multiLevelType w:val="hybridMultilevel"/>
     <w:tmpl w:val="EEF488C4"/>
@@ -4669,7 +6119,7 @@
       </w:pPr>
     </w:lvl>
   </w:abstractNum>
-  <w:abstractNum w:abstractNumId="7" w15:restartNumberingAfterBreak="0">
+  <w:abstractNum w:abstractNumId="8" w15:restartNumberingAfterBreak="0">
     <w:nsid w:val="35B81451"/>
     <w:multiLevelType w:val="hybridMultilevel"/>
     <w:tmpl w:val="3A621488"/>
@@ -4782,7 +6232,7 @@
       </w:rPr>
     </w:lvl>
   </w:abstractNum>
-  <w:abstractNum w:abstractNumId="8" w15:restartNumberingAfterBreak="0">
+  <w:abstractNum w:abstractNumId="9" w15:restartNumberingAfterBreak="0">
     <w:nsid w:val="39ED6AA4"/>
     <w:multiLevelType w:val="hybridMultilevel"/>
     <w:tmpl w:val="C9AC4CFE"/>
@@ -4895,7 +6345,7 @@
       </w:rPr>
     </w:lvl>
   </w:abstractNum>
-  <w:abstractNum w:abstractNumId="9" w15:restartNumberingAfterBreak="0">
+  <w:abstractNum w:abstractNumId="10" w15:restartNumberingAfterBreak="0">
     <w:nsid w:val="3DCA3E8A"/>
     <w:multiLevelType w:val="hybridMultilevel"/>
     <w:tmpl w:val="DC9CCA36"/>
@@ -5008,7 +6458,7 @@
       </w:rPr>
     </w:lvl>
   </w:abstractNum>
-  <w:abstractNum w:abstractNumId="10" w15:restartNumberingAfterBreak="0">
+  <w:abstractNum w:abstractNumId="11" w15:restartNumberingAfterBreak="0">
     <w:nsid w:val="4F192D19"/>
     <w:multiLevelType w:val="hybridMultilevel"/>
     <w:tmpl w:val="BF7A5200"/>
@@ -5094,10 +6544,10 @@
       </w:pPr>
     </w:lvl>
   </w:abstractNum>
-  <w:abstractNum w:abstractNumId="11" w15:restartNumberingAfterBreak="0">
+  <w:abstractNum w:abstractNumId="12" w15:restartNumberingAfterBreak="0">
     <w:nsid w:val="530BA8B7"/>
     <w:multiLevelType w:val="hybridMultilevel"/>
-    <w:tmpl w:val="4D58A17C"/>
+    <w:tmpl w:val="411ACD72"/>
     <w:lvl w:ilvl="0" w:tplc="B67A0074">
       <w:start w:val="1"/>
       <w:numFmt w:val="bullet"/>
@@ -5207,7 +6657,7 @@
       </w:rPr>
     </w:lvl>
   </w:abstractNum>
-  <w:abstractNum w:abstractNumId="12" w15:restartNumberingAfterBreak="0">
+  <w:abstractNum w:abstractNumId="13" w15:restartNumberingAfterBreak="0">
     <w:nsid w:val="530D5B09"/>
     <w:multiLevelType w:val="hybridMultilevel"/>
     <w:tmpl w:val="47D6314E"/>
@@ -5320,7 +6770,7 @@
       </w:rPr>
     </w:lvl>
   </w:abstractNum>
-  <w:abstractNum w:abstractNumId="13" w15:restartNumberingAfterBreak="0">
+  <w:abstractNum w:abstractNumId="14" w15:restartNumberingAfterBreak="0">
     <w:nsid w:val="5EB92227"/>
     <w:multiLevelType w:val="hybridMultilevel"/>
     <w:tmpl w:val="D0E467A8"/>
@@ -5433,7 +6883,7 @@
       </w:rPr>
     </w:lvl>
   </w:abstractNum>
-  <w:abstractNum w:abstractNumId="14" w15:restartNumberingAfterBreak="0">
+  <w:abstractNum w:abstractNumId="15" w15:restartNumberingAfterBreak="0">
     <w:nsid w:val="600D2BE3"/>
     <w:multiLevelType w:val="hybridMultilevel"/>
     <w:tmpl w:val="DDD2782C"/>
@@ -5519,7 +6969,7 @@
       </w:pPr>
     </w:lvl>
   </w:abstractNum>
-  <w:abstractNum w:abstractNumId="15" w15:restartNumberingAfterBreak="0">
+  <w:abstractNum w:abstractNumId="16" w15:restartNumberingAfterBreak="0">
     <w:nsid w:val="66657C08"/>
     <w:multiLevelType w:val="hybridMultilevel"/>
     <w:tmpl w:val="3594E386"/>
@@ -5605,7 +7055,7 @@
       </w:pPr>
     </w:lvl>
   </w:abstractNum>
-  <w:abstractNum w:abstractNumId="16" w15:restartNumberingAfterBreak="0">
+  <w:abstractNum w:abstractNumId="17" w15:restartNumberingAfterBreak="0">
     <w:nsid w:val="6A801195"/>
     <w:multiLevelType w:val="multilevel"/>
     <w:tmpl w:val="898C4D9A"/>
@@ -5691,7 +7141,120 @@
       </w:pPr>
     </w:lvl>
   </w:abstractNum>
-  <w:abstractNum w:abstractNumId="17" w15:restartNumberingAfterBreak="0">
+  <w:abstractNum w:abstractNumId="18" w15:restartNumberingAfterBreak="0">
+    <w:nsid w:val="6D7D1A14"/>
+    <w:multiLevelType w:val="hybridMultilevel"/>
+    <w:tmpl w:val="403CD2EA"/>
+    <w:lvl w:ilvl="0" w:tplc="04160001">
+      <w:start w:val="1"/>
+      <w:numFmt w:val="bullet"/>
+      <w:lvlText w:val=""/>
+      <w:lvlJc w:val="left"/>
+      <w:pPr>
+        <w:ind w:left="720" w:hanging="360"/>
+      </w:pPr>
+      <w:rPr>
+        <w:rFonts w:ascii="Symbol" w:hAnsi="Symbol" w:hint="default"/>
+      </w:rPr>
+    </w:lvl>
+    <w:lvl w:ilvl="1" w:tplc="04160003" w:tentative="1">
+      <w:start w:val="1"/>
+      <w:numFmt w:val="bullet"/>
+      <w:lvlText w:val="o"/>
+      <w:lvlJc w:val="left"/>
+      <w:pPr>
+        <w:ind w:left="1440" w:hanging="360"/>
+      </w:pPr>
+      <w:rPr>
+        <w:rFonts w:ascii="Courier New" w:hAnsi="Courier New" w:cs="Courier New" w:hint="default"/>
+      </w:rPr>
+    </w:lvl>
+    <w:lvl w:ilvl="2" w:tplc="04160005" w:tentative="1">
+      <w:start w:val="1"/>
+      <w:numFmt w:val="bullet"/>
+      <w:lvlText w:val=""/>
+      <w:lvlJc w:val="left"/>
+      <w:pPr>
+        <w:ind w:left="2160" w:hanging="360"/>
+      </w:pPr>
+      <w:rPr>
+        <w:rFonts w:ascii="Wingdings" w:hAnsi="Wingdings" w:hint="default"/>
+      </w:rPr>
+    </w:lvl>
+    <w:lvl w:ilvl="3" w:tplc="04160001" w:tentative="1">
+      <w:start w:val="1"/>
+      <w:numFmt w:val="bullet"/>
+      <w:lvlText w:val=""/>
+      <w:lvlJc w:val="left"/>
+      <w:pPr>
+        <w:ind w:left="2880" w:hanging="360"/>
+      </w:pPr>
+      <w:rPr>
+        <w:rFonts w:ascii="Symbol" w:hAnsi="Symbol" w:hint="default"/>
+      </w:rPr>
+    </w:lvl>
+    <w:lvl w:ilvl="4" w:tplc="04160003" w:tentative="1">
+      <w:start w:val="1"/>
+      <w:numFmt w:val="bullet"/>
+      <w:lvlText w:val="o"/>
+      <w:lvlJc w:val="left"/>
+      <w:pPr>
+        <w:ind w:left="3600" w:hanging="360"/>
+      </w:pPr>
+      <w:rPr>
+        <w:rFonts w:ascii="Courier New" w:hAnsi="Courier New" w:cs="Courier New" w:hint="default"/>
+      </w:rPr>
+    </w:lvl>
+    <w:lvl w:ilvl="5" w:tplc="04160005" w:tentative="1">
+      <w:start w:val="1"/>
+      <w:numFmt w:val="bullet"/>
+      <w:lvlText w:val=""/>
+      <w:lvlJc w:val="left"/>
+      <w:pPr>
+        <w:ind w:left="4320" w:hanging="360"/>
+      </w:pPr>
+      <w:rPr>
+        <w:rFonts w:ascii="Wingdings" w:hAnsi="Wingdings" w:hint="default"/>
+      </w:rPr>
+    </w:lvl>
+    <w:lvl w:ilvl="6" w:tplc="04160001" w:tentative="1">
+      <w:start w:val="1"/>
+      <w:numFmt w:val="bullet"/>
+      <w:lvlText w:val=""/>
+      <w:lvlJc w:val="left"/>
+      <w:pPr>
+        <w:ind w:left="5040" w:hanging="360"/>
+      </w:pPr>
+      <w:rPr>
+        <w:rFonts w:ascii="Symbol" w:hAnsi="Symbol" w:hint="default"/>
+      </w:rPr>
+    </w:lvl>
+    <w:lvl w:ilvl="7" w:tplc="04160003" w:tentative="1">
+      <w:start w:val="1"/>
+      <w:numFmt w:val="bullet"/>
+      <w:lvlText w:val="o"/>
+      <w:lvlJc w:val="left"/>
+      <w:pPr>
+        <w:ind w:left="5760" w:hanging="360"/>
+      </w:pPr>
+      <w:rPr>
+        <w:rFonts w:ascii="Courier New" w:hAnsi="Courier New" w:cs="Courier New" w:hint="default"/>
+      </w:rPr>
+    </w:lvl>
+    <w:lvl w:ilvl="8" w:tplc="04160005" w:tentative="1">
+      <w:start w:val="1"/>
+      <w:numFmt w:val="bullet"/>
+      <w:lvlText w:val=""/>
+      <w:lvlJc w:val="left"/>
+      <w:pPr>
+        <w:ind w:left="6480" w:hanging="360"/>
+      </w:pPr>
+      <w:rPr>
+        <w:rFonts w:ascii="Wingdings" w:hAnsi="Wingdings" w:hint="default"/>
+      </w:rPr>
+    </w:lvl>
+  </w:abstractNum>
+  <w:abstractNum w:abstractNumId="19" w15:restartNumberingAfterBreak="0">
     <w:nsid w:val="6E9775B8"/>
     <w:multiLevelType w:val="hybridMultilevel"/>
     <w:tmpl w:val="E4320994"/>
@@ -5804,7 +7367,7 @@
       </w:pPr>
     </w:lvl>
   </w:abstractNum>
-  <w:abstractNum w:abstractNumId="18" w15:restartNumberingAfterBreak="0">
+  <w:abstractNum w:abstractNumId="20" w15:restartNumberingAfterBreak="0">
     <w:nsid w:val="70D60589"/>
     <w:multiLevelType w:val="hybridMultilevel"/>
     <w:tmpl w:val="272AFD22"/>
@@ -5917,7 +7480,7 @@
       </w:rPr>
     </w:lvl>
   </w:abstractNum>
-  <w:abstractNum w:abstractNumId="19" w15:restartNumberingAfterBreak="0">
+  <w:abstractNum w:abstractNumId="21" w15:restartNumberingAfterBreak="0">
     <w:nsid w:val="753F4268"/>
     <w:multiLevelType w:val="hybridMultilevel"/>
     <w:tmpl w:val="1DE666A2"/>
@@ -6031,64 +7594,70 @@
     </w:lvl>
   </w:abstractNum>
   <w:num w:numId="1" w16cid:durableId="655958222">
-    <w:abstractNumId w:val="3"/>
+    <w:abstractNumId w:val="4"/>
   </w:num>
   <w:num w:numId="2" w16cid:durableId="1050181285">
-    <w:abstractNumId w:val="19"/>
+    <w:abstractNumId w:val="21"/>
   </w:num>
   <w:num w:numId="3" w16cid:durableId="543757208">
+    <w:abstractNumId w:val="12"/>
+  </w:num>
+  <w:num w:numId="4" w16cid:durableId="1686904297">
+    <w:abstractNumId w:val="7"/>
+  </w:num>
+  <w:num w:numId="5" w16cid:durableId="467818128">
     <w:abstractNumId w:val="11"/>
   </w:num>
-  <w:num w:numId="4" w16cid:durableId="1686904297">
-    <w:abstractNumId w:val="6"/>
+  <w:num w:numId="6" w16cid:durableId="2034652596">
+    <w:abstractNumId w:val="16"/>
   </w:num>
-  <w:num w:numId="5" w16cid:durableId="467818128">
+  <w:num w:numId="7" w16cid:durableId="122122112">
+    <w:abstractNumId w:val="14"/>
+  </w:num>
+  <w:num w:numId="8" w16cid:durableId="68235484">
+    <w:abstractNumId w:val="13"/>
+  </w:num>
+  <w:num w:numId="9" w16cid:durableId="874119594">
     <w:abstractNumId w:val="10"/>
   </w:num>
-  <w:num w:numId="6" w16cid:durableId="2034652596">
-    <w:abstractNumId w:val="15"/>
-  </w:num>
-  <w:num w:numId="7" w16cid:durableId="122122112">
-    <w:abstractNumId w:val="13"/>
-  </w:num>
-  <w:num w:numId="8" w16cid:durableId="68235484">
-    <w:abstractNumId w:val="12"/>
-  </w:num>
-  <w:num w:numId="9" w16cid:durableId="874119594">
+  <w:num w:numId="10" w16cid:durableId="99952074">
     <w:abstractNumId w:val="9"/>
-  </w:num>
-  <w:num w:numId="10" w16cid:durableId="99952074">
-    <w:abstractNumId w:val="8"/>
   </w:num>
   <w:num w:numId="11" w16cid:durableId="731149662">
     <w:abstractNumId w:val="2"/>
   </w:num>
   <w:num w:numId="12" w16cid:durableId="1529180895">
-    <w:abstractNumId w:val="16"/>
+    <w:abstractNumId w:val="17"/>
   </w:num>
   <w:num w:numId="13" w16cid:durableId="768353864">
-    <w:abstractNumId w:val="14"/>
+    <w:abstractNumId w:val="15"/>
   </w:num>
   <w:num w:numId="14" w16cid:durableId="2054890221">
     <w:abstractNumId w:val="0"/>
   </w:num>
   <w:num w:numId="15" w16cid:durableId="224070927">
-    <w:abstractNumId w:val="17"/>
+    <w:abstractNumId w:val="19"/>
   </w:num>
   <w:num w:numId="16" w16cid:durableId="1738747560">
-    <w:abstractNumId w:val="4"/>
+    <w:abstractNumId w:val="5"/>
   </w:num>
   <w:num w:numId="17" w16cid:durableId="1546024695">
-    <w:abstractNumId w:val="7"/>
+    <w:abstractNumId w:val="8"/>
   </w:num>
   <w:num w:numId="18" w16cid:durableId="582882894">
-    <w:abstractNumId w:val="18"/>
+    <w:abstractNumId w:val="20"/>
   </w:num>
   <w:num w:numId="19" w16cid:durableId="1873688379">
-    <w:abstractNumId w:val="5"/>
+    <w:abstractNumId w:val="6"/>
   </w:num>
   <w:num w:numId="20" w16cid:durableId="520514136">
     <w:abstractNumId w:val="1"/>
+  </w:num>
+  <w:num w:numId="21" w16cid:durableId="1037315040">
+    <w:abstractNumId w:val="18"/>
+  </w:num>
+  <w:num w:numId="22" w16cid:durableId="1741366321">
+    <w:abstractNumId w:val="3"/>
   </w:num>
 </w:numbering>
 </file>

</xml_diff>